<commit_message>
artists things removed from gdd and put on a google doc
</commit_message>
<xml_diff>
--- a/Documenti/Game Design Document.docx
+++ b/Documenti/Game Design Document.docx
@@ -252,11 +252,7 @@
       </w:pPr>
       <w:r>
         <w:rPr/>
-        <w:t xml:space="preserve">The little demons, who are the protagonists of the game, are very combative but also a little bit funny, like goblins in most of the narrative universes. When they die (and they’ll die a lot) the explode into blood meshes, but this mustn’t look gory but a little bit funny / “toon”. </w:t>
-      </w:r>
-      <w:r>
-        <w:rPr/>
-        <w:t>Enemies will look serious but nothing that can actually scare children.</w:t>
+        <w:t>The little demons, who are the protagonists of the game, are very combative but also a little bit funny, like goblins in most of the narrative universes. When they die (and they’ll die a lot) the explode into blood meshes, but this mustn’t look gory but a little bit funny / “toon”. Enemies will look serious but nothing that can actually scare children.</w:t>
       </w:r>
     </w:p>
     <w:p>
@@ -578,7 +574,10 @@
         </w:rPr>
       </w:pPr>
       <w:r>
-        <w:rPr/>
+        <w:rPr>
+          <w:b w:val="false"/>
+          <w:bCs w:val="false"/>
+        </w:rPr>
       </w:r>
     </w:p>
     <w:p>
@@ -691,9 +690,6 @@
               <w:insideH w:val="single" w:sz="2" w:space="0" w:color="000001"/>
             </w:tcBorders>
             <w:shd w:fill="auto" w:val="clear"/>
-            <w:tcMar>
-              <w:left w:w="51" w:type="dxa"/>
-            </w:tcMar>
           </w:tcPr>
           <w:p>
             <w:pPr>
@@ -716,9 +712,6 @@
               <w:insideH w:val="single" w:sz="2" w:space="0" w:color="000001"/>
             </w:tcBorders>
             <w:shd w:fill="auto" w:val="clear"/>
-            <w:tcMar>
-              <w:left w:w="51" w:type="dxa"/>
-            </w:tcMar>
           </w:tcPr>
           <w:p>
             <w:pPr>
@@ -743,9 +736,6 @@
               <w:insideV w:val="single" w:sz="2" w:space="0" w:color="000001"/>
             </w:tcBorders>
             <w:shd w:fill="auto" w:val="clear"/>
-            <w:tcMar>
-              <w:left w:w="51" w:type="dxa"/>
-            </w:tcMar>
           </w:tcPr>
           <w:p>
             <w:pPr>
@@ -771,9 +761,6 @@
               <w:insideH w:val="single" w:sz="2" w:space="0" w:color="000001"/>
             </w:tcBorders>
             <w:shd w:fill="auto" w:val="clear"/>
-            <w:tcMar>
-              <w:left w:w="51" w:type="dxa"/>
-            </w:tcMar>
           </w:tcPr>
           <w:p>
             <w:pPr>
@@ -796,9 +783,6 @@
               <w:insideH w:val="single" w:sz="2" w:space="0" w:color="000001"/>
             </w:tcBorders>
             <w:shd w:fill="auto" w:val="clear"/>
-            <w:tcMar>
-              <w:left w:w="51" w:type="dxa"/>
-            </w:tcMar>
           </w:tcPr>
           <w:p>
             <w:pPr>
@@ -823,9 +807,6 @@
               <w:insideV w:val="single" w:sz="2" w:space="0" w:color="000001"/>
             </w:tcBorders>
             <w:shd w:fill="auto" w:val="clear"/>
-            <w:tcMar>
-              <w:left w:w="51" w:type="dxa"/>
-            </w:tcMar>
           </w:tcPr>
           <w:p>
             <w:pPr>
@@ -851,9 +832,6 @@
               <w:insideH w:val="single" w:sz="2" w:space="0" w:color="000001"/>
             </w:tcBorders>
             <w:shd w:fill="auto" w:val="clear"/>
-            <w:tcMar>
-              <w:left w:w="51" w:type="dxa"/>
-            </w:tcMar>
           </w:tcPr>
           <w:p>
             <w:pPr>
@@ -876,9 +854,6 @@
               <w:insideH w:val="single" w:sz="2" w:space="0" w:color="000001"/>
             </w:tcBorders>
             <w:shd w:fill="auto" w:val="clear"/>
-            <w:tcMar>
-              <w:left w:w="51" w:type="dxa"/>
-            </w:tcMar>
           </w:tcPr>
           <w:p>
             <w:pPr>
@@ -903,9 +878,6 @@
               <w:insideV w:val="single" w:sz="2" w:space="0" w:color="000001"/>
             </w:tcBorders>
             <w:shd w:fill="auto" w:val="clear"/>
-            <w:tcMar>
-              <w:left w:w="51" w:type="dxa"/>
-            </w:tcMar>
           </w:tcPr>
           <w:p>
             <w:pPr>
@@ -931,9 +903,6 @@
               <w:insideH w:val="single" w:sz="2" w:space="0" w:color="000001"/>
             </w:tcBorders>
             <w:shd w:fill="auto" w:val="clear"/>
-            <w:tcMar>
-              <w:left w:w="51" w:type="dxa"/>
-            </w:tcMar>
           </w:tcPr>
           <w:p>
             <w:pPr>
@@ -956,9 +925,6 @@
               <w:insideH w:val="single" w:sz="2" w:space="0" w:color="000001"/>
             </w:tcBorders>
             <w:shd w:fill="auto" w:val="clear"/>
-            <w:tcMar>
-              <w:left w:w="51" w:type="dxa"/>
-            </w:tcMar>
           </w:tcPr>
           <w:p>
             <w:pPr>
@@ -983,9 +949,6 @@
               <w:insideV w:val="single" w:sz="2" w:space="0" w:color="000001"/>
             </w:tcBorders>
             <w:shd w:fill="auto" w:val="clear"/>
-            <w:tcMar>
-              <w:left w:w="51" w:type="dxa"/>
-            </w:tcMar>
           </w:tcPr>
           <w:p>
             <w:pPr>
@@ -1011,9 +974,6 @@
               <w:insideH w:val="single" w:sz="2" w:space="0" w:color="000001"/>
             </w:tcBorders>
             <w:shd w:fill="auto" w:val="clear"/>
-            <w:tcMar>
-              <w:left w:w="51" w:type="dxa"/>
-            </w:tcMar>
           </w:tcPr>
           <w:p>
             <w:pPr>
@@ -1036,9 +996,6 @@
               <w:insideH w:val="single" w:sz="2" w:space="0" w:color="000001"/>
             </w:tcBorders>
             <w:shd w:fill="auto" w:val="clear"/>
-            <w:tcMar>
-              <w:left w:w="51" w:type="dxa"/>
-            </w:tcMar>
           </w:tcPr>
           <w:p>
             <w:pPr>
@@ -1063,9 +1020,6 @@
               <w:insideV w:val="single" w:sz="2" w:space="0" w:color="000001"/>
             </w:tcBorders>
             <w:shd w:fill="auto" w:val="clear"/>
-            <w:tcMar>
-              <w:left w:w="51" w:type="dxa"/>
-            </w:tcMar>
           </w:tcPr>
           <w:p>
             <w:pPr>
@@ -1090,9 +1044,6 @@
               <w:insideH w:val="single" w:sz="2" w:space="0" w:color="000001"/>
             </w:tcBorders>
             <w:shd w:fill="auto" w:val="clear"/>
-            <w:tcMar>
-              <w:left w:w="51" w:type="dxa"/>
-            </w:tcMar>
           </w:tcPr>
           <w:p>
             <w:pPr>
@@ -1115,9 +1066,6 @@
               <w:insideH w:val="single" w:sz="2" w:space="0" w:color="000001"/>
             </w:tcBorders>
             <w:shd w:fill="auto" w:val="clear"/>
-            <w:tcMar>
-              <w:left w:w="51" w:type="dxa"/>
-            </w:tcMar>
           </w:tcPr>
           <w:p>
             <w:pPr>
@@ -1142,9 +1090,6 @@
               <w:insideV w:val="single" w:sz="2" w:space="0" w:color="000001"/>
             </w:tcBorders>
             <w:shd w:fill="auto" w:val="clear"/>
-            <w:tcMar>
-              <w:left w:w="51" w:type="dxa"/>
-            </w:tcMar>
           </w:tcPr>
           <w:p>
             <w:pPr>
@@ -1169,9 +1114,6 @@
               <w:insideH w:val="single" w:sz="2" w:space="0" w:color="000001"/>
             </w:tcBorders>
             <w:shd w:fill="auto" w:val="clear"/>
-            <w:tcMar>
-              <w:left w:w="51" w:type="dxa"/>
-            </w:tcMar>
           </w:tcPr>
           <w:p>
             <w:pPr>
@@ -1194,9 +1136,6 @@
               <w:insideH w:val="single" w:sz="2" w:space="0" w:color="000001"/>
             </w:tcBorders>
             <w:shd w:fill="auto" w:val="clear"/>
-            <w:tcMar>
-              <w:left w:w="51" w:type="dxa"/>
-            </w:tcMar>
           </w:tcPr>
           <w:p>
             <w:pPr>
@@ -1221,9 +1160,6 @@
               <w:insideV w:val="single" w:sz="2" w:space="0" w:color="000001"/>
             </w:tcBorders>
             <w:shd w:fill="auto" w:val="clear"/>
-            <w:tcMar>
-              <w:left w:w="51" w:type="dxa"/>
-            </w:tcMar>
           </w:tcPr>
           <w:p>
             <w:pPr>
@@ -1248,9 +1184,6 @@
               <w:insideH w:val="single" w:sz="2" w:space="0" w:color="000001"/>
             </w:tcBorders>
             <w:shd w:fill="auto" w:val="clear"/>
-            <w:tcMar>
-              <w:left w:w="51" w:type="dxa"/>
-            </w:tcMar>
           </w:tcPr>
           <w:p>
             <w:pPr>
@@ -1273,9 +1206,6 @@
               <w:insideH w:val="single" w:sz="2" w:space="0" w:color="000001"/>
             </w:tcBorders>
             <w:shd w:fill="auto" w:val="clear"/>
-            <w:tcMar>
-              <w:left w:w="51" w:type="dxa"/>
-            </w:tcMar>
           </w:tcPr>
           <w:p>
             <w:pPr>
@@ -1300,9 +1230,6 @@
               <w:insideV w:val="single" w:sz="2" w:space="0" w:color="000001"/>
             </w:tcBorders>
             <w:shd w:fill="auto" w:val="clear"/>
-            <w:tcMar>
-              <w:left w:w="51" w:type="dxa"/>
-            </w:tcMar>
           </w:tcPr>
           <w:p>
             <w:pPr>
@@ -1327,9 +1254,6 @@
               <w:insideH w:val="single" w:sz="2" w:space="0" w:color="000001"/>
             </w:tcBorders>
             <w:shd w:fill="auto" w:val="clear"/>
-            <w:tcMar>
-              <w:left w:w="51" w:type="dxa"/>
-            </w:tcMar>
           </w:tcPr>
           <w:p>
             <w:pPr>
@@ -1352,9 +1276,6 @@
               <w:insideH w:val="single" w:sz="2" w:space="0" w:color="000001"/>
             </w:tcBorders>
             <w:shd w:fill="auto" w:val="clear"/>
-            <w:tcMar>
-              <w:left w:w="51" w:type="dxa"/>
-            </w:tcMar>
           </w:tcPr>
           <w:p>
             <w:pPr>
@@ -1379,9 +1300,6 @@
               <w:insideV w:val="single" w:sz="2" w:space="0" w:color="000001"/>
             </w:tcBorders>
             <w:shd w:fill="auto" w:val="clear"/>
-            <w:tcMar>
-              <w:left w:w="51" w:type="dxa"/>
-            </w:tcMar>
           </w:tcPr>
           <w:p>
             <w:pPr>
@@ -1407,9 +1325,6 @@
               <w:insideH w:val="single" w:sz="2" w:space="0" w:color="000001"/>
             </w:tcBorders>
             <w:shd w:fill="auto" w:val="clear"/>
-            <w:tcMar>
-              <w:left w:w="51" w:type="dxa"/>
-            </w:tcMar>
           </w:tcPr>
           <w:p>
             <w:pPr>
@@ -1432,9 +1347,6 @@
               <w:insideH w:val="single" w:sz="2" w:space="0" w:color="000001"/>
             </w:tcBorders>
             <w:shd w:fill="auto" w:val="clear"/>
-            <w:tcMar>
-              <w:left w:w="51" w:type="dxa"/>
-            </w:tcMar>
           </w:tcPr>
           <w:p>
             <w:pPr>
@@ -1459,9 +1371,6 @@
               <w:insideV w:val="single" w:sz="2" w:space="0" w:color="000001"/>
             </w:tcBorders>
             <w:shd w:fill="auto" w:val="clear"/>
-            <w:tcMar>
-              <w:left w:w="51" w:type="dxa"/>
-            </w:tcMar>
           </w:tcPr>
           <w:p>
             <w:pPr>
@@ -1530,8 +1439,8 @@
         </w:tblCellMar>
       </w:tblPr>
       <w:tblGrid>
-        <w:gridCol w:w="1815"/>
-        <w:gridCol w:w="1365"/>
+        <w:gridCol w:w="1814"/>
+        <w:gridCol w:w="1366"/>
         <w:gridCol w:w="3120"/>
         <w:gridCol w:w="2265"/>
         <w:gridCol w:w="1410"/>
@@ -1540,17 +1449,14 @@
         <w:trPr/>
         <w:tc>
           <w:tcPr>
-            <w:tcW w:w="1815" w:type="dxa"/>
-            <w:tcBorders>
-              <w:top w:val="single" w:sz="2" w:space="0" w:color="000001"/>
-              <w:left w:val="single" w:sz="2" w:space="0" w:color="000001"/>
-              <w:bottom w:val="single" w:sz="2" w:space="0" w:color="000001"/>
-              <w:insideH w:val="single" w:sz="2" w:space="0" w:color="000001"/>
-            </w:tcBorders>
-            <w:shd w:fill="auto" w:val="clear"/>
-            <w:tcMar>
-              <w:left w:w="51" w:type="dxa"/>
-            </w:tcMar>
+            <w:tcW w:w="1814" w:type="dxa"/>
+            <w:tcBorders>
+              <w:top w:val="single" w:sz="2" w:space="0" w:color="000001"/>
+              <w:left w:val="single" w:sz="2" w:space="0" w:color="000001"/>
+              <w:bottom w:val="single" w:sz="2" w:space="0" w:color="000001"/>
+              <w:insideH w:val="single" w:sz="2" w:space="0" w:color="000001"/>
+            </w:tcBorders>
+            <w:shd w:fill="auto" w:val="clear"/>
           </w:tcPr>
           <w:p>
             <w:pPr>
@@ -1579,17 +1485,14 @@
         </w:tc>
         <w:tc>
           <w:tcPr>
-            <w:tcW w:w="1365" w:type="dxa"/>
-            <w:tcBorders>
-              <w:top w:val="single" w:sz="2" w:space="0" w:color="000001"/>
-              <w:left w:val="single" w:sz="2" w:space="0" w:color="000001"/>
-              <w:bottom w:val="single" w:sz="2" w:space="0" w:color="000001"/>
-              <w:insideH w:val="single" w:sz="2" w:space="0" w:color="000001"/>
-            </w:tcBorders>
-            <w:shd w:fill="auto" w:val="clear"/>
-            <w:tcMar>
-              <w:left w:w="51" w:type="dxa"/>
-            </w:tcMar>
+            <w:tcW w:w="1366" w:type="dxa"/>
+            <w:tcBorders>
+              <w:top w:val="single" w:sz="2" w:space="0" w:color="000001"/>
+              <w:left w:val="single" w:sz="2" w:space="0" w:color="000001"/>
+              <w:bottom w:val="single" w:sz="2" w:space="0" w:color="000001"/>
+              <w:insideH w:val="single" w:sz="2" w:space="0" w:color="000001"/>
+            </w:tcBorders>
+            <w:shd w:fill="auto" w:val="clear"/>
           </w:tcPr>
           <w:p>
             <w:pPr>
@@ -1626,9 +1529,6 @@
               <w:insideH w:val="single" w:sz="2" w:space="0" w:color="000001"/>
             </w:tcBorders>
             <w:shd w:fill="auto" w:val="clear"/>
-            <w:tcMar>
-              <w:left w:w="51" w:type="dxa"/>
-            </w:tcMar>
           </w:tcPr>
           <w:p>
             <w:pPr>
@@ -1665,9 +1565,6 @@
               <w:insideH w:val="single" w:sz="2" w:space="0" w:color="000001"/>
             </w:tcBorders>
             <w:shd w:fill="auto" w:val="clear"/>
-            <w:tcMar>
-              <w:left w:w="51" w:type="dxa"/>
-            </w:tcMar>
           </w:tcPr>
           <w:p>
             <w:pPr>
@@ -1706,9 +1603,6 @@
               <w:insideV w:val="single" w:sz="2" w:space="0" w:color="000001"/>
             </w:tcBorders>
             <w:shd w:fill="auto" w:val="clear"/>
-            <w:tcMar>
-              <w:left w:w="51" w:type="dxa"/>
-            </w:tcMar>
           </w:tcPr>
           <w:p>
             <w:pPr>
@@ -1740,16 +1634,14 @@
         <w:trPr/>
         <w:tc>
           <w:tcPr>
-            <w:tcW w:w="1815" w:type="dxa"/>
-            <w:tcBorders>
-              <w:left w:val="single" w:sz="2" w:space="0" w:color="000001"/>
-              <w:bottom w:val="single" w:sz="2" w:space="0" w:color="000001"/>
-              <w:insideH w:val="single" w:sz="2" w:space="0" w:color="000001"/>
-            </w:tcBorders>
-            <w:shd w:fill="auto" w:val="clear"/>
-            <w:tcMar>
-              <w:left w:w="51" w:type="dxa"/>
-            </w:tcMar>
+            <w:tcW w:w="1814" w:type="dxa"/>
+            <w:tcBorders>
+              <w:top w:val="single" w:sz="2" w:space="0" w:color="000001"/>
+              <w:left w:val="single" w:sz="2" w:space="0" w:color="000001"/>
+              <w:bottom w:val="single" w:sz="2" w:space="0" w:color="000001"/>
+              <w:insideH w:val="single" w:sz="2" w:space="0" w:color="000001"/>
+            </w:tcBorders>
+            <w:shd w:fill="auto" w:val="clear"/>
           </w:tcPr>
           <w:p>
             <w:pPr>
@@ -1764,16 +1656,14 @@
         </w:tc>
         <w:tc>
           <w:tcPr>
-            <w:tcW w:w="1365" w:type="dxa"/>
-            <w:tcBorders>
-              <w:left w:val="single" w:sz="2" w:space="0" w:color="000001"/>
-              <w:bottom w:val="single" w:sz="2" w:space="0" w:color="000001"/>
-              <w:insideH w:val="single" w:sz="2" w:space="0" w:color="000001"/>
-            </w:tcBorders>
-            <w:shd w:fill="auto" w:val="clear"/>
-            <w:tcMar>
-              <w:left w:w="51" w:type="dxa"/>
-            </w:tcMar>
+            <w:tcW w:w="1366" w:type="dxa"/>
+            <w:tcBorders>
+              <w:top w:val="single" w:sz="2" w:space="0" w:color="000001"/>
+              <w:left w:val="single" w:sz="2" w:space="0" w:color="000001"/>
+              <w:bottom w:val="single" w:sz="2" w:space="0" w:color="000001"/>
+              <w:insideH w:val="single" w:sz="2" w:space="0" w:color="000001"/>
+            </w:tcBorders>
+            <w:shd w:fill="auto" w:val="clear"/>
           </w:tcPr>
           <w:p>
             <w:pPr>
@@ -1790,14 +1680,12 @@
           <w:tcPr>
             <w:tcW w:w="3120" w:type="dxa"/>
             <w:tcBorders>
-              <w:left w:val="single" w:sz="2" w:space="0" w:color="000001"/>
-              <w:bottom w:val="single" w:sz="2" w:space="0" w:color="000001"/>
-              <w:insideH w:val="single" w:sz="2" w:space="0" w:color="000001"/>
-            </w:tcBorders>
-            <w:shd w:fill="auto" w:val="clear"/>
-            <w:tcMar>
-              <w:left w:w="51" w:type="dxa"/>
-            </w:tcMar>
+              <w:top w:val="single" w:sz="2" w:space="0" w:color="000001"/>
+              <w:left w:val="single" w:sz="2" w:space="0" w:color="000001"/>
+              <w:bottom w:val="single" w:sz="2" w:space="0" w:color="000001"/>
+              <w:insideH w:val="single" w:sz="2" w:space="0" w:color="000001"/>
+            </w:tcBorders>
+            <w:shd w:fill="auto" w:val="clear"/>
           </w:tcPr>
           <w:p>
             <w:pPr>
@@ -1814,14 +1702,12 @@
           <w:tcPr>
             <w:tcW w:w="2265" w:type="dxa"/>
             <w:tcBorders>
-              <w:left w:val="single" w:sz="2" w:space="0" w:color="000001"/>
-              <w:bottom w:val="single" w:sz="2" w:space="0" w:color="000001"/>
-              <w:insideH w:val="single" w:sz="2" w:space="0" w:color="000001"/>
-            </w:tcBorders>
-            <w:shd w:fill="auto" w:val="clear"/>
-            <w:tcMar>
-              <w:left w:w="51" w:type="dxa"/>
-            </w:tcMar>
+              <w:top w:val="single" w:sz="2" w:space="0" w:color="000001"/>
+              <w:left w:val="single" w:sz="2" w:space="0" w:color="000001"/>
+              <w:bottom w:val="single" w:sz="2" w:space="0" w:color="000001"/>
+              <w:insideH w:val="single" w:sz="2" w:space="0" w:color="000001"/>
+            </w:tcBorders>
+            <w:shd w:fill="auto" w:val="clear"/>
           </w:tcPr>
           <w:p>
             <w:pPr>
@@ -1838,6 +1724,7 @@
           <w:tcPr>
             <w:tcW w:w="1410" w:type="dxa"/>
             <w:tcBorders>
+              <w:top w:val="single" w:sz="2" w:space="0" w:color="000001"/>
               <w:left w:val="single" w:sz="2" w:space="0" w:color="000001"/>
               <w:bottom w:val="single" w:sz="2" w:space="0" w:color="000001"/>
               <w:right w:val="single" w:sz="2" w:space="0" w:color="000001"/>
@@ -1845,9 +1732,6 @@
               <w:insideV w:val="single" w:sz="2" w:space="0" w:color="000001"/>
             </w:tcBorders>
             <w:shd w:fill="auto" w:val="clear"/>
-            <w:tcMar>
-              <w:left w:w="51" w:type="dxa"/>
-            </w:tcMar>
           </w:tcPr>
           <w:p>
             <w:pPr>
@@ -1865,17 +1749,14 @@
         <w:trPr/>
         <w:tc>
           <w:tcPr>
-            <w:tcW w:w="1815" w:type="dxa"/>
-            <w:tcBorders>
-              <w:top w:val="single" w:sz="2" w:space="0" w:color="000001"/>
-              <w:left w:val="single" w:sz="2" w:space="0" w:color="000001"/>
-              <w:bottom w:val="single" w:sz="2" w:space="0" w:color="000001"/>
-              <w:insideH w:val="single" w:sz="2" w:space="0" w:color="000001"/>
-            </w:tcBorders>
-            <w:shd w:fill="auto" w:val="clear"/>
-            <w:tcMar>
-              <w:left w:w="51" w:type="dxa"/>
-            </w:tcMar>
+            <w:tcW w:w="1814" w:type="dxa"/>
+            <w:tcBorders>
+              <w:top w:val="single" w:sz="2" w:space="0" w:color="000001"/>
+              <w:left w:val="single" w:sz="2" w:space="0" w:color="000001"/>
+              <w:bottom w:val="single" w:sz="2" w:space="0" w:color="000001"/>
+              <w:insideH w:val="single" w:sz="2" w:space="0" w:color="000001"/>
+            </w:tcBorders>
+            <w:shd w:fill="auto" w:val="clear"/>
           </w:tcPr>
           <w:p>
             <w:pPr>
@@ -1890,17 +1771,14 @@
         </w:tc>
         <w:tc>
           <w:tcPr>
-            <w:tcW w:w="1365" w:type="dxa"/>
-            <w:tcBorders>
-              <w:top w:val="single" w:sz="2" w:space="0" w:color="000001"/>
-              <w:left w:val="single" w:sz="2" w:space="0" w:color="000001"/>
-              <w:bottom w:val="single" w:sz="2" w:space="0" w:color="000001"/>
-              <w:insideH w:val="single" w:sz="2" w:space="0" w:color="000001"/>
-            </w:tcBorders>
-            <w:shd w:fill="auto" w:val="clear"/>
-            <w:tcMar>
-              <w:left w:w="51" w:type="dxa"/>
-            </w:tcMar>
+            <w:tcW w:w="1366" w:type="dxa"/>
+            <w:tcBorders>
+              <w:top w:val="single" w:sz="2" w:space="0" w:color="000001"/>
+              <w:left w:val="single" w:sz="2" w:space="0" w:color="000001"/>
+              <w:bottom w:val="single" w:sz="2" w:space="0" w:color="000001"/>
+              <w:insideH w:val="single" w:sz="2" w:space="0" w:color="000001"/>
+            </w:tcBorders>
+            <w:shd w:fill="auto" w:val="clear"/>
           </w:tcPr>
           <w:p>
             <w:pPr>
@@ -1923,9 +1801,6 @@
               <w:insideH w:val="single" w:sz="2" w:space="0" w:color="000001"/>
             </w:tcBorders>
             <w:shd w:fill="auto" w:val="clear"/>
-            <w:tcMar>
-              <w:left w:w="51" w:type="dxa"/>
-            </w:tcMar>
           </w:tcPr>
           <w:p>
             <w:pPr>
@@ -1948,9 +1823,6 @@
               <w:insideH w:val="single" w:sz="2" w:space="0" w:color="000001"/>
             </w:tcBorders>
             <w:shd w:fill="auto" w:val="clear"/>
-            <w:tcMar>
-              <w:left w:w="51" w:type="dxa"/>
-            </w:tcMar>
           </w:tcPr>
           <w:p>
             <w:pPr>
@@ -1975,9 +1847,6 @@
               <w:insideV w:val="single" w:sz="2" w:space="0" w:color="000001"/>
             </w:tcBorders>
             <w:shd w:fill="auto" w:val="clear"/>
-            <w:tcMar>
-              <w:left w:w="51" w:type="dxa"/>
-            </w:tcMar>
           </w:tcPr>
           <w:p>
             <w:pPr>
@@ -1995,17 +1864,14 @@
         <w:trPr/>
         <w:tc>
           <w:tcPr>
-            <w:tcW w:w="1815" w:type="dxa"/>
-            <w:tcBorders>
-              <w:top w:val="single" w:sz="2" w:space="0" w:color="000001"/>
-              <w:left w:val="single" w:sz="2" w:space="0" w:color="000001"/>
-              <w:bottom w:val="single" w:sz="2" w:space="0" w:color="000001"/>
-              <w:insideH w:val="single" w:sz="2" w:space="0" w:color="000001"/>
-            </w:tcBorders>
-            <w:shd w:fill="auto" w:val="clear"/>
-            <w:tcMar>
-              <w:left w:w="51" w:type="dxa"/>
-            </w:tcMar>
+            <w:tcW w:w="1814" w:type="dxa"/>
+            <w:tcBorders>
+              <w:top w:val="single" w:sz="2" w:space="0" w:color="000001"/>
+              <w:left w:val="single" w:sz="2" w:space="0" w:color="000001"/>
+              <w:bottom w:val="single" w:sz="2" w:space="0" w:color="000001"/>
+              <w:insideH w:val="single" w:sz="2" w:space="0" w:color="000001"/>
+            </w:tcBorders>
+            <w:shd w:fill="auto" w:val="clear"/>
           </w:tcPr>
           <w:p>
             <w:pPr>
@@ -2020,17 +1886,14 @@
         </w:tc>
         <w:tc>
           <w:tcPr>
-            <w:tcW w:w="1365" w:type="dxa"/>
-            <w:tcBorders>
-              <w:top w:val="single" w:sz="2" w:space="0" w:color="000001"/>
-              <w:left w:val="single" w:sz="2" w:space="0" w:color="000001"/>
-              <w:bottom w:val="single" w:sz="2" w:space="0" w:color="000001"/>
-              <w:insideH w:val="single" w:sz="2" w:space="0" w:color="000001"/>
-            </w:tcBorders>
-            <w:shd w:fill="auto" w:val="clear"/>
-            <w:tcMar>
-              <w:left w:w="51" w:type="dxa"/>
-            </w:tcMar>
+            <w:tcW w:w="1366" w:type="dxa"/>
+            <w:tcBorders>
+              <w:top w:val="single" w:sz="2" w:space="0" w:color="000001"/>
+              <w:left w:val="single" w:sz="2" w:space="0" w:color="000001"/>
+              <w:bottom w:val="single" w:sz="2" w:space="0" w:color="000001"/>
+              <w:insideH w:val="single" w:sz="2" w:space="0" w:color="000001"/>
+            </w:tcBorders>
+            <w:shd w:fill="auto" w:val="clear"/>
           </w:tcPr>
           <w:p>
             <w:pPr>
@@ -2053,9 +1916,6 @@
               <w:insideH w:val="single" w:sz="2" w:space="0" w:color="000001"/>
             </w:tcBorders>
             <w:shd w:fill="auto" w:val="clear"/>
-            <w:tcMar>
-              <w:left w:w="51" w:type="dxa"/>
-            </w:tcMar>
           </w:tcPr>
           <w:p>
             <w:pPr>
@@ -2078,9 +1938,6 @@
               <w:insideH w:val="single" w:sz="2" w:space="0" w:color="000001"/>
             </w:tcBorders>
             <w:shd w:fill="auto" w:val="clear"/>
-            <w:tcMar>
-              <w:left w:w="51" w:type="dxa"/>
-            </w:tcMar>
           </w:tcPr>
           <w:p>
             <w:pPr>
@@ -2105,9 +1962,6 @@
               <w:insideV w:val="single" w:sz="2" w:space="0" w:color="000001"/>
             </w:tcBorders>
             <w:shd w:fill="auto" w:val="clear"/>
-            <w:tcMar>
-              <w:left w:w="51" w:type="dxa"/>
-            </w:tcMar>
           </w:tcPr>
           <w:p>
             <w:pPr>
@@ -2125,17 +1979,14 @@
         <w:trPr/>
         <w:tc>
           <w:tcPr>
-            <w:tcW w:w="1815" w:type="dxa"/>
-            <w:tcBorders>
-              <w:top w:val="single" w:sz="2" w:space="0" w:color="000001"/>
-              <w:left w:val="single" w:sz="2" w:space="0" w:color="000001"/>
-              <w:bottom w:val="single" w:sz="2" w:space="0" w:color="000001"/>
-              <w:insideH w:val="single" w:sz="2" w:space="0" w:color="000001"/>
-            </w:tcBorders>
-            <w:shd w:fill="auto" w:val="clear"/>
-            <w:tcMar>
-              <w:left w:w="51" w:type="dxa"/>
-            </w:tcMar>
+            <w:tcW w:w="1814" w:type="dxa"/>
+            <w:tcBorders>
+              <w:top w:val="single" w:sz="2" w:space="0" w:color="000001"/>
+              <w:left w:val="single" w:sz="2" w:space="0" w:color="000001"/>
+              <w:bottom w:val="single" w:sz="2" w:space="0" w:color="000001"/>
+              <w:insideH w:val="single" w:sz="2" w:space="0" w:color="000001"/>
+            </w:tcBorders>
+            <w:shd w:fill="auto" w:val="clear"/>
           </w:tcPr>
           <w:p>
             <w:pPr>
@@ -2150,17 +2001,14 @@
         </w:tc>
         <w:tc>
           <w:tcPr>
-            <w:tcW w:w="1365" w:type="dxa"/>
-            <w:tcBorders>
-              <w:top w:val="single" w:sz="2" w:space="0" w:color="000001"/>
-              <w:left w:val="single" w:sz="2" w:space="0" w:color="000001"/>
-              <w:bottom w:val="single" w:sz="2" w:space="0" w:color="000001"/>
-              <w:insideH w:val="single" w:sz="2" w:space="0" w:color="000001"/>
-            </w:tcBorders>
-            <w:shd w:fill="auto" w:val="clear"/>
-            <w:tcMar>
-              <w:left w:w="51" w:type="dxa"/>
-            </w:tcMar>
+            <w:tcW w:w="1366" w:type="dxa"/>
+            <w:tcBorders>
+              <w:top w:val="single" w:sz="2" w:space="0" w:color="000001"/>
+              <w:left w:val="single" w:sz="2" w:space="0" w:color="000001"/>
+              <w:bottom w:val="single" w:sz="2" w:space="0" w:color="000001"/>
+              <w:insideH w:val="single" w:sz="2" w:space="0" w:color="000001"/>
+            </w:tcBorders>
+            <w:shd w:fill="auto" w:val="clear"/>
           </w:tcPr>
           <w:p>
             <w:pPr>
@@ -2183,9 +2031,6 @@
               <w:insideH w:val="single" w:sz="2" w:space="0" w:color="000001"/>
             </w:tcBorders>
             <w:shd w:fill="auto" w:val="clear"/>
-            <w:tcMar>
-              <w:left w:w="51" w:type="dxa"/>
-            </w:tcMar>
           </w:tcPr>
           <w:p>
             <w:pPr>
@@ -2208,9 +2053,6 @@
               <w:insideH w:val="single" w:sz="2" w:space="0" w:color="000001"/>
             </w:tcBorders>
             <w:shd w:fill="auto" w:val="clear"/>
-            <w:tcMar>
-              <w:left w:w="51" w:type="dxa"/>
-            </w:tcMar>
           </w:tcPr>
           <w:p>
             <w:pPr>
@@ -2235,9 +2077,6 @@
               <w:insideV w:val="single" w:sz="2" w:space="0" w:color="000001"/>
             </w:tcBorders>
             <w:shd w:fill="auto" w:val="clear"/>
-            <w:tcMar>
-              <w:left w:w="51" w:type="dxa"/>
-            </w:tcMar>
           </w:tcPr>
           <w:p>
             <w:pPr>
@@ -2566,23 +2405,7 @@
       </w:pPr>
       <w:r>
         <w:rPr/>
-        <w:t>Assets Needed</w:t>
-      </w:r>
-    </w:p>
-    <w:p>
-      <w:pPr>
-        <w:pStyle w:val="Corpodeltesto"/>
-        <w:rPr/>
-      </w:pPr>
-      <w:r>
-        <w:rPr/>
-        <w:t xml:space="preserve">Those with the highest priority are </w:t>
-      </w:r>
-      <w:r>
-        <w:rPr>
-          <w:u w:val="single"/>
-        </w:rPr>
-        <w:t>underlined</w:t>
+        <w:t>Characters Behaviors</w:t>
       </w:r>
     </w:p>
     <w:p>
@@ -2592,367 +2415,37 @@
       </w:pPr>
       <w:r>
         <w:rPr/>
-        <w:t>3D Models (aggiungere dimensioni e confronti con cubi)</w:t>
-      </w:r>
-    </w:p>
-    <w:p>
-      <w:pPr>
-        <w:pStyle w:val="Corpodeltesto"/>
-        <w:numPr>
-          <w:ilvl w:val="0"/>
-          <w:numId w:val="5"/>
-        </w:numPr>
-        <w:rPr>
-          <w:u w:val="single"/>
-        </w:rPr>
-      </w:pPr>
-      <w:r>
-        <w:rPr>
-          <w:u w:val="single"/>
-        </w:rPr>
-        <w:t>little demon</w:t>
-      </w:r>
-    </w:p>
-    <w:p>
-      <w:pPr>
-        <w:pStyle w:val="Corpodeltesto"/>
-        <w:numPr>
-          <w:ilvl w:val="0"/>
-          <w:numId w:val="5"/>
-        </w:numPr>
-        <w:rPr/>
-      </w:pPr>
-      <w:r>
-        <w:rPr/>
-        <w:t>medium, stupid-looking demon</w:t>
-      </w:r>
-    </w:p>
-    <w:p>
-      <w:pPr>
-        <w:pStyle w:val="Corpodeltesto"/>
-        <w:numPr>
-          <w:ilvl w:val="0"/>
-          <w:numId w:val="5"/>
-        </w:numPr>
-        <w:rPr>
-          <w:u w:val="single"/>
-        </w:rPr>
-      </w:pPr>
-      <w:r>
-        <w:rPr>
-          <w:u w:val="single"/>
-        </w:rPr>
-        <w:t>demon boss</w:t>
-      </w:r>
-    </w:p>
-    <w:p>
-      <w:pPr>
-        <w:pStyle w:val="Corpodeltesto"/>
-        <w:numPr>
-          <w:ilvl w:val="0"/>
-          <w:numId w:val="5"/>
-        </w:numPr>
-        <w:rPr>
-          <w:u w:val="single"/>
-        </w:rPr>
-      </w:pPr>
-      <w:r>
-        <w:rPr>
-          <w:u w:val="single"/>
-        </w:rPr>
-        <w:t>environment</w:t>
-      </w:r>
-    </w:p>
-    <w:p>
-      <w:pPr>
-        <w:pStyle w:val="Titolo2"/>
-        <w:rPr/>
-      </w:pPr>
-      <w:r>
-        <w:rPr/>
-        <w:t>Environment (blueprint mappa)</w:t>
-      </w:r>
-    </w:p>
-    <w:p>
-      <w:pPr>
-        <w:pStyle w:val="Corpodeltesto"/>
-        <w:rPr/>
-      </w:pPr>
-      <w:r>
-        <w:rPr/>
-        <w:t>to be done</w:t>
-      </w:r>
-    </w:p>
-    <w:p>
-      <w:pPr>
-        <w:pStyle w:val="Titolo2"/>
-        <w:rPr/>
-      </w:pPr>
-      <w:r>
-        <w:rPr/>
-        <w:t>Animations</w:t>
-      </w:r>
-    </w:p>
-    <w:p>
-      <w:pPr>
-        <w:pStyle w:val="Corpodeltesto"/>
-        <w:rPr/>
-      </w:pPr>
-      <w:r>
-        <w:rPr/>
-        <w:t>Little Demon:</w:t>
-      </w:r>
-    </w:p>
-    <w:p>
-      <w:pPr>
-        <w:pStyle w:val="Corpodeltesto"/>
-        <w:numPr>
-          <w:ilvl w:val="0"/>
-          <w:numId w:val="6"/>
-        </w:numPr>
-        <w:rPr>
-          <w:u w:val="single"/>
-        </w:rPr>
-      </w:pPr>
-      <w:r>
-        <w:rPr>
-          <w:u w:val="single"/>
-        </w:rPr>
-        <w:t>idle</w:t>
-      </w:r>
-    </w:p>
-    <w:p>
-      <w:pPr>
-        <w:pStyle w:val="Corpodeltesto"/>
-        <w:numPr>
-          <w:ilvl w:val="0"/>
-          <w:numId w:val="6"/>
-        </w:numPr>
-        <w:rPr>
-          <w:u w:val="single"/>
-        </w:rPr>
-      </w:pPr>
-      <w:r>
-        <w:rPr>
-          <w:u w:val="single"/>
-        </w:rPr>
-        <w:t>run (single speed)</w:t>
-      </w:r>
-    </w:p>
-    <w:p>
-      <w:pPr>
-        <w:pStyle w:val="Corpodeltesto"/>
-        <w:numPr>
-          <w:ilvl w:val="0"/>
-          <w:numId w:val="6"/>
-        </w:numPr>
-        <w:rPr>
-          <w:u w:val="single"/>
-        </w:rPr>
-      </w:pPr>
-      <w:r>
-        <w:rPr>
-          <w:u w:val="single"/>
-        </w:rPr>
-        <w:t>spear lunge from a standstill</w:t>
-      </w:r>
-    </w:p>
-    <w:p>
-      <w:pPr>
-        <w:pStyle w:val="Corpodeltesto"/>
-        <w:numPr>
-          <w:ilvl w:val="0"/>
-          <w:numId w:val="6"/>
-        </w:numPr>
-        <w:rPr>
-          <w:u w:val="single"/>
-        </w:rPr>
-      </w:pPr>
-      <w:r>
-        <w:rPr>
-          <w:u w:val="single"/>
-        </w:rPr>
-        <w:t>spear lunge while moving</w:t>
-      </w:r>
-    </w:p>
-    <w:p>
-      <w:pPr>
-        <w:pStyle w:val="Corpodeltesto"/>
-        <w:numPr>
-          <w:ilvl w:val="0"/>
-          <w:numId w:val="6"/>
-        </w:numPr>
-        <w:rPr>
-          <w:u w:val="single"/>
-        </w:rPr>
-      </w:pPr>
-      <w:r>
-        <w:rPr>
-          <w:u w:val="single"/>
-        </w:rPr>
-        <w:t>shield rise from a standstill</w:t>
-      </w:r>
-    </w:p>
-    <w:p>
-      <w:pPr>
-        <w:pStyle w:val="Corpodeltesto"/>
-        <w:numPr>
-          <w:ilvl w:val="0"/>
-          <w:numId w:val="6"/>
-        </w:numPr>
-        <w:rPr>
-          <w:u w:val="single"/>
-        </w:rPr>
-      </w:pPr>
-      <w:r>
-        <w:rPr>
-          <w:u w:val="single"/>
-        </w:rPr>
-        <w:t>shield rise while moving</w:t>
-      </w:r>
-    </w:p>
-    <w:p>
-      <w:pPr>
-        <w:pStyle w:val="Corpodeltesto"/>
-        <w:numPr>
-          <w:ilvl w:val="0"/>
-          <w:numId w:val="6"/>
-        </w:numPr>
-        <w:rPr>
-          <w:u w:val="single"/>
-        </w:rPr>
-      </w:pPr>
-      <w:r>
-        <w:rPr>
-          <w:u w:val="single"/>
-        </w:rPr>
-        <w:t>spear throw from a standstill</w:t>
-      </w:r>
-    </w:p>
-    <w:p>
-      <w:pPr>
-        <w:pStyle w:val="Corpodeltesto"/>
-        <w:numPr>
-          <w:ilvl w:val="0"/>
-          <w:numId w:val="6"/>
-        </w:numPr>
-        <w:rPr>
-          <w:u w:val="single"/>
-        </w:rPr>
-      </w:pPr>
-      <w:r>
-        <w:rPr>
-          <w:u w:val="single"/>
-        </w:rPr>
-        <w:t>spear throw while moving</w:t>
-      </w:r>
-    </w:p>
-    <w:p>
-      <w:pPr>
-        <w:pStyle w:val="Corpodeltesto"/>
-        <w:numPr>
-          <w:ilvl w:val="0"/>
-          <w:numId w:val="6"/>
-        </w:numPr>
-        <w:rPr>
-          <w:u w:val="single"/>
-        </w:rPr>
-      </w:pPr>
-      <w:r>
-        <w:rPr>
-          <w:u w:val="single"/>
-        </w:rPr>
-        <w:t>support dance</w:t>
-      </w:r>
-    </w:p>
-    <w:p>
-      <w:pPr>
-        <w:pStyle w:val="Corpodeltesto"/>
-        <w:numPr>
-          <w:ilvl w:val="0"/>
-          <w:numId w:val="6"/>
-        </w:numPr>
-        <w:rPr/>
-      </w:pPr>
-      <w:r>
-        <w:rPr/>
-        <w:t>audience cheering</w:t>
-      </w:r>
-    </w:p>
-    <w:p>
-      <w:pPr>
-        <w:pStyle w:val="Corpodeltesto"/>
-        <w:numPr>
-          <w:ilvl w:val="0"/>
-          <w:numId w:val="6"/>
-        </w:numPr>
-        <w:rPr/>
-      </w:pPr>
-      <w:r>
-        <w:rPr/>
-        <w:t>hit received</w:t>
-      </w:r>
-    </w:p>
-    <w:p>
-      <w:pPr>
-        <w:pStyle w:val="Corpodeltesto"/>
-        <w:numPr>
-          <w:ilvl w:val="0"/>
-          <w:numId w:val="6"/>
-        </w:numPr>
-        <w:rPr/>
-      </w:pPr>
-      <w:r>
-        <w:rPr/>
-        <w:t xml:space="preserve">hit received + </w:t>
-      </w:r>
-      <w:r>
-        <w:rPr>
-          <w:u w:val="single"/>
-        </w:rPr>
-        <w:t>falling backwards</w:t>
-      </w:r>
-    </w:p>
-    <w:p>
-      <w:pPr>
-        <w:pStyle w:val="Corpodeltesto"/>
-        <w:numPr>
-          <w:ilvl w:val="0"/>
-          <w:numId w:val="6"/>
-        </w:numPr>
-        <w:rPr>
-          <w:u w:val="single"/>
-        </w:rPr>
-      </w:pPr>
-      <w:r>
-        <w:rPr>
-          <w:u w:val="single"/>
-        </w:rPr>
-        <w:t>explosion in blood mush</w:t>
-      </w:r>
-    </w:p>
-    <w:p>
-      <w:pPr>
-        <w:pStyle w:val="Corpodeltesto"/>
-        <w:numPr>
-          <w:ilvl w:val="0"/>
-          <w:numId w:val="6"/>
-        </w:numPr>
-        <w:rPr/>
-      </w:pPr>
-      <w:r>
-        <w:rPr/>
-        <w:t>getting up</w:t>
+        <w:t>Single Demon</w:t>
       </w:r>
     </w:p>
     <w:p>
       <w:pPr>
         <w:pStyle w:val="Normal"/>
+        <w:rPr/>
+      </w:pPr>
+      <w:r>
         <w:rPr>
           <w:rFonts w:ascii="Arial" w:hAnsi="Arial"/>
           <w:sz w:val="20"/>
           <w:szCs w:val="20"/>
         </w:rPr>
+        <w:t>A fine combattimento, I demoni si riequilibrano I gruppi.</w:t>
+      </w:r>
+    </w:p>
+    <w:p>
+      <w:pPr>
+        <w:pStyle w:val="Titolo2"/>
+        <w:rPr/>
+      </w:pPr>
+      <w:r>
+        <w:rPr/>
+        <w:t>Group of Demons</w:t>
+      </w:r>
+    </w:p>
+    <w:p>
+      <w:pPr>
+        <w:pStyle w:val="Normal"/>
+        <w:rPr/>
       </w:pPr>
       <w:r>
         <w:rPr>
@@ -2960,16 +2453,64 @@
           <w:sz w:val="20"/>
           <w:szCs w:val="20"/>
         </w:rPr>
-      </w:r>
-    </w:p>
-    <w:p>
-      <w:pPr>
-        <w:pStyle w:val="Corpodeltesto"/>
-        <w:rPr/>
-      </w:pPr>
-      <w:r>
-        <w:rPr/>
-        <w:t>Medium and Boss Demons:</w:t>
+        <w:t>I gruppi si piazzano in un punto casuale all’interno del primo anello intorno al boss se melee o tank, secondo anello se support o ranged. Fuori dal combattimento ti seguono come gruppetti.</w:t>
+      </w:r>
+    </w:p>
+    <w:p>
+      <w:pPr>
+        <w:pStyle w:val="Titolo2"/>
+        <w:rPr/>
+      </w:pPr>
+      <w:r>
+        <w:rPr/>
+        <w:t>Boss</w:t>
+      </w:r>
+    </w:p>
+    <w:p>
+      <w:pPr>
+        <w:pStyle w:val="Corpodeltesto"/>
+        <w:rPr/>
+      </w:pPr>
+      <w:r>
+        <w:rPr/>
+        <w:t>cambia target molto lentamente</w:t>
+      </w:r>
+    </w:p>
+    <w:p>
+      <w:pPr>
+        <w:pStyle w:val="Titolo1"/>
+        <w:rPr/>
+      </w:pPr>
+      <w:r>
+        <w:rPr/>
+      </w:r>
+    </w:p>
+    <w:p>
+      <w:pPr>
+        <w:pStyle w:val="Titolo1"/>
+        <w:rPr/>
+      </w:pPr>
+      <w:r>
+        <w:rPr/>
+      </w:r>
+    </w:p>
+    <w:p>
+      <w:pPr>
+        <w:pStyle w:val="Titolo1"/>
+        <w:rPr/>
+      </w:pPr>
+      <w:r>
+        <w:rPr/>
+      </w:r>
+    </w:p>
+    <w:p>
+      <w:pPr>
+        <w:pStyle w:val="Titolo2"/>
+        <w:rPr/>
+      </w:pPr>
+      <w:r>
+        <w:rPr/>
+        <w:t>Music and Sound Effects</w:t>
       </w:r>
     </w:p>
     <w:p>
@@ -2979,15 +2520,11 @@
           <w:ilvl w:val="0"/>
           <w:numId w:val="3"/>
         </w:numPr>
-        <w:rPr>
-          <w:u w:val="single"/>
-        </w:rPr>
-      </w:pPr>
-      <w:r>
-        <w:rPr>
-          <w:u w:val="single"/>
-        </w:rPr>
-        <w:t>idle</w:t>
+        <w:rPr/>
+      </w:pPr>
+      <w:r>
+        <w:rPr/>
+        <w:t>spear lunge on nothing</w:t>
       </w:r>
     </w:p>
     <w:p>
@@ -2997,15 +2534,13 @@
           <w:ilvl w:val="0"/>
           <w:numId w:val="3"/>
         </w:numPr>
+        <w:rPr/>
+      </w:pPr>
+      <w:r>
         <w:rPr>
           <w:u w:val="single"/>
         </w:rPr>
-      </w:pPr>
-      <w:r>
-        <w:rPr>
-          <w:u w:val="single"/>
-        </w:rPr>
-        <w:t>walk</w:t>
+        <w:t>spear lunge on meat</w:t>
       </w:r>
     </w:p>
     <w:p>
@@ -3015,15 +2550,13 @@
           <w:ilvl w:val="0"/>
           <w:numId w:val="3"/>
         </w:numPr>
+        <w:rPr/>
+      </w:pPr>
+      <w:r>
         <w:rPr>
           <w:u w:val="single"/>
         </w:rPr>
-      </w:pPr>
-      <w:r>
-        <w:rPr>
-          <w:u w:val="single"/>
-        </w:rPr>
-        <w:t>attack 1</w:t>
+        <w:t>enemy attack 1 (clang?)</w:t>
       </w:r>
     </w:p>
     <w:p>
@@ -3037,7 +2570,7 @@
       </w:pPr>
       <w:r>
         <w:rPr/>
-        <w:t>attack 2</w:t>
+        <w:t>enemy attack 2...</w:t>
       </w:r>
     </w:p>
     <w:p>
@@ -3050,8 +2583,10 @@
         <w:rPr/>
       </w:pPr>
       <w:r>
-        <w:rPr/>
-        <w:t>attack 3...</w:t>
+        <w:rPr>
+          <w:u w:val="single"/>
+        </w:rPr>
+        <w:t>explosion in blood mush small and big (splat, sblortch)</w:t>
       </w:r>
     </w:p>
     <w:p>
@@ -3061,15 +2596,117 @@
           <w:ilvl w:val="0"/>
           <w:numId w:val="3"/>
         </w:numPr>
+        <w:rPr/>
+      </w:pPr>
+      <w:r>
+        <w:rPr/>
+        <w:t>little demon voices:</w:t>
+      </w:r>
+    </w:p>
+    <w:p>
+      <w:pPr>
+        <w:pStyle w:val="Corpodeltesto"/>
+        <w:numPr>
+          <w:ilvl w:val="1"/>
+          <w:numId w:val="3"/>
+        </w:numPr>
+        <w:rPr/>
+      </w:pPr>
+      <w:r>
         <w:rPr>
           <w:u w:val="single"/>
         </w:rPr>
+        <w:t>charge!</w:t>
+      </w:r>
+    </w:p>
+    <w:p>
+      <w:pPr>
+        <w:pStyle w:val="Corpodeltesto"/>
+        <w:numPr>
+          <w:ilvl w:val="1"/>
+          <w:numId w:val="3"/>
+        </w:numPr>
+        <w:rPr/>
       </w:pPr>
       <w:r>
         <w:rPr>
           <w:u w:val="single"/>
         </w:rPr>
-        <w:t>dizziness</w:t>
+        <w:t>fire!</w:t>
+      </w:r>
+    </w:p>
+    <w:p>
+      <w:pPr>
+        <w:pStyle w:val="Corpodeltesto"/>
+        <w:numPr>
+          <w:ilvl w:val="1"/>
+          <w:numId w:val="3"/>
+        </w:numPr>
+        <w:rPr/>
+      </w:pPr>
+      <w:r>
+        <w:rPr>
+          <w:u w:val="single"/>
+        </w:rPr>
+        <w:t>retreat!</w:t>
+      </w:r>
+    </w:p>
+    <w:p>
+      <w:pPr>
+        <w:pStyle w:val="Corpodeltesto"/>
+        <w:numPr>
+          <w:ilvl w:val="1"/>
+          <w:numId w:val="3"/>
+        </w:numPr>
+        <w:rPr/>
+      </w:pPr>
+      <w:r>
+        <w:rPr>
+          <w:u w:val="single"/>
+        </w:rPr>
+        <w:t>dance!</w:t>
+      </w:r>
+    </w:p>
+    <w:p>
+      <w:pPr>
+        <w:pStyle w:val="Corpodeltesto"/>
+        <w:numPr>
+          <w:ilvl w:val="1"/>
+          <w:numId w:val="3"/>
+        </w:numPr>
+        <w:rPr/>
+      </w:pPr>
+      <w:r>
+        <w:rPr/>
+        <w:t>general shouts and noises</w:t>
+      </w:r>
+    </w:p>
+    <w:p>
+      <w:pPr>
+        <w:pStyle w:val="Corpodeltesto"/>
+        <w:numPr>
+          <w:ilvl w:val="1"/>
+          <w:numId w:val="3"/>
+        </w:numPr>
+        <w:rPr/>
+      </w:pPr>
+      <w:r>
+        <w:rPr/>
+        <w:t>cheers</w:t>
+      </w:r>
+    </w:p>
+    <w:p>
+      <w:pPr>
+        <w:pStyle w:val="Corpodeltesto"/>
+        <w:numPr>
+          <w:ilvl w:val="1"/>
+          <w:numId w:val="3"/>
+        </w:numPr>
+        <w:rPr/>
+      </w:pPr>
+      <w:r>
+        <w:rPr/>
+        <w:t>boos</w:t>
       </w:r>
     </w:p>
     <w:p>
@@ -3083,34 +2720,7 @@
       </w:pPr>
       <w:r>
         <w:rPr/>
-        <w:t>recovery from dizziness</w:t>
-      </w:r>
-    </w:p>
-    <w:p>
-      <w:pPr>
-        <w:pStyle w:val="Normal"/>
-        <w:rPr>
-          <w:rFonts w:ascii="Arial" w:hAnsi="Arial"/>
-          <w:sz w:val="20"/>
-          <w:szCs w:val="20"/>
-        </w:rPr>
-      </w:pPr>
-      <w:r>
-        <w:rPr>
-          <w:rFonts w:ascii="Arial" w:hAnsi="Arial"/>
-          <w:sz w:val="20"/>
-          <w:szCs w:val="20"/>
-        </w:rPr>
-      </w:r>
-    </w:p>
-    <w:p>
-      <w:pPr>
-        <w:pStyle w:val="Titolo2"/>
-        <w:rPr/>
-      </w:pPr>
-      <w:r>
-        <w:rPr/>
-        <w:t>Music and Sound Effects</w:t>
+        <w:t>menu theme</w:t>
       </w:r>
     </w:p>
     <w:p>
@@ -3118,13 +2728,15 @@
         <w:pStyle w:val="Corpodeltesto"/>
         <w:numPr>
           <w:ilvl w:val="0"/>
-          <w:numId w:val="4"/>
+          <w:numId w:val="3"/>
         </w:numPr>
         <w:rPr/>
       </w:pPr>
       <w:r>
-        <w:rPr/>
-        <w:t>spear lunge on nothing</w:t>
+        <w:rPr>
+          <w:u w:val="single"/>
+        </w:rPr>
+        <w:t>out of combat theme</w:t>
       </w:r>
     </w:p>
     <w:p>
@@ -3132,17 +2744,15 @@
         <w:pStyle w:val="Corpodeltesto"/>
         <w:numPr>
           <w:ilvl w:val="0"/>
-          <w:numId w:val="4"/>
+          <w:numId w:val="3"/>
         </w:numPr>
+        <w:rPr/>
+      </w:pPr>
+      <w:r>
         <w:rPr>
           <w:u w:val="single"/>
         </w:rPr>
-      </w:pPr>
-      <w:r>
-        <w:rPr>
-          <w:u w:val="single"/>
-        </w:rPr>
-        <w:t>spear lunge on meat</w:t>
+        <w:t>combat theme</w:t>
       </w:r>
     </w:p>
     <w:p>
@@ -3150,236 +2760,8 @@
         <w:pStyle w:val="Corpodeltesto"/>
         <w:numPr>
           <w:ilvl w:val="0"/>
-          <w:numId w:val="4"/>
+          <w:numId w:val="3"/>
         </w:numPr>
-        <w:rPr>
-          <w:u w:val="single"/>
-        </w:rPr>
-      </w:pPr>
-      <w:r>
-        <w:rPr>
-          <w:u w:val="single"/>
-        </w:rPr>
-        <w:t>enemy attack 1 (clang?)</w:t>
-      </w:r>
-    </w:p>
-    <w:p>
-      <w:pPr>
-        <w:pStyle w:val="Corpodeltesto"/>
-        <w:numPr>
-          <w:ilvl w:val="0"/>
-          <w:numId w:val="4"/>
-        </w:numPr>
-        <w:rPr/>
-      </w:pPr>
-      <w:r>
-        <w:rPr/>
-        <w:t>enemy attack 2...</w:t>
-      </w:r>
-    </w:p>
-    <w:p>
-      <w:pPr>
-        <w:pStyle w:val="Corpodeltesto"/>
-        <w:numPr>
-          <w:ilvl w:val="0"/>
-          <w:numId w:val="4"/>
-        </w:numPr>
-        <w:rPr>
-          <w:u w:val="single"/>
-        </w:rPr>
-      </w:pPr>
-      <w:r>
-        <w:rPr>
-          <w:u w:val="single"/>
-        </w:rPr>
-        <w:t>explosion in blood mush small and big (splat, sblortch)</w:t>
-      </w:r>
-    </w:p>
-    <w:p>
-      <w:pPr>
-        <w:pStyle w:val="Corpodeltesto"/>
-        <w:numPr>
-          <w:ilvl w:val="0"/>
-          <w:numId w:val="4"/>
-        </w:numPr>
-        <w:rPr/>
-      </w:pPr>
-      <w:r>
-        <w:rPr/>
-        <w:t>little demon voices:</w:t>
-      </w:r>
-    </w:p>
-    <w:p>
-      <w:pPr>
-        <w:pStyle w:val="Corpodeltesto"/>
-        <w:numPr>
-          <w:ilvl w:val="1"/>
-          <w:numId w:val="4"/>
-        </w:numPr>
-        <w:rPr>
-          <w:u w:val="single"/>
-        </w:rPr>
-      </w:pPr>
-      <w:r>
-        <w:rPr>
-          <w:u w:val="single"/>
-        </w:rPr>
-        <w:t>charge!</w:t>
-      </w:r>
-    </w:p>
-    <w:p>
-      <w:pPr>
-        <w:pStyle w:val="Corpodeltesto"/>
-        <w:numPr>
-          <w:ilvl w:val="1"/>
-          <w:numId w:val="4"/>
-        </w:numPr>
-        <w:rPr>
-          <w:u w:val="single"/>
-        </w:rPr>
-      </w:pPr>
-      <w:r>
-        <w:rPr>
-          <w:u w:val="single"/>
-        </w:rPr>
-        <w:t>fire!</w:t>
-      </w:r>
-    </w:p>
-    <w:p>
-      <w:pPr>
-        <w:pStyle w:val="Corpodeltesto"/>
-        <w:numPr>
-          <w:ilvl w:val="1"/>
-          <w:numId w:val="4"/>
-        </w:numPr>
-        <w:rPr>
-          <w:u w:val="single"/>
-        </w:rPr>
-      </w:pPr>
-      <w:r>
-        <w:rPr>
-          <w:u w:val="single"/>
-        </w:rPr>
-        <w:t>retreat!</w:t>
-      </w:r>
-    </w:p>
-    <w:p>
-      <w:pPr>
-        <w:pStyle w:val="Corpodeltesto"/>
-        <w:numPr>
-          <w:ilvl w:val="1"/>
-          <w:numId w:val="4"/>
-        </w:numPr>
-        <w:rPr>
-          <w:u w:val="single"/>
-        </w:rPr>
-      </w:pPr>
-      <w:r>
-        <w:rPr>
-          <w:u w:val="single"/>
-        </w:rPr>
-        <w:t>dance!</w:t>
-      </w:r>
-    </w:p>
-    <w:p>
-      <w:pPr>
-        <w:pStyle w:val="Corpodeltesto"/>
-        <w:numPr>
-          <w:ilvl w:val="1"/>
-          <w:numId w:val="4"/>
-        </w:numPr>
-        <w:rPr/>
-      </w:pPr>
-      <w:r>
-        <w:rPr/>
-        <w:t>general shouts and noises</w:t>
-      </w:r>
-    </w:p>
-    <w:p>
-      <w:pPr>
-        <w:pStyle w:val="Corpodeltesto"/>
-        <w:numPr>
-          <w:ilvl w:val="1"/>
-          <w:numId w:val="4"/>
-        </w:numPr>
-        <w:rPr/>
-      </w:pPr>
-      <w:r>
-        <w:rPr/>
-        <w:t>cheers</w:t>
-      </w:r>
-    </w:p>
-    <w:p>
-      <w:pPr>
-        <w:pStyle w:val="Corpodeltesto"/>
-        <w:numPr>
-          <w:ilvl w:val="1"/>
-          <w:numId w:val="4"/>
-        </w:numPr>
-        <w:rPr/>
-      </w:pPr>
-      <w:r>
-        <w:rPr/>
-        <w:t>boos</w:t>
-      </w:r>
-    </w:p>
-    <w:p>
-      <w:pPr>
-        <w:pStyle w:val="Corpodeltesto"/>
-        <w:numPr>
-          <w:ilvl w:val="0"/>
-          <w:numId w:val="4"/>
-        </w:numPr>
-        <w:rPr/>
-      </w:pPr>
-      <w:r>
-        <w:rPr/>
-        <w:t>menu theme</w:t>
-      </w:r>
-    </w:p>
-    <w:p>
-      <w:pPr>
-        <w:pStyle w:val="Corpodeltesto"/>
-        <w:numPr>
-          <w:ilvl w:val="0"/>
-          <w:numId w:val="4"/>
-        </w:numPr>
-        <w:rPr>
-          <w:u w:val="single"/>
-        </w:rPr>
-      </w:pPr>
-      <w:r>
-        <w:rPr>
-          <w:u w:val="single"/>
-        </w:rPr>
-        <w:t>out of combat theme</w:t>
-      </w:r>
-    </w:p>
-    <w:p>
-      <w:pPr>
-        <w:pStyle w:val="Corpodeltesto"/>
-        <w:numPr>
-          <w:ilvl w:val="0"/>
-          <w:numId w:val="4"/>
-        </w:numPr>
-        <w:rPr>
-          <w:u w:val="single"/>
-        </w:rPr>
-      </w:pPr>
-      <w:r>
-        <w:rPr>
-          <w:u w:val="single"/>
-        </w:rPr>
-        <w:t>combat theme</w:t>
-      </w:r>
-    </w:p>
-    <w:p>
-      <w:pPr>
-        <w:pStyle w:val="Corpodeltesto"/>
-        <w:numPr>
-          <w:ilvl w:val="0"/>
-          <w:numId w:val="4"/>
-        </w:numPr>
         <w:rPr/>
       </w:pPr>
       <w:r>
@@ -3389,33 +2771,30 @@
     </w:p>
     <w:p>
       <w:pPr>
-        <w:pStyle w:val="Normal"/>
-        <w:rPr>
-          <w:rFonts w:ascii="Arial" w:hAnsi="Arial"/>
-          <w:sz w:val="20"/>
-          <w:szCs w:val="20"/>
-        </w:rPr>
-      </w:pPr>
-      <w:r>
-        <w:rPr>
-          <w:rFonts w:ascii="Arial" w:hAnsi="Arial"/>
-          <w:sz w:val="20"/>
-          <w:szCs w:val="20"/>
-        </w:rPr>
-      </w:r>
-    </w:p>
-    <w:p>
-      <w:pPr>
         <w:pStyle w:val="Titolo1"/>
         <w:rPr/>
       </w:pPr>
       <w:r>
         <w:rPr/>
-        <w:t xml:space="preserve">Characters </w:t>
-      </w:r>
-      <w:r>
-        <w:rPr/>
-        <w:t>Behaviors</w:t>
+      </w:r>
+    </w:p>
+    <w:p>
+      <w:pPr>
+        <w:pStyle w:val="Titolo1"/>
+        <w:rPr/>
+      </w:pPr>
+      <w:r>
+        <w:rPr/>
+      </w:r>
+    </w:p>
+    <w:p>
+      <w:pPr>
+        <w:pStyle w:val="Titolo1"/>
+        <w:rPr/>
+      </w:pPr>
+      <w:r>
+        <w:rPr/>
+        <w:t>Software</w:t>
       </w:r>
     </w:p>
     <w:p>
@@ -3425,21 +2804,6 @@
       </w:pPr>
       <w:r>
         <w:rPr/>
-        <w:t>Single Demon</w:t>
-      </w:r>
-    </w:p>
-    <w:p>
-      <w:pPr>
-        <w:pStyle w:val="Normal"/>
-        <w:rPr/>
-      </w:pPr>
-      <w:r>
-        <w:rPr>
-          <w:rFonts w:ascii="Arial" w:hAnsi="Arial"/>
-          <w:sz w:val="20"/>
-          <w:szCs w:val="20"/>
-        </w:rPr>
-        <w:t>A fine combattimento, I demoni si riequilibrano I gruppi.</w:t>
       </w:r>
     </w:p>
     <w:p>
@@ -3449,21 +2813,27 @@
       </w:pPr>
       <w:r>
         <w:rPr/>
-        <w:t>Group of Demons</w:t>
-      </w:r>
-    </w:p>
-    <w:p>
-      <w:pPr>
-        <w:pStyle w:val="Normal"/>
-        <w:rPr/>
-      </w:pPr>
-      <w:r>
-        <w:rPr>
-          <w:rFonts w:ascii="Arial" w:hAnsi="Arial"/>
-          <w:sz w:val="20"/>
-          <w:szCs w:val="20"/>
-        </w:rPr>
-        <w:t>I gruppi si piazzano in un punto casuale all’interno del primo anello intorno al boss se melee o tank, secondo anello se support o ranged. Fuori dal combattimento ti seguono come gruppetti.</w:t>
+        <w:t>General</w:t>
+      </w:r>
+    </w:p>
+    <w:p>
+      <w:pPr>
+        <w:pStyle w:val="Corpodeltesto"/>
+        <w:rPr/>
+      </w:pPr>
+      <w:r>
+        <w:rPr/>
+        <w:t>Trello</w:t>
+      </w:r>
+    </w:p>
+    <w:p>
+      <w:pPr>
+        <w:pStyle w:val="Corpodeltesto"/>
+        <w:rPr/>
+      </w:pPr>
+      <w:r>
+        <w:rPr/>
+        <w:t>Telegram / Slack</w:t>
       </w:r>
     </w:p>
     <w:p>
@@ -3473,79 +2843,35 @@
       </w:pPr>
       <w:r>
         <w:rPr/>
-        <w:t>Boss</w:t>
-      </w:r>
-    </w:p>
-    <w:p>
-      <w:pPr>
-        <w:pStyle w:val="Corpodeltesto"/>
-        <w:rPr/>
-      </w:pPr>
-      <w:r>
-        <w:rPr/>
-        <w:t>cambia target molto lentamente</w:t>
-      </w:r>
-    </w:p>
-    <w:p>
-      <w:pPr>
-        <w:pStyle w:val="Normal"/>
-        <w:rPr/>
-      </w:pPr>
-      <w:r>
-        <w:rPr/>
-      </w:r>
-    </w:p>
-    <w:p>
-      <w:pPr>
-        <w:pStyle w:val="Normal"/>
-        <w:rPr>
-          <w:rFonts w:ascii="Arial" w:hAnsi="Arial"/>
-          <w:sz w:val="20"/>
-          <w:szCs w:val="20"/>
-        </w:rPr>
-      </w:pPr>
-      <w:r>
-        <w:rPr/>
-      </w:r>
-    </w:p>
-    <w:p>
-      <w:pPr>
-        <w:pStyle w:val="Titolo1"/>
-        <w:rPr/>
-      </w:pPr>
-      <w:bookmarkStart w:id="0" w:name="__DdeLink__377_3169845910"/>
-      <w:bookmarkEnd w:id="0"/>
-      <w:r>
-        <w:rPr/>
-        <w:t>HUD</w:t>
-      </w:r>
-    </w:p>
-    <w:p>
-      <w:pPr>
-        <w:pStyle w:val="Normal"/>
-        <w:rPr/>
-      </w:pPr>
-      <w:r>
-        <w:rPr>
-          <w:rFonts w:ascii="Arial" w:hAnsi="Arial"/>
-          <w:sz w:val="20"/>
-          <w:szCs w:val="20"/>
-        </w:rPr>
-        <w:t>Target del nemico chiaramente visibile tramite un indicatore tipo cerchietto rosso ai piedi.</w:t>
-      </w:r>
-    </w:p>
-    <w:p>
-      <w:pPr>
-        <w:pStyle w:val="Normal"/>
-        <w:rPr/>
-      </w:pPr>
-      <w:r>
-        <w:rPr>
-          <w:rFonts w:ascii="Arial" w:hAnsi="Arial"/>
-          <w:sz w:val="20"/>
-          <w:szCs w:val="20"/>
-        </w:rPr>
-        <w:t>Danni a schermo no, barra vita nemici grossi, barra “crisi”</w:t>
+        <w:t>Programming</w:t>
+      </w:r>
+    </w:p>
+    <w:p>
+      <w:pPr>
+        <w:pStyle w:val="Corpodeltesto"/>
+        <w:rPr/>
+      </w:pPr>
+      <w:r>
+        <w:rPr/>
+        <w:t>Unity 2018.4.10f1</w:t>
+      </w:r>
+    </w:p>
+    <w:p>
+      <w:pPr>
+        <w:pStyle w:val="Corpodeltesto"/>
+        <w:rPr/>
+      </w:pPr>
+      <w:r>
+        <w:rPr/>
+      </w:r>
+    </w:p>
+    <w:p>
+      <w:pPr>
+        <w:pStyle w:val="Corpodeltesto"/>
+        <w:rPr/>
+      </w:pPr>
+      <w:r>
+        <w:rPr/>
       </w:r>
     </w:p>
     <w:p>
@@ -3553,191 +2879,6 @@
         <w:pStyle w:val="Normal"/>
         <w:jc w:val="left"/>
         <w:rPr/>
-      </w:pPr>
-      <w:r>
-        <w:rPr>
-          <w:rFonts w:ascii="Arial" w:hAnsi="Arial"/>
-          <w:sz w:val="20"/>
-          <w:szCs w:val="20"/>
-        </w:rPr>
-        <w:t>In basso a destra 4 icone che indicano cosa stanno facendo I 4 gruppi.</w:t>
-      </w:r>
-    </w:p>
-    <w:p>
-      <w:pPr>
-        <w:pStyle w:val="Normal"/>
-        <w:jc w:val="left"/>
-        <w:rPr/>
-      </w:pPr>
-      <w:r>
-        <w:rPr>
-          <w:rFonts w:ascii="Arial" w:hAnsi="Arial"/>
-          <w:sz w:val="20"/>
-          <w:szCs w:val="20"/>
-        </w:rPr>
-        <w:t>Indicatori vita sono faccia/icona del demone. Sono tanti quanti sono I demoni rimasti, alla zelda.</w:t>
-      </w:r>
-    </w:p>
-    <w:p>
-      <w:pPr>
-        <w:pStyle w:val="Normal"/>
-        <w:jc w:val="left"/>
-        <w:rPr/>
-      </w:pPr>
-      <w:r>
-        <w:rPr>
-          <w:rFonts w:ascii="Arial" w:hAnsi="Arial"/>
-          <w:sz w:val="20"/>
-          <w:szCs w:val="20"/>
-        </w:rPr>
-        <w:t xml:space="preserve"> </w:t>
-      </w:r>
-      <w:r>
-        <w:rPr>
-          <w:rFonts w:ascii="Arial" w:hAnsi="Arial"/>
-          <w:sz w:val="20"/>
-          <w:szCs w:val="20"/>
-        </w:rPr>
-        <w:t>I demoni muoiono in due colpi, dopo un colpo l’icona si dimezza tipo I cuoricini di zelda. La tua faccina è più grossa o evidenziata.</w:t>
-      </w:r>
-    </w:p>
-    <w:p>
-      <w:pPr>
-        <w:pStyle w:val="Normal"/>
-        <w:rPr/>
-      </w:pPr>
-      <w:r>
-        <w:rPr>
-          <w:rFonts w:ascii="Arial" w:hAnsi="Arial"/>
-          <w:sz w:val="20"/>
-          <w:szCs w:val="20"/>
-        </w:rPr>
-        <w:t xml:space="preserve">Cerchietto blu ai piedi di quello che controlli. </w:t>
-      </w:r>
-    </w:p>
-    <w:p>
-      <w:pPr>
-        <w:pStyle w:val="Normal"/>
-        <w:rPr>
-          <w:rFonts w:ascii="Arial" w:hAnsi="Arial"/>
-          <w:sz w:val="20"/>
-          <w:szCs w:val="20"/>
-        </w:rPr>
-      </w:pPr>
-      <w:r>
-        <w:rPr/>
-      </w:r>
-    </w:p>
-    <w:p>
-      <w:pPr>
-        <w:pStyle w:val="Normal"/>
-        <w:rPr>
-          <w:rFonts w:ascii="Arial" w:hAnsi="Arial"/>
-          <w:sz w:val="20"/>
-          <w:szCs w:val="20"/>
-        </w:rPr>
-      </w:pPr>
-      <w:r>
-        <w:rPr/>
-      </w:r>
-    </w:p>
-    <w:p>
-      <w:pPr>
-        <w:pStyle w:val="Titolo1"/>
-        <w:rPr/>
-      </w:pPr>
-      <w:r>
-        <w:rPr/>
-        <w:t>Software</w:t>
-      </w:r>
-    </w:p>
-    <w:p>
-      <w:pPr>
-        <w:pStyle w:val="Titolo2"/>
-        <w:rPr/>
-      </w:pPr>
-      <w:r>
-        <w:rPr/>
-        <w:t>General</w:t>
-      </w:r>
-    </w:p>
-    <w:p>
-      <w:pPr>
-        <w:pStyle w:val="Corpodeltesto"/>
-        <w:rPr/>
-      </w:pPr>
-      <w:r>
-        <w:rPr/>
-        <w:t>Trello</w:t>
-      </w:r>
-    </w:p>
-    <w:p>
-      <w:pPr>
-        <w:pStyle w:val="Corpodeltesto"/>
-        <w:rPr/>
-      </w:pPr>
-      <w:r>
-        <w:rPr/>
-        <w:t>Telegram / Slach</w:t>
-      </w:r>
-    </w:p>
-    <w:p>
-      <w:pPr>
-        <w:pStyle w:val="Titolo2"/>
-        <w:rPr/>
-      </w:pPr>
-      <w:r>
-        <w:rPr/>
-        <w:t>Programming</w:t>
-      </w:r>
-    </w:p>
-    <w:p>
-      <w:pPr>
-        <w:pStyle w:val="Corpodeltesto"/>
-        <w:rPr/>
-      </w:pPr>
-      <w:r>
-        <w:rPr/>
-        <w:t>Unity 2018.4.10f1</w:t>
-      </w:r>
-    </w:p>
-    <w:p>
-      <w:pPr>
-        <w:pStyle w:val="Corpodeltesto"/>
-        <w:rPr/>
-      </w:pPr>
-      <w:r>
-        <w:rPr/>
-      </w:r>
-    </w:p>
-    <w:p>
-      <w:pPr>
-        <w:pStyle w:val="Titolo2"/>
-        <w:rPr/>
-      </w:pPr>
-      <w:r>
-        <w:rPr/>
-        <w:t>3D Modeling</w:t>
-      </w:r>
-    </w:p>
-    <w:p>
-      <w:pPr>
-        <w:pStyle w:val="Corpodeltesto"/>
-        <w:rPr/>
-      </w:pPr>
-      <w:r>
-        <w:rPr/>
-      </w:r>
-    </w:p>
-    <w:p>
-      <w:pPr>
-        <w:pStyle w:val="Normal"/>
-        <w:jc w:val="left"/>
-        <w:rPr>
-          <w:rFonts w:ascii="Arial" w:hAnsi="Arial"/>
-          <w:sz w:val="20"/>
-          <w:szCs w:val="20"/>
-        </w:rPr>
       </w:pPr>
       <w:r>
         <w:rPr/>
@@ -3750,7 +2891,7 @@
       <w:pgNumType w:fmt="decimal"/>
       <w:formProt w:val="false"/>
       <w:textDirection w:val="lrTb"/>
-      <w:docGrid w:type="default" w:linePitch="600" w:charSpace="4294961151"/>
+      <w:docGrid w:type="default" w:linePitch="600" w:charSpace="0"/>
     </w:sectPr>
   </w:body>
 </w:document>
@@ -4109,444 +3250,6 @@
   <w:abstractNum w:abstractNumId="4">
     <w:lvl w:ilvl="0">
       <w:start w:val="1"/>
-      <w:numFmt w:val="bullet"/>
-      <w:lvlText w:val=""/>
-      <w:lvlJc w:val="left"/>
-      <w:pPr>
-        <w:tabs>
-          <w:tab w:val="num" w:pos="720"/>
-        </w:tabs>
-        <w:ind w:left="720" w:hanging="360"/>
-      </w:pPr>
-      <w:rPr>
-        <w:rFonts w:ascii="Symbol" w:hAnsi="Symbol" w:cs="Symbol" w:hint="default"/>
-        <w:rFonts w:cs="OpenSymbol"/>
-      </w:rPr>
-    </w:lvl>
-    <w:lvl w:ilvl="1">
-      <w:start w:val="1"/>
-      <w:numFmt w:val="bullet"/>
-      <w:lvlText w:val="◦"/>
-      <w:lvlJc w:val="left"/>
-      <w:pPr>
-        <w:tabs>
-          <w:tab w:val="num" w:pos="1080"/>
-        </w:tabs>
-        <w:ind w:left="1080" w:hanging="360"/>
-      </w:pPr>
-      <w:rPr>
-        <w:rFonts w:ascii="OpenSymbol" w:hAnsi="OpenSymbol" w:cs="OpenSymbol" w:hint="default"/>
-        <w:rFonts w:cs="OpenSymbol"/>
-      </w:rPr>
-    </w:lvl>
-    <w:lvl w:ilvl="2">
-      <w:start w:val="1"/>
-      <w:numFmt w:val="bullet"/>
-      <w:lvlText w:val="▪"/>
-      <w:lvlJc w:val="left"/>
-      <w:pPr>
-        <w:tabs>
-          <w:tab w:val="num" w:pos="1440"/>
-        </w:tabs>
-        <w:ind w:left="1440" w:hanging="360"/>
-      </w:pPr>
-      <w:rPr>
-        <w:rFonts w:ascii="OpenSymbol" w:hAnsi="OpenSymbol" w:cs="OpenSymbol" w:hint="default"/>
-        <w:rFonts w:cs="OpenSymbol"/>
-      </w:rPr>
-    </w:lvl>
-    <w:lvl w:ilvl="3">
-      <w:start w:val="1"/>
-      <w:numFmt w:val="bullet"/>
-      <w:lvlText w:val=""/>
-      <w:lvlJc w:val="left"/>
-      <w:pPr>
-        <w:tabs>
-          <w:tab w:val="num" w:pos="1800"/>
-        </w:tabs>
-        <w:ind w:left="1800" w:hanging="360"/>
-      </w:pPr>
-      <w:rPr>
-        <w:rFonts w:ascii="Symbol" w:hAnsi="Symbol" w:cs="Symbol" w:hint="default"/>
-        <w:rFonts w:cs="OpenSymbol"/>
-      </w:rPr>
-    </w:lvl>
-    <w:lvl w:ilvl="4">
-      <w:start w:val="1"/>
-      <w:numFmt w:val="bullet"/>
-      <w:lvlText w:val="◦"/>
-      <w:lvlJc w:val="left"/>
-      <w:pPr>
-        <w:tabs>
-          <w:tab w:val="num" w:pos="2160"/>
-        </w:tabs>
-        <w:ind w:left="2160" w:hanging="360"/>
-      </w:pPr>
-      <w:rPr>
-        <w:rFonts w:ascii="OpenSymbol" w:hAnsi="OpenSymbol" w:cs="OpenSymbol" w:hint="default"/>
-        <w:rFonts w:cs="OpenSymbol"/>
-      </w:rPr>
-    </w:lvl>
-    <w:lvl w:ilvl="5">
-      <w:start w:val="1"/>
-      <w:numFmt w:val="bullet"/>
-      <w:lvlText w:val="▪"/>
-      <w:lvlJc w:val="left"/>
-      <w:pPr>
-        <w:tabs>
-          <w:tab w:val="num" w:pos="2520"/>
-        </w:tabs>
-        <w:ind w:left="2520" w:hanging="360"/>
-      </w:pPr>
-      <w:rPr>
-        <w:rFonts w:ascii="OpenSymbol" w:hAnsi="OpenSymbol" w:cs="OpenSymbol" w:hint="default"/>
-        <w:rFonts w:cs="OpenSymbol"/>
-      </w:rPr>
-    </w:lvl>
-    <w:lvl w:ilvl="6">
-      <w:start w:val="1"/>
-      <w:numFmt w:val="bullet"/>
-      <w:lvlText w:val=""/>
-      <w:lvlJc w:val="left"/>
-      <w:pPr>
-        <w:tabs>
-          <w:tab w:val="num" w:pos="2880"/>
-        </w:tabs>
-        <w:ind w:left="2880" w:hanging="360"/>
-      </w:pPr>
-      <w:rPr>
-        <w:rFonts w:ascii="Symbol" w:hAnsi="Symbol" w:cs="Symbol" w:hint="default"/>
-        <w:rFonts w:cs="OpenSymbol"/>
-      </w:rPr>
-    </w:lvl>
-    <w:lvl w:ilvl="7">
-      <w:start w:val="1"/>
-      <w:numFmt w:val="bullet"/>
-      <w:lvlText w:val="◦"/>
-      <w:lvlJc w:val="left"/>
-      <w:pPr>
-        <w:tabs>
-          <w:tab w:val="num" w:pos="3240"/>
-        </w:tabs>
-        <w:ind w:left="3240" w:hanging="360"/>
-      </w:pPr>
-      <w:rPr>
-        <w:rFonts w:ascii="OpenSymbol" w:hAnsi="OpenSymbol" w:cs="OpenSymbol" w:hint="default"/>
-        <w:rFonts w:cs="OpenSymbol"/>
-      </w:rPr>
-    </w:lvl>
-    <w:lvl w:ilvl="8">
-      <w:start w:val="1"/>
-      <w:numFmt w:val="bullet"/>
-      <w:lvlText w:val="▪"/>
-      <w:lvlJc w:val="left"/>
-      <w:pPr>
-        <w:tabs>
-          <w:tab w:val="num" w:pos="3600"/>
-        </w:tabs>
-        <w:ind w:left="3600" w:hanging="360"/>
-      </w:pPr>
-      <w:rPr>
-        <w:rFonts w:ascii="OpenSymbol" w:hAnsi="OpenSymbol" w:cs="OpenSymbol" w:hint="default"/>
-        <w:rFonts w:cs="OpenSymbol"/>
-      </w:rPr>
-    </w:lvl>
-  </w:abstractNum>
-  <w:abstractNum w:abstractNumId="5">
-    <w:lvl w:ilvl="0">
-      <w:start w:val="1"/>
-      <w:numFmt w:val="bullet"/>
-      <w:lvlText w:val=""/>
-      <w:lvlJc w:val="left"/>
-      <w:pPr>
-        <w:tabs>
-          <w:tab w:val="num" w:pos="720"/>
-        </w:tabs>
-        <w:ind w:left="720" w:hanging="360"/>
-      </w:pPr>
-      <w:rPr>
-        <w:rFonts w:ascii="Symbol" w:hAnsi="Symbol" w:cs="Symbol" w:hint="default"/>
-        <w:rFonts w:cs="OpenSymbol"/>
-      </w:rPr>
-    </w:lvl>
-    <w:lvl w:ilvl="1">
-      <w:start w:val="1"/>
-      <w:numFmt w:val="bullet"/>
-      <w:lvlText w:val="◦"/>
-      <w:lvlJc w:val="left"/>
-      <w:pPr>
-        <w:tabs>
-          <w:tab w:val="num" w:pos="1080"/>
-        </w:tabs>
-        <w:ind w:left="1080" w:hanging="360"/>
-      </w:pPr>
-      <w:rPr>
-        <w:rFonts w:ascii="OpenSymbol" w:hAnsi="OpenSymbol" w:cs="OpenSymbol" w:hint="default"/>
-        <w:rFonts w:cs="OpenSymbol"/>
-      </w:rPr>
-    </w:lvl>
-    <w:lvl w:ilvl="2">
-      <w:start w:val="1"/>
-      <w:numFmt w:val="bullet"/>
-      <w:lvlText w:val="▪"/>
-      <w:lvlJc w:val="left"/>
-      <w:pPr>
-        <w:tabs>
-          <w:tab w:val="num" w:pos="1440"/>
-        </w:tabs>
-        <w:ind w:left="1440" w:hanging="360"/>
-      </w:pPr>
-      <w:rPr>
-        <w:rFonts w:ascii="OpenSymbol" w:hAnsi="OpenSymbol" w:cs="OpenSymbol" w:hint="default"/>
-        <w:rFonts w:cs="OpenSymbol"/>
-      </w:rPr>
-    </w:lvl>
-    <w:lvl w:ilvl="3">
-      <w:start w:val="1"/>
-      <w:numFmt w:val="bullet"/>
-      <w:lvlText w:val=""/>
-      <w:lvlJc w:val="left"/>
-      <w:pPr>
-        <w:tabs>
-          <w:tab w:val="num" w:pos="1800"/>
-        </w:tabs>
-        <w:ind w:left="1800" w:hanging="360"/>
-      </w:pPr>
-      <w:rPr>
-        <w:rFonts w:ascii="Symbol" w:hAnsi="Symbol" w:cs="Symbol" w:hint="default"/>
-        <w:rFonts w:cs="OpenSymbol"/>
-      </w:rPr>
-    </w:lvl>
-    <w:lvl w:ilvl="4">
-      <w:start w:val="1"/>
-      <w:numFmt w:val="bullet"/>
-      <w:lvlText w:val="◦"/>
-      <w:lvlJc w:val="left"/>
-      <w:pPr>
-        <w:tabs>
-          <w:tab w:val="num" w:pos="2160"/>
-        </w:tabs>
-        <w:ind w:left="2160" w:hanging="360"/>
-      </w:pPr>
-      <w:rPr>
-        <w:rFonts w:ascii="OpenSymbol" w:hAnsi="OpenSymbol" w:cs="OpenSymbol" w:hint="default"/>
-        <w:rFonts w:cs="OpenSymbol"/>
-      </w:rPr>
-    </w:lvl>
-    <w:lvl w:ilvl="5">
-      <w:start w:val="1"/>
-      <w:numFmt w:val="bullet"/>
-      <w:lvlText w:val="▪"/>
-      <w:lvlJc w:val="left"/>
-      <w:pPr>
-        <w:tabs>
-          <w:tab w:val="num" w:pos="2520"/>
-        </w:tabs>
-        <w:ind w:left="2520" w:hanging="360"/>
-      </w:pPr>
-      <w:rPr>
-        <w:rFonts w:ascii="OpenSymbol" w:hAnsi="OpenSymbol" w:cs="OpenSymbol" w:hint="default"/>
-        <w:rFonts w:cs="OpenSymbol"/>
-      </w:rPr>
-    </w:lvl>
-    <w:lvl w:ilvl="6">
-      <w:start w:val="1"/>
-      <w:numFmt w:val="bullet"/>
-      <w:lvlText w:val=""/>
-      <w:lvlJc w:val="left"/>
-      <w:pPr>
-        <w:tabs>
-          <w:tab w:val="num" w:pos="2880"/>
-        </w:tabs>
-        <w:ind w:left="2880" w:hanging="360"/>
-      </w:pPr>
-      <w:rPr>
-        <w:rFonts w:ascii="Symbol" w:hAnsi="Symbol" w:cs="Symbol" w:hint="default"/>
-        <w:rFonts w:cs="OpenSymbol"/>
-      </w:rPr>
-    </w:lvl>
-    <w:lvl w:ilvl="7">
-      <w:start w:val="1"/>
-      <w:numFmt w:val="bullet"/>
-      <w:lvlText w:val="◦"/>
-      <w:lvlJc w:val="left"/>
-      <w:pPr>
-        <w:tabs>
-          <w:tab w:val="num" w:pos="3240"/>
-        </w:tabs>
-        <w:ind w:left="3240" w:hanging="360"/>
-      </w:pPr>
-      <w:rPr>
-        <w:rFonts w:ascii="OpenSymbol" w:hAnsi="OpenSymbol" w:cs="OpenSymbol" w:hint="default"/>
-        <w:rFonts w:cs="OpenSymbol"/>
-      </w:rPr>
-    </w:lvl>
-    <w:lvl w:ilvl="8">
-      <w:start w:val="1"/>
-      <w:numFmt w:val="bullet"/>
-      <w:lvlText w:val="▪"/>
-      <w:lvlJc w:val="left"/>
-      <w:pPr>
-        <w:tabs>
-          <w:tab w:val="num" w:pos="3600"/>
-        </w:tabs>
-        <w:ind w:left="3600" w:hanging="360"/>
-      </w:pPr>
-      <w:rPr>
-        <w:rFonts w:ascii="OpenSymbol" w:hAnsi="OpenSymbol" w:cs="OpenSymbol" w:hint="default"/>
-        <w:rFonts w:cs="OpenSymbol"/>
-      </w:rPr>
-    </w:lvl>
-  </w:abstractNum>
-  <w:abstractNum w:abstractNumId="6">
-    <w:lvl w:ilvl="0">
-      <w:start w:val="1"/>
-      <w:numFmt w:val="bullet"/>
-      <w:lvlText w:val=""/>
-      <w:lvlJc w:val="left"/>
-      <w:pPr>
-        <w:tabs>
-          <w:tab w:val="num" w:pos="720"/>
-        </w:tabs>
-        <w:ind w:left="720" w:hanging="360"/>
-      </w:pPr>
-      <w:rPr>
-        <w:rFonts w:ascii="Symbol" w:hAnsi="Symbol" w:cs="Symbol" w:hint="default"/>
-        <w:rFonts w:cs="OpenSymbol"/>
-      </w:rPr>
-    </w:lvl>
-    <w:lvl w:ilvl="1">
-      <w:start w:val="1"/>
-      <w:numFmt w:val="bullet"/>
-      <w:lvlText w:val="◦"/>
-      <w:lvlJc w:val="left"/>
-      <w:pPr>
-        <w:tabs>
-          <w:tab w:val="num" w:pos="1080"/>
-        </w:tabs>
-        <w:ind w:left="1080" w:hanging="360"/>
-      </w:pPr>
-      <w:rPr>
-        <w:rFonts w:ascii="OpenSymbol" w:hAnsi="OpenSymbol" w:cs="OpenSymbol" w:hint="default"/>
-        <w:rFonts w:cs="OpenSymbol"/>
-      </w:rPr>
-    </w:lvl>
-    <w:lvl w:ilvl="2">
-      <w:start w:val="1"/>
-      <w:numFmt w:val="bullet"/>
-      <w:lvlText w:val="▪"/>
-      <w:lvlJc w:val="left"/>
-      <w:pPr>
-        <w:tabs>
-          <w:tab w:val="num" w:pos="1440"/>
-        </w:tabs>
-        <w:ind w:left="1440" w:hanging="360"/>
-      </w:pPr>
-      <w:rPr>
-        <w:rFonts w:ascii="OpenSymbol" w:hAnsi="OpenSymbol" w:cs="OpenSymbol" w:hint="default"/>
-        <w:rFonts w:cs="OpenSymbol"/>
-      </w:rPr>
-    </w:lvl>
-    <w:lvl w:ilvl="3">
-      <w:start w:val="1"/>
-      <w:numFmt w:val="bullet"/>
-      <w:lvlText w:val=""/>
-      <w:lvlJc w:val="left"/>
-      <w:pPr>
-        <w:tabs>
-          <w:tab w:val="num" w:pos="1800"/>
-        </w:tabs>
-        <w:ind w:left="1800" w:hanging="360"/>
-      </w:pPr>
-      <w:rPr>
-        <w:rFonts w:ascii="Symbol" w:hAnsi="Symbol" w:cs="Symbol" w:hint="default"/>
-        <w:rFonts w:cs="OpenSymbol"/>
-      </w:rPr>
-    </w:lvl>
-    <w:lvl w:ilvl="4">
-      <w:start w:val="1"/>
-      <w:numFmt w:val="bullet"/>
-      <w:lvlText w:val="◦"/>
-      <w:lvlJc w:val="left"/>
-      <w:pPr>
-        <w:tabs>
-          <w:tab w:val="num" w:pos="2160"/>
-        </w:tabs>
-        <w:ind w:left="2160" w:hanging="360"/>
-      </w:pPr>
-      <w:rPr>
-        <w:rFonts w:ascii="OpenSymbol" w:hAnsi="OpenSymbol" w:cs="OpenSymbol" w:hint="default"/>
-        <w:rFonts w:cs="OpenSymbol"/>
-      </w:rPr>
-    </w:lvl>
-    <w:lvl w:ilvl="5">
-      <w:start w:val="1"/>
-      <w:numFmt w:val="bullet"/>
-      <w:lvlText w:val="▪"/>
-      <w:lvlJc w:val="left"/>
-      <w:pPr>
-        <w:tabs>
-          <w:tab w:val="num" w:pos="2520"/>
-        </w:tabs>
-        <w:ind w:left="2520" w:hanging="360"/>
-      </w:pPr>
-      <w:rPr>
-        <w:rFonts w:ascii="OpenSymbol" w:hAnsi="OpenSymbol" w:cs="OpenSymbol" w:hint="default"/>
-        <w:rFonts w:cs="OpenSymbol"/>
-      </w:rPr>
-    </w:lvl>
-    <w:lvl w:ilvl="6">
-      <w:start w:val="1"/>
-      <w:numFmt w:val="bullet"/>
-      <w:lvlText w:val=""/>
-      <w:lvlJc w:val="left"/>
-      <w:pPr>
-        <w:tabs>
-          <w:tab w:val="num" w:pos="2880"/>
-        </w:tabs>
-        <w:ind w:left="2880" w:hanging="360"/>
-      </w:pPr>
-      <w:rPr>
-        <w:rFonts w:ascii="Symbol" w:hAnsi="Symbol" w:cs="Symbol" w:hint="default"/>
-        <w:rFonts w:cs="OpenSymbol"/>
-      </w:rPr>
-    </w:lvl>
-    <w:lvl w:ilvl="7">
-      <w:start w:val="1"/>
-      <w:numFmt w:val="bullet"/>
-      <w:lvlText w:val="◦"/>
-      <w:lvlJc w:val="left"/>
-      <w:pPr>
-        <w:tabs>
-          <w:tab w:val="num" w:pos="3240"/>
-        </w:tabs>
-        <w:ind w:left="3240" w:hanging="360"/>
-      </w:pPr>
-      <w:rPr>
-        <w:rFonts w:ascii="OpenSymbol" w:hAnsi="OpenSymbol" w:cs="OpenSymbol" w:hint="default"/>
-        <w:rFonts w:cs="OpenSymbol"/>
-      </w:rPr>
-    </w:lvl>
-    <w:lvl w:ilvl="8">
-      <w:start w:val="1"/>
-      <w:numFmt w:val="bullet"/>
-      <w:lvlText w:val="▪"/>
-      <w:lvlJc w:val="left"/>
-      <w:pPr>
-        <w:tabs>
-          <w:tab w:val="num" w:pos="3600"/>
-        </w:tabs>
-        <w:ind w:left="3600" w:hanging="360"/>
-      </w:pPr>
-      <w:rPr>
-        <w:rFonts w:ascii="OpenSymbol" w:hAnsi="OpenSymbol" w:cs="OpenSymbol" w:hint="default"/>
-        <w:rFonts w:cs="OpenSymbol"/>
-      </w:rPr>
-    </w:lvl>
-  </w:abstractNum>
-  <w:abstractNum w:abstractNumId="7">
-    <w:lvl w:ilvl="0">
-      <w:start w:val="1"/>
       <w:numFmt w:val="none"/>
       <w:suff w:val="nothing"/>
       <w:lvlText w:val=""/>
@@ -4647,15 +3350,6 @@
   </w:num>
   <w:num w:numId="4">
     <w:abstractNumId w:val="4"/>
-  </w:num>
-  <w:num w:numId="5">
-    <w:abstractNumId w:val="5"/>
-  </w:num>
-  <w:num w:numId="6">
-    <w:abstractNumId w:val="6"/>
-  </w:num>
-  <w:num w:numId="7">
-    <w:abstractNumId w:val="7"/>
   </w:num>
 </w:numbering>
 </file>
@@ -4687,6 +3381,7 @@
     <w:rPr>
       <w:rFonts w:ascii="Liberation Serif" w:hAnsi="Liberation Serif" w:eastAsia="SimSun" w:cs="Mangal"/>
       <w:color w:val="00000A"/>
+      <w:kern w:val="0"/>
       <w:sz w:val="24"/>
       <w:szCs w:val="24"/>
       <w:lang w:val="en-US" w:eastAsia="zh-CN" w:bidi="hi-IN"/>
@@ -5038,6 +3733,573 @@
       <w:rFonts w:cs="OpenSymbol"/>
     </w:rPr>
   </w:style>
+  <w:style w:type="character" w:styleId="ListLabel39">
+    <w:name w:val="ListLabel 39"/>
+    <w:qFormat/>
+    <w:rPr>
+      <w:rFonts w:cs="OpenSymbol"/>
+    </w:rPr>
+  </w:style>
+  <w:style w:type="character" w:styleId="ListLabel40">
+    <w:name w:val="ListLabel 40"/>
+    <w:qFormat/>
+    <w:rPr>
+      <w:rFonts w:cs="OpenSymbol"/>
+    </w:rPr>
+  </w:style>
+  <w:style w:type="character" w:styleId="ListLabel41">
+    <w:name w:val="ListLabel 41"/>
+    <w:qFormat/>
+    <w:rPr>
+      <w:rFonts w:cs="OpenSymbol"/>
+    </w:rPr>
+  </w:style>
+  <w:style w:type="character" w:styleId="ListLabel42">
+    <w:name w:val="ListLabel 42"/>
+    <w:qFormat/>
+    <w:rPr>
+      <w:rFonts w:cs="OpenSymbol"/>
+    </w:rPr>
+  </w:style>
+  <w:style w:type="character" w:styleId="ListLabel43">
+    <w:name w:val="ListLabel 43"/>
+    <w:qFormat/>
+    <w:rPr>
+      <w:rFonts w:cs="OpenSymbol"/>
+    </w:rPr>
+  </w:style>
+  <w:style w:type="character" w:styleId="ListLabel44">
+    <w:name w:val="ListLabel 44"/>
+    <w:qFormat/>
+    <w:rPr>
+      <w:rFonts w:cs="OpenSymbol"/>
+    </w:rPr>
+  </w:style>
+  <w:style w:type="character" w:styleId="ListLabel45">
+    <w:name w:val="ListLabel 45"/>
+    <w:qFormat/>
+    <w:rPr>
+      <w:rFonts w:cs="OpenSymbol"/>
+    </w:rPr>
+  </w:style>
+  <w:style w:type="character" w:styleId="ListLabel46">
+    <w:name w:val="ListLabel 46"/>
+    <w:qFormat/>
+    <w:rPr>
+      <w:rFonts w:cs="OpenSymbol"/>
+    </w:rPr>
+  </w:style>
+  <w:style w:type="character" w:styleId="ListLabel47">
+    <w:name w:val="ListLabel 47"/>
+    <w:qFormat/>
+    <w:rPr>
+      <w:rFonts w:cs="OpenSymbol"/>
+    </w:rPr>
+  </w:style>
+  <w:style w:type="character" w:styleId="ListLabel48">
+    <w:name w:val="ListLabel 48"/>
+    <w:qFormat/>
+    <w:rPr>
+      <w:rFonts w:cs="OpenSymbol"/>
+    </w:rPr>
+  </w:style>
+  <w:style w:type="character" w:styleId="ListLabel49">
+    <w:name w:val="ListLabel 49"/>
+    <w:qFormat/>
+    <w:rPr>
+      <w:rFonts w:cs="OpenSymbol"/>
+    </w:rPr>
+  </w:style>
+  <w:style w:type="character" w:styleId="ListLabel50">
+    <w:name w:val="ListLabel 50"/>
+    <w:qFormat/>
+    <w:rPr>
+      <w:rFonts w:cs="OpenSymbol"/>
+    </w:rPr>
+  </w:style>
+  <w:style w:type="character" w:styleId="ListLabel51">
+    <w:name w:val="ListLabel 51"/>
+    <w:qFormat/>
+    <w:rPr>
+      <w:rFonts w:cs="OpenSymbol"/>
+    </w:rPr>
+  </w:style>
+  <w:style w:type="character" w:styleId="ListLabel52">
+    <w:name w:val="ListLabel 52"/>
+    <w:qFormat/>
+    <w:rPr>
+      <w:rFonts w:cs="OpenSymbol"/>
+    </w:rPr>
+  </w:style>
+  <w:style w:type="character" w:styleId="ListLabel53">
+    <w:name w:val="ListLabel 53"/>
+    <w:qFormat/>
+    <w:rPr>
+      <w:rFonts w:cs="OpenSymbol"/>
+    </w:rPr>
+  </w:style>
+  <w:style w:type="character" w:styleId="ListLabel54">
+    <w:name w:val="ListLabel 54"/>
+    <w:qFormat/>
+    <w:rPr>
+      <w:rFonts w:cs="OpenSymbol"/>
+    </w:rPr>
+  </w:style>
+  <w:style w:type="character" w:styleId="ListLabel55">
+    <w:name w:val="ListLabel 55"/>
+    <w:qFormat/>
+    <w:rPr>
+      <w:rFonts w:cs="OpenSymbol"/>
+    </w:rPr>
+  </w:style>
+  <w:style w:type="character" w:styleId="ListLabel56">
+    <w:name w:val="ListLabel 56"/>
+    <w:qFormat/>
+    <w:rPr>
+      <w:rFonts w:cs="OpenSymbol"/>
+    </w:rPr>
+  </w:style>
+  <w:style w:type="character" w:styleId="ListLabel57">
+    <w:name w:val="ListLabel 57"/>
+    <w:qFormat/>
+    <w:rPr>
+      <w:rFonts w:cs="OpenSymbol"/>
+    </w:rPr>
+  </w:style>
+  <w:style w:type="character" w:styleId="ListLabel58">
+    <w:name w:val="ListLabel 58"/>
+    <w:qFormat/>
+    <w:rPr>
+      <w:rFonts w:cs="OpenSymbol"/>
+    </w:rPr>
+  </w:style>
+  <w:style w:type="character" w:styleId="ListLabel59">
+    <w:name w:val="ListLabel 59"/>
+    <w:qFormat/>
+    <w:rPr>
+      <w:rFonts w:cs="OpenSymbol"/>
+    </w:rPr>
+  </w:style>
+  <w:style w:type="character" w:styleId="ListLabel60">
+    <w:name w:val="ListLabel 60"/>
+    <w:qFormat/>
+    <w:rPr>
+      <w:rFonts w:cs="OpenSymbol"/>
+    </w:rPr>
+  </w:style>
+  <w:style w:type="character" w:styleId="ListLabel61">
+    <w:name w:val="ListLabel 61"/>
+    <w:qFormat/>
+    <w:rPr>
+      <w:rFonts w:cs="OpenSymbol"/>
+    </w:rPr>
+  </w:style>
+  <w:style w:type="character" w:styleId="ListLabel62">
+    <w:name w:val="ListLabel 62"/>
+    <w:qFormat/>
+    <w:rPr>
+      <w:rFonts w:cs="OpenSymbol"/>
+    </w:rPr>
+  </w:style>
+  <w:style w:type="character" w:styleId="ListLabel63">
+    <w:name w:val="ListLabel 63"/>
+    <w:qFormat/>
+    <w:rPr>
+      <w:rFonts w:cs="OpenSymbol"/>
+    </w:rPr>
+  </w:style>
+  <w:style w:type="character" w:styleId="ListLabel64">
+    <w:name w:val="ListLabel 64"/>
+    <w:qFormat/>
+    <w:rPr>
+      <w:rFonts w:cs="OpenSymbol"/>
+    </w:rPr>
+  </w:style>
+  <w:style w:type="character" w:styleId="ListLabel65">
+    <w:name w:val="ListLabel 65"/>
+    <w:qFormat/>
+    <w:rPr>
+      <w:rFonts w:cs="OpenSymbol"/>
+    </w:rPr>
+  </w:style>
+  <w:style w:type="character" w:styleId="ListLabel66">
+    <w:name w:val="ListLabel 66"/>
+    <w:qFormat/>
+    <w:rPr>
+      <w:rFonts w:cs="OpenSymbol"/>
+    </w:rPr>
+  </w:style>
+  <w:style w:type="character" w:styleId="ListLabel67">
+    <w:name w:val="ListLabel 67"/>
+    <w:qFormat/>
+    <w:rPr>
+      <w:rFonts w:cs="OpenSymbol"/>
+    </w:rPr>
+  </w:style>
+  <w:style w:type="character" w:styleId="ListLabel68">
+    <w:name w:val="ListLabel 68"/>
+    <w:qFormat/>
+    <w:rPr>
+      <w:rFonts w:cs="OpenSymbol"/>
+    </w:rPr>
+  </w:style>
+  <w:style w:type="character" w:styleId="ListLabel69">
+    <w:name w:val="ListLabel 69"/>
+    <w:qFormat/>
+    <w:rPr>
+      <w:rFonts w:cs="OpenSymbol"/>
+    </w:rPr>
+  </w:style>
+  <w:style w:type="character" w:styleId="ListLabel70">
+    <w:name w:val="ListLabel 70"/>
+    <w:qFormat/>
+    <w:rPr>
+      <w:rFonts w:cs="OpenSymbol"/>
+    </w:rPr>
+  </w:style>
+  <w:style w:type="character" w:styleId="ListLabel71">
+    <w:name w:val="ListLabel 71"/>
+    <w:qFormat/>
+    <w:rPr>
+      <w:rFonts w:cs="OpenSymbol"/>
+    </w:rPr>
+  </w:style>
+  <w:style w:type="character" w:styleId="ListLabel72">
+    <w:name w:val="ListLabel 72"/>
+    <w:qFormat/>
+    <w:rPr>
+      <w:rFonts w:cs="OpenSymbol"/>
+    </w:rPr>
+  </w:style>
+  <w:style w:type="character" w:styleId="ListLabel73">
+    <w:name w:val="ListLabel 73"/>
+    <w:qFormat/>
+    <w:rPr>
+      <w:rFonts w:cs="OpenSymbol"/>
+    </w:rPr>
+  </w:style>
+  <w:style w:type="character" w:styleId="ListLabel74">
+    <w:name w:val="ListLabel 74"/>
+    <w:qFormat/>
+    <w:rPr>
+      <w:rFonts w:cs="OpenSymbol"/>
+    </w:rPr>
+  </w:style>
+  <w:style w:type="character" w:styleId="ListLabel75">
+    <w:name w:val="ListLabel 75"/>
+    <w:qFormat/>
+    <w:rPr>
+      <w:rFonts w:cs="OpenSymbol"/>
+    </w:rPr>
+  </w:style>
+  <w:style w:type="character" w:styleId="ListLabel76">
+    <w:name w:val="ListLabel 76"/>
+    <w:qFormat/>
+    <w:rPr>
+      <w:rFonts w:cs="OpenSymbol"/>
+    </w:rPr>
+  </w:style>
+  <w:style w:type="character" w:styleId="ListLabel77">
+    <w:name w:val="ListLabel 77"/>
+    <w:qFormat/>
+    <w:rPr>
+      <w:rFonts w:cs="OpenSymbol"/>
+    </w:rPr>
+  </w:style>
+  <w:style w:type="character" w:styleId="ListLabel78">
+    <w:name w:val="ListLabel 78"/>
+    <w:qFormat/>
+    <w:rPr>
+      <w:rFonts w:cs="OpenSymbol"/>
+    </w:rPr>
+  </w:style>
+  <w:style w:type="character" w:styleId="ListLabel79">
+    <w:name w:val="ListLabel 79"/>
+    <w:qFormat/>
+    <w:rPr>
+      <w:rFonts w:cs="OpenSymbol"/>
+    </w:rPr>
+  </w:style>
+  <w:style w:type="character" w:styleId="ListLabel80">
+    <w:name w:val="ListLabel 80"/>
+    <w:qFormat/>
+    <w:rPr>
+      <w:rFonts w:cs="OpenSymbol"/>
+    </w:rPr>
+  </w:style>
+  <w:style w:type="character" w:styleId="ListLabel81">
+    <w:name w:val="ListLabel 81"/>
+    <w:qFormat/>
+    <w:rPr>
+      <w:rFonts w:cs="OpenSymbol"/>
+    </w:rPr>
+  </w:style>
+  <w:style w:type="character" w:styleId="ListLabel82">
+    <w:name w:val="ListLabel 82"/>
+    <w:qFormat/>
+    <w:rPr>
+      <w:rFonts w:cs="OpenSymbol"/>
+    </w:rPr>
+  </w:style>
+  <w:style w:type="character" w:styleId="ListLabel83">
+    <w:name w:val="ListLabel 83"/>
+    <w:qFormat/>
+    <w:rPr>
+      <w:rFonts w:cs="OpenSymbol"/>
+    </w:rPr>
+  </w:style>
+  <w:style w:type="character" w:styleId="ListLabel84">
+    <w:name w:val="ListLabel 84"/>
+    <w:qFormat/>
+    <w:rPr>
+      <w:rFonts w:cs="OpenSymbol"/>
+    </w:rPr>
+  </w:style>
+  <w:style w:type="character" w:styleId="ListLabel85">
+    <w:name w:val="ListLabel 85"/>
+    <w:qFormat/>
+    <w:rPr>
+      <w:rFonts w:cs="OpenSymbol"/>
+    </w:rPr>
+  </w:style>
+  <w:style w:type="character" w:styleId="ListLabel86">
+    <w:name w:val="ListLabel 86"/>
+    <w:qFormat/>
+    <w:rPr>
+      <w:rFonts w:cs="OpenSymbol"/>
+    </w:rPr>
+  </w:style>
+  <w:style w:type="character" w:styleId="ListLabel87">
+    <w:name w:val="ListLabel 87"/>
+    <w:qFormat/>
+    <w:rPr>
+      <w:rFonts w:cs="OpenSymbol"/>
+    </w:rPr>
+  </w:style>
+  <w:style w:type="character" w:styleId="ListLabel88">
+    <w:name w:val="ListLabel 88"/>
+    <w:qFormat/>
+    <w:rPr>
+      <w:rFonts w:cs="OpenSymbol"/>
+    </w:rPr>
+  </w:style>
+  <w:style w:type="character" w:styleId="ListLabel89">
+    <w:name w:val="ListLabel 89"/>
+    <w:qFormat/>
+    <w:rPr>
+      <w:rFonts w:cs="OpenSymbol"/>
+    </w:rPr>
+  </w:style>
+  <w:style w:type="character" w:styleId="ListLabel90">
+    <w:name w:val="ListLabel 90"/>
+    <w:qFormat/>
+    <w:rPr>
+      <w:rFonts w:cs="OpenSymbol"/>
+    </w:rPr>
+  </w:style>
+  <w:style w:type="character" w:styleId="ListLabel91">
+    <w:name w:val="ListLabel 91"/>
+    <w:qFormat/>
+    <w:rPr>
+      <w:rFonts w:cs="OpenSymbol"/>
+    </w:rPr>
+  </w:style>
+  <w:style w:type="character" w:styleId="ListLabel92">
+    <w:name w:val="ListLabel 92"/>
+    <w:qFormat/>
+    <w:rPr>
+      <w:rFonts w:cs="OpenSymbol"/>
+    </w:rPr>
+  </w:style>
+  <w:style w:type="character" w:styleId="ListLabel93">
+    <w:name w:val="ListLabel 93"/>
+    <w:qFormat/>
+    <w:rPr>
+      <w:rFonts w:cs="OpenSymbol"/>
+    </w:rPr>
+  </w:style>
+  <w:style w:type="character" w:styleId="ListLabel94">
+    <w:name w:val="ListLabel 94"/>
+    <w:qFormat/>
+    <w:rPr>
+      <w:rFonts w:cs="OpenSymbol"/>
+    </w:rPr>
+  </w:style>
+  <w:style w:type="character" w:styleId="ListLabel95">
+    <w:name w:val="ListLabel 95"/>
+    <w:qFormat/>
+    <w:rPr>
+      <w:rFonts w:cs="OpenSymbol"/>
+    </w:rPr>
+  </w:style>
+  <w:style w:type="character" w:styleId="ListLabel96">
+    <w:name w:val="ListLabel 96"/>
+    <w:qFormat/>
+    <w:rPr>
+      <w:rFonts w:cs="OpenSymbol"/>
+    </w:rPr>
+  </w:style>
+  <w:style w:type="character" w:styleId="ListLabel97">
+    <w:name w:val="ListLabel 97"/>
+    <w:qFormat/>
+    <w:rPr>
+      <w:rFonts w:cs="OpenSymbol"/>
+    </w:rPr>
+  </w:style>
+  <w:style w:type="character" w:styleId="ListLabel98">
+    <w:name w:val="ListLabel 98"/>
+    <w:qFormat/>
+    <w:rPr>
+      <w:rFonts w:cs="OpenSymbol"/>
+    </w:rPr>
+  </w:style>
+  <w:style w:type="character" w:styleId="ListLabel99">
+    <w:name w:val="ListLabel 99"/>
+    <w:qFormat/>
+    <w:rPr>
+      <w:rFonts w:cs="OpenSymbol"/>
+    </w:rPr>
+  </w:style>
+  <w:style w:type="character" w:styleId="ListLabel100">
+    <w:name w:val="ListLabel 100"/>
+    <w:qFormat/>
+    <w:rPr>
+      <w:rFonts w:cs="OpenSymbol"/>
+    </w:rPr>
+  </w:style>
+  <w:style w:type="character" w:styleId="ListLabel101">
+    <w:name w:val="ListLabel 101"/>
+    <w:qFormat/>
+    <w:rPr>
+      <w:rFonts w:cs="OpenSymbol"/>
+    </w:rPr>
+  </w:style>
+  <w:style w:type="character" w:styleId="ListLabel102">
+    <w:name w:val="ListLabel 102"/>
+    <w:qFormat/>
+    <w:rPr>
+      <w:rFonts w:cs="OpenSymbol"/>
+    </w:rPr>
+  </w:style>
+  <w:style w:type="character" w:styleId="ListLabel103">
+    <w:name w:val="ListLabel 103"/>
+    <w:qFormat/>
+    <w:rPr>
+      <w:rFonts w:cs="OpenSymbol"/>
+    </w:rPr>
+  </w:style>
+  <w:style w:type="character" w:styleId="ListLabel104">
+    <w:name w:val="ListLabel 104"/>
+    <w:qFormat/>
+    <w:rPr>
+      <w:rFonts w:cs="OpenSymbol"/>
+    </w:rPr>
+  </w:style>
+  <w:style w:type="character" w:styleId="ListLabel105">
+    <w:name w:val="ListLabel 105"/>
+    <w:qFormat/>
+    <w:rPr>
+      <w:rFonts w:cs="OpenSymbol"/>
+    </w:rPr>
+  </w:style>
+  <w:style w:type="character" w:styleId="ListLabel106">
+    <w:name w:val="ListLabel 106"/>
+    <w:qFormat/>
+    <w:rPr>
+      <w:rFonts w:cs="OpenSymbol"/>
+    </w:rPr>
+  </w:style>
+  <w:style w:type="character" w:styleId="ListLabel107">
+    <w:name w:val="ListLabel 107"/>
+    <w:qFormat/>
+    <w:rPr>
+      <w:rFonts w:cs="OpenSymbol"/>
+    </w:rPr>
+  </w:style>
+  <w:style w:type="character" w:styleId="ListLabel108">
+    <w:name w:val="ListLabel 108"/>
+    <w:qFormat/>
+    <w:rPr>
+      <w:rFonts w:cs="OpenSymbol"/>
+    </w:rPr>
+  </w:style>
+  <w:style w:type="character" w:styleId="ListLabel109">
+    <w:name w:val="ListLabel 109"/>
+    <w:qFormat/>
+    <w:rPr>
+      <w:rFonts w:cs="OpenSymbol"/>
+    </w:rPr>
+  </w:style>
+  <w:style w:type="character" w:styleId="ListLabel110">
+    <w:name w:val="ListLabel 110"/>
+    <w:qFormat/>
+    <w:rPr>
+      <w:rFonts w:cs="OpenSymbol"/>
+    </w:rPr>
+  </w:style>
+  <w:style w:type="character" w:styleId="ListLabel111">
+    <w:name w:val="ListLabel 111"/>
+    <w:qFormat/>
+    <w:rPr>
+      <w:rFonts w:cs="OpenSymbol"/>
+    </w:rPr>
+  </w:style>
+  <w:style w:type="character" w:styleId="ListLabel112">
+    <w:name w:val="ListLabel 112"/>
+    <w:qFormat/>
+    <w:rPr>
+      <w:rFonts w:cs="OpenSymbol"/>
+    </w:rPr>
+  </w:style>
+  <w:style w:type="character" w:styleId="ListLabel113">
+    <w:name w:val="ListLabel 113"/>
+    <w:qFormat/>
+    <w:rPr>
+      <w:rFonts w:cs="OpenSymbol"/>
+    </w:rPr>
+  </w:style>
+  <w:style w:type="character" w:styleId="ListLabel114">
+    <w:name w:val="ListLabel 114"/>
+    <w:qFormat/>
+    <w:rPr>
+      <w:rFonts w:cs="OpenSymbol"/>
+    </w:rPr>
+  </w:style>
+  <w:style w:type="character" w:styleId="ListLabel115">
+    <w:name w:val="ListLabel 115"/>
+    <w:qFormat/>
+    <w:rPr>
+      <w:rFonts w:cs="OpenSymbol"/>
+    </w:rPr>
+  </w:style>
+  <w:style w:type="character" w:styleId="ListLabel116">
+    <w:name w:val="ListLabel 116"/>
+    <w:qFormat/>
+    <w:rPr>
+      <w:rFonts w:cs="OpenSymbol"/>
+    </w:rPr>
+  </w:style>
+  <w:style w:type="character" w:styleId="ListLabel117">
+    <w:name w:val="ListLabel 117"/>
+    <w:qFormat/>
+    <w:rPr>
+      <w:rFonts w:cs="OpenSymbol"/>
+    </w:rPr>
+  </w:style>
+  <w:style w:type="character" w:styleId="ListLabel118">
+    <w:name w:val="ListLabel 118"/>
+    <w:qFormat/>
+    <w:rPr>
+      <w:rFonts w:cs="OpenSymbol"/>
+    </w:rPr>
+  </w:style>
+  <w:style w:type="character" w:styleId="ListLabel119">
+    <w:name w:val="ListLabel 119"/>
+    <w:qFormat/>
+    <w:rPr>
+      <w:rFonts w:cs="OpenSymbol"/>
+    </w:rPr>
+  </w:style>
   <w:style w:type="paragraph" w:styleId="Titolo">
     <w:name w:val="Titolo"/>
     <w:basedOn w:val="Normal"/>

</xml_diff>

<commit_message>
game design document - sound and music is now on trello, every feature discussed by now is here, 1st version completed
</commit_message>
<xml_diff>
--- a/Documenti/Game Design Document.docx
+++ b/Documenti/Game Design Document.docx
@@ -504,6 +504,9 @@
         <w:rPr/>
         <w:t>Every fight starts when the player steps on a determined zone of the map.</w:t>
       </w:r>
+      <w:r>
+        <w:br w:type="page"/>
+      </w:r>
     </w:p>
     <w:p>
       <w:pPr>
@@ -639,27 +642,18 @@
           <w:b/>
           <w:bCs/>
         </w:rPr>
-        <w:t>Player Actions</w:t>
+        <w:t>Player Controls</w:t>
       </w:r>
       <w:r>
         <w:rPr/>
         <w:t>:</w:t>
-      </w:r>
-    </w:p>
-    <w:p>
-      <w:pPr>
-        <w:pStyle w:val="Corpodeltesto"/>
-        <w:rPr/>
-      </w:pPr>
-      <w:r>
-        <w:rPr/>
       </w:r>
     </w:p>
     <w:tbl>
       <w:tblPr>
         <w:tblW w:w="9975" w:type="dxa"/>
         <w:jc w:val="left"/>
-        <w:tblInd w:w="53" w:type="dxa"/>
+        <w:tblInd w:w="50" w:type="dxa"/>
         <w:tblBorders>
           <w:top w:val="single" w:sz="2" w:space="0" w:color="000001"/>
           <w:left w:val="single" w:sz="2" w:space="0" w:color="000001"/>
@@ -668,7 +662,7 @@
         </w:tblBorders>
         <w:tblCellMar>
           <w:top w:w="55" w:type="dxa"/>
-          <w:left w:w="51" w:type="dxa"/>
+          <w:left w:w="47" w:type="dxa"/>
           <w:bottom w:w="55" w:type="dxa"/>
           <w:right w:w="55" w:type="dxa"/>
         </w:tblCellMar>
@@ -690,6 +684,9 @@
               <w:insideH w:val="single" w:sz="2" w:space="0" w:color="000001"/>
             </w:tcBorders>
             <w:shd w:fill="auto" w:val="clear"/>
+            <w:tcMar>
+              <w:left w:w="47" w:type="dxa"/>
+            </w:tcMar>
           </w:tcPr>
           <w:p>
             <w:pPr>
@@ -712,6 +709,9 @@
               <w:insideH w:val="single" w:sz="2" w:space="0" w:color="000001"/>
             </w:tcBorders>
             <w:shd w:fill="auto" w:val="clear"/>
+            <w:tcMar>
+              <w:left w:w="47" w:type="dxa"/>
+            </w:tcMar>
           </w:tcPr>
           <w:p>
             <w:pPr>
@@ -736,6 +736,9 @@
               <w:insideV w:val="single" w:sz="2" w:space="0" w:color="000001"/>
             </w:tcBorders>
             <w:shd w:fill="auto" w:val="clear"/>
+            <w:tcMar>
+              <w:left w:w="47" w:type="dxa"/>
+            </w:tcMar>
           </w:tcPr>
           <w:p>
             <w:pPr>
@@ -761,6 +764,9 @@
               <w:insideH w:val="single" w:sz="2" w:space="0" w:color="000001"/>
             </w:tcBorders>
             <w:shd w:fill="auto" w:val="clear"/>
+            <w:tcMar>
+              <w:left w:w="47" w:type="dxa"/>
+            </w:tcMar>
           </w:tcPr>
           <w:p>
             <w:pPr>
@@ -783,6 +789,9 @@
               <w:insideH w:val="single" w:sz="2" w:space="0" w:color="000001"/>
             </w:tcBorders>
             <w:shd w:fill="auto" w:val="clear"/>
+            <w:tcMar>
+              <w:left w:w="47" w:type="dxa"/>
+            </w:tcMar>
           </w:tcPr>
           <w:p>
             <w:pPr>
@@ -807,6 +816,9 @@
               <w:insideV w:val="single" w:sz="2" w:space="0" w:color="000001"/>
             </w:tcBorders>
             <w:shd w:fill="auto" w:val="clear"/>
+            <w:tcMar>
+              <w:left w:w="47" w:type="dxa"/>
+            </w:tcMar>
           </w:tcPr>
           <w:p>
             <w:pPr>
@@ -832,6 +844,9 @@
               <w:insideH w:val="single" w:sz="2" w:space="0" w:color="000001"/>
             </w:tcBorders>
             <w:shd w:fill="auto" w:val="clear"/>
+            <w:tcMar>
+              <w:left w:w="47" w:type="dxa"/>
+            </w:tcMar>
           </w:tcPr>
           <w:p>
             <w:pPr>
@@ -854,6 +869,9 @@
               <w:insideH w:val="single" w:sz="2" w:space="0" w:color="000001"/>
             </w:tcBorders>
             <w:shd w:fill="auto" w:val="clear"/>
+            <w:tcMar>
+              <w:left w:w="47" w:type="dxa"/>
+            </w:tcMar>
           </w:tcPr>
           <w:p>
             <w:pPr>
@@ -878,6 +896,9 @@
               <w:insideV w:val="single" w:sz="2" w:space="0" w:color="000001"/>
             </w:tcBorders>
             <w:shd w:fill="auto" w:val="clear"/>
+            <w:tcMar>
+              <w:left w:w="47" w:type="dxa"/>
+            </w:tcMar>
           </w:tcPr>
           <w:p>
             <w:pPr>
@@ -903,6 +924,9 @@
               <w:insideH w:val="single" w:sz="2" w:space="0" w:color="000001"/>
             </w:tcBorders>
             <w:shd w:fill="auto" w:val="clear"/>
+            <w:tcMar>
+              <w:left w:w="47" w:type="dxa"/>
+            </w:tcMar>
           </w:tcPr>
           <w:p>
             <w:pPr>
@@ -925,6 +949,9 @@
               <w:insideH w:val="single" w:sz="2" w:space="0" w:color="000001"/>
             </w:tcBorders>
             <w:shd w:fill="auto" w:val="clear"/>
+            <w:tcMar>
+              <w:left w:w="47" w:type="dxa"/>
+            </w:tcMar>
           </w:tcPr>
           <w:p>
             <w:pPr>
@@ -949,6 +976,9 @@
               <w:insideV w:val="single" w:sz="2" w:space="0" w:color="000001"/>
             </w:tcBorders>
             <w:shd w:fill="auto" w:val="clear"/>
+            <w:tcMar>
+              <w:left w:w="47" w:type="dxa"/>
+            </w:tcMar>
           </w:tcPr>
           <w:p>
             <w:pPr>
@@ -974,6 +1004,9 @@
               <w:insideH w:val="single" w:sz="2" w:space="0" w:color="000001"/>
             </w:tcBorders>
             <w:shd w:fill="auto" w:val="clear"/>
+            <w:tcMar>
+              <w:left w:w="47" w:type="dxa"/>
+            </w:tcMar>
           </w:tcPr>
           <w:p>
             <w:pPr>
@@ -996,6 +1029,9 @@
               <w:insideH w:val="single" w:sz="2" w:space="0" w:color="000001"/>
             </w:tcBorders>
             <w:shd w:fill="auto" w:val="clear"/>
+            <w:tcMar>
+              <w:left w:w="47" w:type="dxa"/>
+            </w:tcMar>
           </w:tcPr>
           <w:p>
             <w:pPr>
@@ -1020,6 +1056,9 @@
               <w:insideV w:val="single" w:sz="2" w:space="0" w:color="000001"/>
             </w:tcBorders>
             <w:shd w:fill="auto" w:val="clear"/>
+            <w:tcMar>
+              <w:left w:w="47" w:type="dxa"/>
+            </w:tcMar>
           </w:tcPr>
           <w:p>
             <w:pPr>
@@ -1044,6 +1083,9 @@
               <w:insideH w:val="single" w:sz="2" w:space="0" w:color="000001"/>
             </w:tcBorders>
             <w:shd w:fill="auto" w:val="clear"/>
+            <w:tcMar>
+              <w:left w:w="47" w:type="dxa"/>
+            </w:tcMar>
           </w:tcPr>
           <w:p>
             <w:pPr>
@@ -1066,6 +1108,9 @@
               <w:insideH w:val="single" w:sz="2" w:space="0" w:color="000001"/>
             </w:tcBorders>
             <w:shd w:fill="auto" w:val="clear"/>
+            <w:tcMar>
+              <w:left w:w="47" w:type="dxa"/>
+            </w:tcMar>
           </w:tcPr>
           <w:p>
             <w:pPr>
@@ -1090,6 +1135,9 @@
               <w:insideV w:val="single" w:sz="2" w:space="0" w:color="000001"/>
             </w:tcBorders>
             <w:shd w:fill="auto" w:val="clear"/>
+            <w:tcMar>
+              <w:left w:w="47" w:type="dxa"/>
+            </w:tcMar>
           </w:tcPr>
           <w:p>
             <w:pPr>
@@ -1114,6 +1162,9 @@
               <w:insideH w:val="single" w:sz="2" w:space="0" w:color="000001"/>
             </w:tcBorders>
             <w:shd w:fill="auto" w:val="clear"/>
+            <w:tcMar>
+              <w:left w:w="47" w:type="dxa"/>
+            </w:tcMar>
           </w:tcPr>
           <w:p>
             <w:pPr>
@@ -1136,6 +1187,9 @@
               <w:insideH w:val="single" w:sz="2" w:space="0" w:color="000001"/>
             </w:tcBorders>
             <w:shd w:fill="auto" w:val="clear"/>
+            <w:tcMar>
+              <w:left w:w="47" w:type="dxa"/>
+            </w:tcMar>
           </w:tcPr>
           <w:p>
             <w:pPr>
@@ -1160,6 +1214,9 @@
               <w:insideV w:val="single" w:sz="2" w:space="0" w:color="000001"/>
             </w:tcBorders>
             <w:shd w:fill="auto" w:val="clear"/>
+            <w:tcMar>
+              <w:left w:w="47" w:type="dxa"/>
+            </w:tcMar>
           </w:tcPr>
           <w:p>
             <w:pPr>
@@ -1184,6 +1241,9 @@
               <w:insideH w:val="single" w:sz="2" w:space="0" w:color="000001"/>
             </w:tcBorders>
             <w:shd w:fill="auto" w:val="clear"/>
+            <w:tcMar>
+              <w:left w:w="47" w:type="dxa"/>
+            </w:tcMar>
           </w:tcPr>
           <w:p>
             <w:pPr>
@@ -1206,6 +1266,9 @@
               <w:insideH w:val="single" w:sz="2" w:space="0" w:color="000001"/>
             </w:tcBorders>
             <w:shd w:fill="auto" w:val="clear"/>
+            <w:tcMar>
+              <w:left w:w="47" w:type="dxa"/>
+            </w:tcMar>
           </w:tcPr>
           <w:p>
             <w:pPr>
@@ -1230,6 +1293,9 @@
               <w:insideV w:val="single" w:sz="2" w:space="0" w:color="000001"/>
             </w:tcBorders>
             <w:shd w:fill="auto" w:val="clear"/>
+            <w:tcMar>
+              <w:left w:w="47" w:type="dxa"/>
+            </w:tcMar>
           </w:tcPr>
           <w:p>
             <w:pPr>
@@ -1254,6 +1320,9 @@
               <w:insideH w:val="single" w:sz="2" w:space="0" w:color="000001"/>
             </w:tcBorders>
             <w:shd w:fill="auto" w:val="clear"/>
+            <w:tcMar>
+              <w:left w:w="47" w:type="dxa"/>
+            </w:tcMar>
           </w:tcPr>
           <w:p>
             <w:pPr>
@@ -1276,6 +1345,9 @@
               <w:insideH w:val="single" w:sz="2" w:space="0" w:color="000001"/>
             </w:tcBorders>
             <w:shd w:fill="auto" w:val="clear"/>
+            <w:tcMar>
+              <w:left w:w="47" w:type="dxa"/>
+            </w:tcMar>
           </w:tcPr>
           <w:p>
             <w:pPr>
@@ -1300,6 +1372,9 @@
               <w:insideV w:val="single" w:sz="2" w:space="0" w:color="000001"/>
             </w:tcBorders>
             <w:shd w:fill="auto" w:val="clear"/>
+            <w:tcMar>
+              <w:left w:w="47" w:type="dxa"/>
+            </w:tcMar>
           </w:tcPr>
           <w:p>
             <w:pPr>
@@ -1325,6 +1400,9 @@
               <w:insideH w:val="single" w:sz="2" w:space="0" w:color="000001"/>
             </w:tcBorders>
             <w:shd w:fill="auto" w:val="clear"/>
+            <w:tcMar>
+              <w:left w:w="47" w:type="dxa"/>
+            </w:tcMar>
           </w:tcPr>
           <w:p>
             <w:pPr>
@@ -1347,6 +1425,9 @@
               <w:insideH w:val="single" w:sz="2" w:space="0" w:color="000001"/>
             </w:tcBorders>
             <w:shd w:fill="auto" w:val="clear"/>
+            <w:tcMar>
+              <w:left w:w="47" w:type="dxa"/>
+            </w:tcMar>
           </w:tcPr>
           <w:p>
             <w:pPr>
@@ -1371,6 +1452,9 @@
               <w:insideV w:val="single" w:sz="2" w:space="0" w:color="000001"/>
             </w:tcBorders>
             <w:shd w:fill="auto" w:val="clear"/>
+            <w:tcMar>
+              <w:left w:w="47" w:type="dxa"/>
+            </w:tcMar>
           </w:tcPr>
           <w:p>
             <w:pPr>
@@ -1409,22 +1493,13 @@
       <w:r>
         <w:rPr/>
         <w:t>:</w:t>
-      </w:r>
-    </w:p>
-    <w:p>
-      <w:pPr>
-        <w:pStyle w:val="Corpodeltesto"/>
-        <w:rPr/>
-      </w:pPr>
-      <w:r>
-        <w:rPr/>
       </w:r>
     </w:p>
     <w:tbl>
       <w:tblPr>
         <w:tblW w:w="9975" w:type="dxa"/>
         <w:jc w:val="left"/>
-        <w:tblInd w:w="53" w:type="dxa"/>
+        <w:tblInd w:w="50" w:type="dxa"/>
         <w:tblBorders>
           <w:top w:val="single" w:sz="2" w:space="0" w:color="000001"/>
           <w:left w:val="single" w:sz="2" w:space="0" w:color="000001"/>
@@ -1433,7 +1508,7 @@
         </w:tblBorders>
         <w:tblCellMar>
           <w:top w:w="55" w:type="dxa"/>
-          <w:left w:w="51" w:type="dxa"/>
+          <w:left w:w="47" w:type="dxa"/>
           <w:bottom w:w="55" w:type="dxa"/>
           <w:right w:w="55" w:type="dxa"/>
         </w:tblCellMar>
@@ -1457,6 +1532,9 @@
               <w:insideH w:val="single" w:sz="2" w:space="0" w:color="000001"/>
             </w:tcBorders>
             <w:shd w:fill="auto" w:val="clear"/>
+            <w:tcMar>
+              <w:left w:w="47" w:type="dxa"/>
+            </w:tcMar>
           </w:tcPr>
           <w:p>
             <w:pPr>
@@ -1493,6 +1571,9 @@
               <w:insideH w:val="single" w:sz="2" w:space="0" w:color="000001"/>
             </w:tcBorders>
             <w:shd w:fill="auto" w:val="clear"/>
+            <w:tcMar>
+              <w:left w:w="47" w:type="dxa"/>
+            </w:tcMar>
           </w:tcPr>
           <w:p>
             <w:pPr>
@@ -1529,6 +1610,9 @@
               <w:insideH w:val="single" w:sz="2" w:space="0" w:color="000001"/>
             </w:tcBorders>
             <w:shd w:fill="auto" w:val="clear"/>
+            <w:tcMar>
+              <w:left w:w="47" w:type="dxa"/>
+            </w:tcMar>
           </w:tcPr>
           <w:p>
             <w:pPr>
@@ -1565,6 +1649,9 @@
               <w:insideH w:val="single" w:sz="2" w:space="0" w:color="000001"/>
             </w:tcBorders>
             <w:shd w:fill="auto" w:val="clear"/>
+            <w:tcMar>
+              <w:left w:w="47" w:type="dxa"/>
+            </w:tcMar>
           </w:tcPr>
           <w:p>
             <w:pPr>
@@ -1603,6 +1690,9 @@
               <w:insideV w:val="single" w:sz="2" w:space="0" w:color="000001"/>
             </w:tcBorders>
             <w:shd w:fill="auto" w:val="clear"/>
+            <w:tcMar>
+              <w:left w:w="47" w:type="dxa"/>
+            </w:tcMar>
           </w:tcPr>
           <w:p>
             <w:pPr>
@@ -1642,6 +1732,9 @@
               <w:insideH w:val="single" w:sz="2" w:space="0" w:color="000001"/>
             </w:tcBorders>
             <w:shd w:fill="auto" w:val="clear"/>
+            <w:tcMar>
+              <w:left w:w="47" w:type="dxa"/>
+            </w:tcMar>
           </w:tcPr>
           <w:p>
             <w:pPr>
@@ -1664,6 +1757,9 @@
               <w:insideH w:val="single" w:sz="2" w:space="0" w:color="000001"/>
             </w:tcBorders>
             <w:shd w:fill="auto" w:val="clear"/>
+            <w:tcMar>
+              <w:left w:w="47" w:type="dxa"/>
+            </w:tcMar>
           </w:tcPr>
           <w:p>
             <w:pPr>
@@ -1686,6 +1782,9 @@
               <w:insideH w:val="single" w:sz="2" w:space="0" w:color="000001"/>
             </w:tcBorders>
             <w:shd w:fill="auto" w:val="clear"/>
+            <w:tcMar>
+              <w:left w:w="47" w:type="dxa"/>
+            </w:tcMar>
           </w:tcPr>
           <w:p>
             <w:pPr>
@@ -1708,6 +1807,9 @@
               <w:insideH w:val="single" w:sz="2" w:space="0" w:color="000001"/>
             </w:tcBorders>
             <w:shd w:fill="auto" w:val="clear"/>
+            <w:tcMar>
+              <w:left w:w="47" w:type="dxa"/>
+            </w:tcMar>
           </w:tcPr>
           <w:p>
             <w:pPr>
@@ -1732,6 +1834,9 @@
               <w:insideV w:val="single" w:sz="2" w:space="0" w:color="000001"/>
             </w:tcBorders>
             <w:shd w:fill="auto" w:val="clear"/>
+            <w:tcMar>
+              <w:left w:w="47" w:type="dxa"/>
+            </w:tcMar>
           </w:tcPr>
           <w:p>
             <w:pPr>
@@ -1757,6 +1862,9 @@
               <w:insideH w:val="single" w:sz="2" w:space="0" w:color="000001"/>
             </w:tcBorders>
             <w:shd w:fill="auto" w:val="clear"/>
+            <w:tcMar>
+              <w:left w:w="47" w:type="dxa"/>
+            </w:tcMar>
           </w:tcPr>
           <w:p>
             <w:pPr>
@@ -1779,6 +1887,9 @@
               <w:insideH w:val="single" w:sz="2" w:space="0" w:color="000001"/>
             </w:tcBorders>
             <w:shd w:fill="auto" w:val="clear"/>
+            <w:tcMar>
+              <w:left w:w="47" w:type="dxa"/>
+            </w:tcMar>
           </w:tcPr>
           <w:p>
             <w:pPr>
@@ -1801,6 +1912,9 @@
               <w:insideH w:val="single" w:sz="2" w:space="0" w:color="000001"/>
             </w:tcBorders>
             <w:shd w:fill="auto" w:val="clear"/>
+            <w:tcMar>
+              <w:left w:w="47" w:type="dxa"/>
+            </w:tcMar>
           </w:tcPr>
           <w:p>
             <w:pPr>
@@ -1823,6 +1937,9 @@
               <w:insideH w:val="single" w:sz="2" w:space="0" w:color="000001"/>
             </w:tcBorders>
             <w:shd w:fill="auto" w:val="clear"/>
+            <w:tcMar>
+              <w:left w:w="47" w:type="dxa"/>
+            </w:tcMar>
           </w:tcPr>
           <w:p>
             <w:pPr>
@@ -1847,6 +1964,9 @@
               <w:insideV w:val="single" w:sz="2" w:space="0" w:color="000001"/>
             </w:tcBorders>
             <w:shd w:fill="auto" w:val="clear"/>
+            <w:tcMar>
+              <w:left w:w="47" w:type="dxa"/>
+            </w:tcMar>
           </w:tcPr>
           <w:p>
             <w:pPr>
@@ -1872,6 +1992,9 @@
               <w:insideH w:val="single" w:sz="2" w:space="0" w:color="000001"/>
             </w:tcBorders>
             <w:shd w:fill="auto" w:val="clear"/>
+            <w:tcMar>
+              <w:left w:w="47" w:type="dxa"/>
+            </w:tcMar>
           </w:tcPr>
           <w:p>
             <w:pPr>
@@ -1894,6 +2017,9 @@
               <w:insideH w:val="single" w:sz="2" w:space="0" w:color="000001"/>
             </w:tcBorders>
             <w:shd w:fill="auto" w:val="clear"/>
+            <w:tcMar>
+              <w:left w:w="47" w:type="dxa"/>
+            </w:tcMar>
           </w:tcPr>
           <w:p>
             <w:pPr>
@@ -1916,6 +2042,9 @@
               <w:insideH w:val="single" w:sz="2" w:space="0" w:color="000001"/>
             </w:tcBorders>
             <w:shd w:fill="auto" w:val="clear"/>
+            <w:tcMar>
+              <w:left w:w="47" w:type="dxa"/>
+            </w:tcMar>
           </w:tcPr>
           <w:p>
             <w:pPr>
@@ -1938,6 +2067,9 @@
               <w:insideH w:val="single" w:sz="2" w:space="0" w:color="000001"/>
             </w:tcBorders>
             <w:shd w:fill="auto" w:val="clear"/>
+            <w:tcMar>
+              <w:left w:w="47" w:type="dxa"/>
+            </w:tcMar>
           </w:tcPr>
           <w:p>
             <w:pPr>
@@ -1962,6 +2094,9 @@
               <w:insideV w:val="single" w:sz="2" w:space="0" w:color="000001"/>
             </w:tcBorders>
             <w:shd w:fill="auto" w:val="clear"/>
+            <w:tcMar>
+              <w:left w:w="47" w:type="dxa"/>
+            </w:tcMar>
           </w:tcPr>
           <w:p>
             <w:pPr>
@@ -1987,6 +2122,9 @@
               <w:insideH w:val="single" w:sz="2" w:space="0" w:color="000001"/>
             </w:tcBorders>
             <w:shd w:fill="auto" w:val="clear"/>
+            <w:tcMar>
+              <w:left w:w="47" w:type="dxa"/>
+            </w:tcMar>
           </w:tcPr>
           <w:p>
             <w:pPr>
@@ -2009,6 +2147,9 @@
               <w:insideH w:val="single" w:sz="2" w:space="0" w:color="000001"/>
             </w:tcBorders>
             <w:shd w:fill="auto" w:val="clear"/>
+            <w:tcMar>
+              <w:left w:w="47" w:type="dxa"/>
+            </w:tcMar>
           </w:tcPr>
           <w:p>
             <w:pPr>
@@ -2031,6 +2172,9 @@
               <w:insideH w:val="single" w:sz="2" w:space="0" w:color="000001"/>
             </w:tcBorders>
             <w:shd w:fill="auto" w:val="clear"/>
+            <w:tcMar>
+              <w:left w:w="47" w:type="dxa"/>
+            </w:tcMar>
           </w:tcPr>
           <w:p>
             <w:pPr>
@@ -2053,15 +2197,18 @@
               <w:insideH w:val="single" w:sz="2" w:space="0" w:color="000001"/>
             </w:tcBorders>
             <w:shd w:fill="auto" w:val="clear"/>
-          </w:tcPr>
-          <w:p>
-            <w:pPr>
-              <w:pStyle w:val="Contenutotabella"/>
-              <w:rPr/>
-            </w:pPr>
-            <w:r>
-              <w:rPr/>
-              <w:t>+2,5/(attacking demons) damage, x0,9 probab. Damage taken</w:t>
+            <w:tcMar>
+              <w:left w:w="47" w:type="dxa"/>
+            </w:tcMar>
+          </w:tcPr>
+          <w:p>
+            <w:pPr>
+              <w:pStyle w:val="Contenutotabella"/>
+              <w:rPr/>
+            </w:pPr>
+            <w:r>
+              <w:rPr/>
+              <w:t>+2,5/(attacking demons) damage, x0,9 prob. Damage taken</w:t>
             </w:r>
           </w:p>
         </w:tc>
@@ -2077,6 +2224,9 @@
               <w:insideV w:val="single" w:sz="2" w:space="0" w:color="000001"/>
             </w:tcBorders>
             <w:shd w:fill="auto" w:val="clear"/>
+            <w:tcMar>
+              <w:left w:w="47" w:type="dxa"/>
+            </w:tcMar>
           </w:tcPr>
           <w:p>
             <w:pPr>
@@ -2111,127 +2261,118 @@
     <w:p>
       <w:pPr>
         <w:pStyle w:val="Normal"/>
+        <w:rPr/>
+      </w:pPr>
+      <w:r>
         <w:rPr>
           <w:rFonts w:ascii="Arial" w:hAnsi="Arial"/>
           <w:sz w:val="20"/>
           <w:szCs w:val="20"/>
         </w:rPr>
-      </w:pPr>
+        <w:t xml:space="preserve">[damage </w:t>
+      </w:r>
       <w:r>
         <w:rPr>
           <w:rFonts w:ascii="Arial" w:hAnsi="Arial"/>
           <w:sz w:val="20"/>
           <w:szCs w:val="20"/>
         </w:rPr>
-        <w:t>Tutti attaccano: 34</w:t>
-        <w:tab/>
-        <w:tab/>
-        <w:t>nessuno buffa: +0 totale</w:t>
-      </w:r>
-    </w:p>
-    <w:p>
-      <w:pPr>
-        <w:pStyle w:val="Normal"/>
+        <w:t>examples</w:t>
+      </w:r>
+      <w:r>
         <w:rPr>
           <w:rFonts w:ascii="Arial" w:hAnsi="Arial"/>
           <w:sz w:val="20"/>
           <w:szCs w:val="20"/>
         </w:rPr>
-      </w:pPr>
-      <w:r>
+        <w:t>]</w:t>
+      </w:r>
+    </w:p>
+    <w:p>
+      <w:pPr>
+        <w:pStyle w:val="Normal"/>
         <w:rPr>
           <w:rFonts w:ascii="Arial" w:hAnsi="Arial"/>
           <w:sz w:val="20"/>
           <w:szCs w:val="20"/>
         </w:rPr>
-        <w:t>3 gruppi attaccano: 26</w:t>
-        <w:tab/>
-        <w:tab/>
-        <w:t>un gruppo buffa: +10 totale</w:t>
+      </w:pPr>
+      <w:r>
+        <w:rPr/>
       </w:r>
     </w:p>
     <w:p>
       <w:pPr>
         <w:pStyle w:val="Normal"/>
+        <w:rPr/>
+      </w:pPr>
+      <w:r>
         <w:rPr>
           <w:rFonts w:ascii="Arial" w:hAnsi="Arial"/>
           <w:sz w:val="20"/>
           <w:szCs w:val="20"/>
         </w:rPr>
-      </w:pPr>
+        <w:t>4 groups attack</w:t>
+      </w:r>
       <w:r>
         <w:rPr>
           <w:rFonts w:ascii="Arial" w:hAnsi="Arial"/>
           <w:sz w:val="20"/>
           <w:szCs w:val="20"/>
         </w:rPr>
-        <w:t>2 gruppi attaccano: 18</w:t>
-        <w:tab/>
-        <w:tab/>
-        <w:t>due gruppi buffano: +20 totale</w:t>
-      </w:r>
-    </w:p>
-    <w:p>
-      <w:pPr>
-        <w:pStyle w:val="Normal"/>
+        <w:t>: 34/</w:t>
+      </w:r>
+      <w:r>
         <w:rPr>
           <w:rFonts w:ascii="Arial" w:hAnsi="Arial"/>
           <w:sz w:val="20"/>
           <w:szCs w:val="20"/>
         </w:rPr>
-      </w:pPr>
+        <w:t>s</w:t>
+      </w:r>
       <w:r>
         <w:rPr>
           <w:rFonts w:ascii="Arial" w:hAnsi="Arial"/>
           <w:sz w:val="20"/>
           <w:szCs w:val="20"/>
         </w:rPr>
-        <w:t>1 gruppo attacca: 10</w:t>
         <w:tab/>
         <w:tab/>
-        <w:t>30</w:t>
       </w:r>
     </w:p>
     <w:p>
       <w:pPr>
         <w:pStyle w:val="Normal"/>
+        <w:rPr/>
+      </w:pPr>
+      <w:r>
         <w:rPr>
           <w:rFonts w:ascii="Arial" w:hAnsi="Arial"/>
           <w:sz w:val="20"/>
           <w:szCs w:val="20"/>
         </w:rPr>
-      </w:pPr>
+        <w:t>no one buffs</w:t>
+      </w:r>
       <w:r>
         <w:rPr>
           <w:rFonts w:ascii="Arial" w:hAnsi="Arial"/>
           <w:sz w:val="20"/>
           <w:szCs w:val="20"/>
         </w:rPr>
-        <w:t>0 gruppi attaccano: 2</w:t>
-        <w:tab/>
-        <w:tab/>
-        <w:t>40</w:t>
-      </w:r>
-    </w:p>
-    <w:p>
-      <w:pPr>
-        <w:pStyle w:val="Corpodeltesto"/>
+        <w:t xml:space="preserve">: +0 </w:t>
+      </w:r>
+      <w:r>
         <w:rPr>
           <w:rFonts w:ascii="Arial" w:hAnsi="Arial"/>
           <w:sz w:val="20"/>
           <w:szCs w:val="20"/>
         </w:rPr>
-      </w:pPr>
-      <w:r>
-        <w:rPr>
-          <w:sz w:val="20"/>
-          <w:szCs w:val="20"/>
-        </w:rPr>
-      </w:r>
-    </w:p>
-    <w:p>
-      <w:pPr>
-        <w:pStyle w:val="Corpodeltesto"/>
+        <w:t>in total</w:t>
+      </w:r>
+    </w:p>
+    <w:p>
+      <w:pPr>
+        <w:pStyle w:val="Normal"/>
         <w:rPr>
           <w:rFonts w:ascii="Arial" w:hAnsi="Arial"/>
           <w:sz w:val="20"/>
@@ -2239,36 +2380,23 @@
         </w:rPr>
       </w:pPr>
       <w:r>
-        <w:rPr>
-          <w:b/>
-          <w:bCs/>
-          <w:sz w:val="22"/>
-          <w:szCs w:val="22"/>
-        </w:rPr>
-        <w:t>Support details</w:t>
-      </w:r>
-      <w:r>
-        <w:rPr>
-          <w:sz w:val="20"/>
-          <w:szCs w:val="20"/>
-        </w:rPr>
-        <w:t>:</w:t>
-      </w:r>
-    </w:p>
-    <w:p>
-      <w:pPr>
-        <w:pStyle w:val="Corpodeltesto"/>
+        <w:rPr/>
+      </w:r>
+    </w:p>
+    <w:p>
+      <w:pPr>
+        <w:pStyle w:val="Normal"/>
+        <w:rPr/>
+      </w:pPr>
+      <w:r>
         <w:rPr>
           <w:rFonts w:ascii="Arial" w:hAnsi="Arial"/>
           <w:sz w:val="20"/>
           <w:szCs w:val="20"/>
         </w:rPr>
-      </w:pPr>
-      <w:r>
-        <w:rPr>
-          <w:sz w:val="20"/>
-          <w:szCs w:val="20"/>
-        </w:rPr>
+        <w:t>3: 26</w:t>
+        <w:tab/>
+        <w:tab/>
       </w:r>
     </w:p>
     <w:p>
@@ -2277,52 +2405,63 @@
         <w:rPr/>
       </w:pPr>
       <w:r>
-        <w:rPr/>
-      </w:r>
-    </w:p>
-    <w:p>
-      <w:pPr>
-        <w:pStyle w:val="Normal"/>
         <w:rPr>
           <w:rFonts w:ascii="Arial" w:hAnsi="Arial"/>
           <w:sz w:val="20"/>
           <w:szCs w:val="20"/>
         </w:rPr>
-      </w:pPr>
+        <w:t>1 group buffs</w:t>
+      </w:r>
       <w:r>
         <w:rPr>
           <w:rFonts w:ascii="Arial" w:hAnsi="Arial"/>
           <w:sz w:val="20"/>
           <w:szCs w:val="20"/>
         </w:rPr>
-        <w:t>Buff sono cumulativi e danno il 40% in attacco, prob. Scudata.</w:t>
-      </w:r>
-    </w:p>
-    <w:p>
-      <w:pPr>
-        <w:pStyle w:val="Normal"/>
+        <w:t xml:space="preserve">: +10 </w:t>
+      </w:r>
+      <w:r>
         <w:rPr>
           <w:rFonts w:ascii="Arial" w:hAnsi="Arial"/>
           <w:sz w:val="20"/>
           <w:szCs w:val="20"/>
         </w:rPr>
-      </w:pPr>
-      <w:r>
+        <w:t>in total</w:t>
+      </w:r>
+    </w:p>
+    <w:p>
+      <w:pPr>
+        <w:pStyle w:val="Normal"/>
         <w:rPr>
           <w:rFonts w:ascii="Arial" w:hAnsi="Arial"/>
           <w:sz w:val="20"/>
           <w:szCs w:val="20"/>
         </w:rPr>
+      </w:pPr>
+      <w:r>
+        <w:rPr/>
       </w:r>
     </w:p>
     <w:p>
       <w:pPr>
         <w:pStyle w:val="Normal"/>
+        <w:rPr/>
+      </w:pPr>
+      <w:r>
         <w:rPr>
           <w:rFonts w:ascii="Arial" w:hAnsi="Arial"/>
           <w:sz w:val="20"/>
           <w:szCs w:val="20"/>
         </w:rPr>
+        <w:t>2: 18</w:t>
+        <w:tab/>
+        <w:tab/>
+      </w:r>
+    </w:p>
+    <w:p>
+      <w:pPr>
+        <w:pStyle w:val="Normal"/>
+        <w:rPr/>
       </w:pPr>
       <w:r>
         <w:rPr>
@@ -2330,16 +2469,107 @@
           <w:sz w:val="20"/>
           <w:szCs w:val="20"/>
         </w:rPr>
-      </w:r>
-    </w:p>
-    <w:p>
-      <w:pPr>
-        <w:pStyle w:val="Corpodeltesto"/>
-        <w:rPr/>
-      </w:pPr>
-      <w:r>
-        <w:rPr/>
-        <w:t>How the horde works more in detail: you can divide the horde into little groups and give to each of them more specific orders (attack, bait, support...) through shortcuts previously assigned in the menu, and build the horde as you prefer.</w:t>
+        <w:t>2</w:t>
+      </w:r>
+      <w:r>
+        <w:rPr>
+          <w:rFonts w:ascii="Arial" w:hAnsi="Arial"/>
+          <w:sz w:val="20"/>
+          <w:szCs w:val="20"/>
+        </w:rPr>
+        <w:t>: +20</w:t>
+      </w:r>
+    </w:p>
+    <w:p>
+      <w:pPr>
+        <w:pStyle w:val="Normal"/>
+        <w:rPr>
+          <w:rFonts w:ascii="Arial" w:hAnsi="Arial"/>
+          <w:sz w:val="20"/>
+          <w:szCs w:val="20"/>
+        </w:rPr>
+      </w:pPr>
+      <w:r>
+        <w:rPr/>
+      </w:r>
+    </w:p>
+    <w:p>
+      <w:pPr>
+        <w:pStyle w:val="Normal"/>
+        <w:rPr/>
+      </w:pPr>
+      <w:r>
+        <w:rPr>
+          <w:rFonts w:ascii="Arial" w:hAnsi="Arial"/>
+          <w:sz w:val="20"/>
+          <w:szCs w:val="20"/>
+        </w:rPr>
+        <w:t>1: 10</w:t>
+      </w:r>
+    </w:p>
+    <w:p>
+      <w:pPr>
+        <w:pStyle w:val="Normal"/>
+        <w:rPr/>
+      </w:pPr>
+      <w:r>
+        <w:rPr>
+          <w:rFonts w:ascii="Arial" w:hAnsi="Arial"/>
+          <w:sz w:val="20"/>
+          <w:szCs w:val="20"/>
+        </w:rPr>
+        <w:t>3: +30</w:t>
+      </w:r>
+    </w:p>
+    <w:p>
+      <w:pPr>
+        <w:pStyle w:val="Normal"/>
+        <w:rPr>
+          <w:rFonts w:ascii="Arial" w:hAnsi="Arial"/>
+          <w:sz w:val="20"/>
+          <w:szCs w:val="20"/>
+        </w:rPr>
+      </w:pPr>
+      <w:r>
+        <w:rPr/>
+      </w:r>
+    </w:p>
+    <w:p>
+      <w:pPr>
+        <w:pStyle w:val="Normal"/>
+        <w:rPr/>
+      </w:pPr>
+      <w:r>
+        <w:rPr>
+          <w:rFonts w:ascii="Arial" w:hAnsi="Arial"/>
+          <w:sz w:val="20"/>
+          <w:szCs w:val="20"/>
+        </w:rPr>
+        <w:t>0: 2</w:t>
+        <w:tab/>
+        <w:tab/>
+      </w:r>
+    </w:p>
+    <w:p>
+      <w:pPr>
+        <w:pStyle w:val="Normal"/>
+        <w:rPr/>
+      </w:pPr>
+      <w:r>
+        <w:rPr>
+          <w:rFonts w:ascii="Arial" w:hAnsi="Arial"/>
+          <w:sz w:val="20"/>
+          <w:szCs w:val="20"/>
+        </w:rPr>
+        <w:t>4: +</w:t>
+      </w:r>
+      <w:r>
+        <w:rPr>
+          <w:rFonts w:ascii="Arial" w:hAnsi="Arial"/>
+          <w:sz w:val="20"/>
+          <w:szCs w:val="20"/>
+        </w:rPr>
+        <w:t>40</w:t>
       </w:r>
     </w:p>
     <w:p>
@@ -2353,12 +2583,7 @@
         </w:rPr>
       </w:pPr>
       <w:r>
-        <w:rPr>
-          <w:b w:val="false"/>
-          <w:bCs w:val="false"/>
-          <w:color w:val="000000"/>
-        </w:rPr>
-        <w:t>Player’s life is indicated by the remaining number of members in the horde (see the upper-left part of the concept “““art”””). Every member is very weak and dies quite easily if receives a direct hit. All the demons that you don’t directly control will have blocking and dodging capabilities depending on the orders given to them. An “attacking” group of demons for example will be vulnerable.</w:t>
+        <w:rPr/>
       </w:r>
     </w:p>
     <w:p>
@@ -2372,12 +2597,7 @@
         </w:rPr>
       </w:pPr>
       <w:r>
-        <w:rPr>
-          <w:b w:val="false"/>
-          <w:bCs w:val="false"/>
-          <w:color w:val="000000"/>
-        </w:rPr>
-        <w:t>The horde continuously “regenerate” itself with a new unit after a given amount of time: the nearby demons that are watching the horde rebelling against their lord will eventually find the courage to join you (and become cannon fodder).</w:t>
+        <w:rPr/>
       </w:r>
     </w:p>
     <w:p>
@@ -2391,11 +2611,70 @@
         </w:rPr>
       </w:pPr>
       <w:r>
-        <w:rPr>
+        <w:rPr/>
+      </w:r>
+    </w:p>
+    <w:p>
+      <w:pPr>
+        <w:pStyle w:val="Corpodeltesto"/>
+        <w:rPr>
+          <w:b w:val="false"/>
           <w:b w:val="false"/>
           <w:bCs w:val="false"/>
           <w:color w:val="000000"/>
         </w:rPr>
+      </w:pPr>
+      <w:r>
+        <w:rPr/>
+      </w:r>
+    </w:p>
+    <w:p>
+      <w:pPr>
+        <w:pStyle w:val="Corpodeltesto"/>
+        <w:rPr>
+          <w:b w:val="false"/>
+          <w:b w:val="false"/>
+          <w:bCs w:val="false"/>
+          <w:color w:val="000000"/>
+        </w:rPr>
+      </w:pPr>
+      <w:r>
+        <w:rPr/>
+      </w:r>
+    </w:p>
+    <w:p>
+      <w:pPr>
+        <w:pStyle w:val="Corpodeltesto"/>
+        <w:rPr>
+          <w:b w:val="false"/>
+          <w:b w:val="false"/>
+          <w:bCs w:val="false"/>
+          <w:color w:val="000000"/>
+        </w:rPr>
+      </w:pPr>
+      <w:r>
+        <w:rPr/>
+      </w:r>
+    </w:p>
+    <w:p>
+      <w:pPr>
+        <w:pStyle w:val="Corpodeltesto"/>
+        <w:rPr>
+          <w:b w:val="false"/>
+          <w:b w:val="false"/>
+          <w:bCs w:val="false"/>
+          <w:color w:val="000000"/>
+        </w:rPr>
+      </w:pPr>
+      <w:r>
+        <w:rPr>
+          <w:b w:val="false"/>
+          <w:bCs w:val="false"/>
+          <w:color w:val="000000"/>
+        </w:rPr>
+      </w:r>
+      <w:r>
+        <w:br w:type="page"/>
       </w:r>
     </w:p>
     <w:p>
@@ -2405,64 +2684,106 @@
       </w:pPr>
       <w:r>
         <w:rPr/>
-        <w:t>Characters Behaviors</w:t>
+        <w:t xml:space="preserve">Characters </w:t>
+      </w:r>
+      <w:r>
+        <w:rPr/>
+        <w:t xml:space="preserve">Stats and </w:t>
+      </w:r>
+      <w:r>
+        <w:rPr/>
+        <w:t>Behaviors</w:t>
       </w:r>
     </w:p>
     <w:p>
       <w:pPr>
         <w:pStyle w:val="Titolo2"/>
-        <w:rPr/>
-      </w:pPr>
-      <w:r>
-        <w:rPr/>
+        <w:rPr>
+          <w:color w:val="000000"/>
+        </w:rPr>
+      </w:pPr>
+      <w:r>
+        <w:rPr>
+          <w:color w:val="000000"/>
+        </w:rPr>
         <w:t>Single Demon</w:t>
       </w:r>
     </w:p>
     <w:p>
       <w:pPr>
-        <w:pStyle w:val="Normal"/>
-        <w:rPr/>
-      </w:pPr>
-      <w:r>
-        <w:rPr>
-          <w:rFonts w:ascii="Arial" w:hAnsi="Arial"/>
-          <w:sz w:val="20"/>
-          <w:szCs w:val="20"/>
-        </w:rPr>
-        <w:t>A fine combattimento, I demoni si riequilibrano I gruppi.</w:t>
+        <w:pStyle w:val="Corpodeltesto"/>
+        <w:rPr/>
+      </w:pPr>
+      <w:r>
+        <w:rPr/>
+        <w:t>At the end of combat, demons balance the groups by themselves.</w:t>
+      </w:r>
+    </w:p>
+    <w:p>
+      <w:pPr>
+        <w:pStyle w:val="Corpodeltesto"/>
+        <w:rPr/>
+      </w:pPr>
+      <w:r>
+        <w:rPr/>
+        <w:t>They die with 2 successful hits.</w:t>
+      </w:r>
+    </w:p>
+    <w:p>
+      <w:pPr>
+        <w:pStyle w:val="Corpodeltesto"/>
+        <w:rPr/>
+      </w:pPr>
+      <w:r>
+        <w:rPr/>
+        <w:t>A new demon joins the less numerous group (if they’re not full) every 30 seconds.</w:t>
       </w:r>
     </w:p>
     <w:p>
       <w:pPr>
         <w:pStyle w:val="Titolo2"/>
-        <w:rPr/>
-      </w:pPr>
-      <w:r>
-        <w:rPr/>
+        <w:rPr>
+          <w:color w:val="000000"/>
+        </w:rPr>
+      </w:pPr>
+      <w:r>
+        <w:rPr>
+          <w:color w:val="000000"/>
+        </w:rPr>
         <w:t>Group of Demons</w:t>
       </w:r>
     </w:p>
     <w:p>
       <w:pPr>
-        <w:pStyle w:val="Normal"/>
-        <w:rPr/>
-      </w:pPr>
-      <w:r>
-        <w:rPr>
-          <w:rFonts w:ascii="Arial" w:hAnsi="Arial"/>
-          <w:sz w:val="20"/>
-          <w:szCs w:val="20"/>
-        </w:rPr>
-        <w:t>I gruppi si piazzano in un punto casuale all’interno del primo anello intorno al boss se melee o tank, secondo anello se support o ranged. Fuori dal combattimento ti seguono come gruppetti.</w:t>
+        <w:pStyle w:val="Corpodeltesto"/>
+        <w:rPr/>
+      </w:pPr>
+      <w:r>
+        <w:rPr/>
+        <w:t>Normally they follow the demon controlled by the player.</w:t>
+      </w:r>
+    </w:p>
+    <w:p>
+      <w:pPr>
+        <w:pStyle w:val="Corpodeltesto"/>
+        <w:rPr/>
+      </w:pPr>
+      <w:r>
+        <w:rPr/>
+        <w:t>During combat, they position themselves in a random point at a given distance from the nearest or the targeted enemy. This distance is 1 meter if the current order is melee attack or tank, 5 meters if the current order is ranged attack or support.</w:t>
       </w:r>
     </w:p>
     <w:p>
       <w:pPr>
         <w:pStyle w:val="Titolo2"/>
-        <w:rPr/>
-      </w:pPr>
-      <w:r>
-        <w:rPr/>
+        <w:rPr>
+          <w:color w:val="000000"/>
+        </w:rPr>
+      </w:pPr>
+      <w:r>
+        <w:rPr>
+          <w:color w:val="000000"/>
+        </w:rPr>
         <w:t>Boss</w:t>
       </w:r>
     </w:p>
@@ -2473,44 +2794,15 @@
       </w:pPr>
       <w:r>
         <w:rPr/>
-        <w:t>cambia target molto lentamente</w:t>
-      </w:r>
-    </w:p>
-    <w:p>
-      <w:pPr>
-        <w:pStyle w:val="Titolo1"/>
-        <w:rPr/>
-      </w:pPr>
-      <w:r>
-        <w:rPr/>
-      </w:r>
-    </w:p>
-    <w:p>
-      <w:pPr>
-        <w:pStyle w:val="Titolo1"/>
-        <w:rPr/>
-      </w:pPr>
-      <w:r>
-        <w:rPr/>
-      </w:r>
-    </w:p>
-    <w:p>
-      <w:pPr>
-        <w:pStyle w:val="Titolo1"/>
-        <w:rPr/>
-      </w:pPr>
-      <w:r>
-        <w:rPr/>
-      </w:r>
-    </w:p>
-    <w:p>
-      <w:pPr>
-        <w:pStyle w:val="Titolo2"/>
-        <w:rPr/>
-      </w:pPr>
-      <w:r>
-        <w:rPr/>
-        <w:t>Music and Sound Effects</w:t>
+        <w:t xml:space="preserve">He choose a </w:t>
+      </w:r>
+      <w:r>
+        <w:rPr/>
+        <w:t xml:space="preserve">target between groups and the player with a probability proportionate to their aggro points. After 4-6 seconds he performs a </w:t>
+      </w:r>
+      <w:r>
+        <w:rPr/>
+        <w:t>random attack between these with a given probability:</w:t>
       </w:r>
     </w:p>
     <w:p>
@@ -2524,7 +2816,7 @@
       </w:pPr>
       <w:r>
         <w:rPr/>
-        <w:t>spear lunge on nothing</w:t>
+        <w:t>light attack, a melee attack with single target, 60%</w:t>
       </w:r>
     </w:p>
     <w:p>
@@ -2537,10 +2829,8 @@
         <w:rPr/>
       </w:pPr>
       <w:r>
-        <w:rPr>
-          <w:u w:val="single"/>
-        </w:rPr>
-        <w:t>spear lunge on meat</w:t>
+        <w:rPr/>
+        <w:t>heavy attack, a melee attack with a whole group as target, 30%</w:t>
       </w:r>
     </w:p>
     <w:p>
@@ -2553,10 +2843,8 @@
         <w:rPr/>
       </w:pPr>
       <w:r>
-        <w:rPr>
-          <w:u w:val="single"/>
-        </w:rPr>
-        <w:t>enemy attack 1 (clang?)</w:t>
+        <w:rPr/>
+        <w:t>special attack, an attack that targets everyone, 10%</w:t>
       </w:r>
     </w:p>
     <w:p>
@@ -2564,209 +2852,23 @@
         <w:pStyle w:val="Corpodeltesto"/>
         <w:numPr>
           <w:ilvl w:val="0"/>
-          <w:numId w:val="3"/>
+          <w:numId w:val="0"/>
         </w:numPr>
-        <w:rPr/>
-      </w:pPr>
-      <w:r>
-        <w:rPr/>
-        <w:t>enemy attack 2...</w:t>
-      </w:r>
-    </w:p>
-    <w:p>
-      <w:pPr>
-        <w:pStyle w:val="Corpodeltesto"/>
-        <w:numPr>
-          <w:ilvl w:val="0"/>
-          <w:numId w:val="3"/>
-        </w:numPr>
-        <w:rPr/>
-      </w:pPr>
-      <w:r>
-        <w:rPr>
-          <w:u w:val="single"/>
-        </w:rPr>
-        <w:t>explosion in blood mush small and big (splat, sblortch)</w:t>
-      </w:r>
-    </w:p>
-    <w:p>
-      <w:pPr>
-        <w:pStyle w:val="Corpodeltesto"/>
-        <w:numPr>
-          <w:ilvl w:val="0"/>
-          <w:numId w:val="3"/>
-        </w:numPr>
-        <w:rPr/>
-      </w:pPr>
-      <w:r>
-        <w:rPr/>
-        <w:t>little demon voices:</w:t>
-      </w:r>
-    </w:p>
-    <w:p>
-      <w:pPr>
-        <w:pStyle w:val="Corpodeltesto"/>
-        <w:numPr>
-          <w:ilvl w:val="1"/>
-          <w:numId w:val="3"/>
-        </w:numPr>
-        <w:rPr/>
-      </w:pPr>
-      <w:r>
-        <w:rPr>
-          <w:u w:val="single"/>
-        </w:rPr>
-        <w:t>charge!</w:t>
-      </w:r>
-    </w:p>
-    <w:p>
-      <w:pPr>
-        <w:pStyle w:val="Corpodeltesto"/>
-        <w:numPr>
-          <w:ilvl w:val="1"/>
-          <w:numId w:val="3"/>
-        </w:numPr>
-        <w:rPr/>
-      </w:pPr>
-      <w:r>
-        <w:rPr>
-          <w:u w:val="single"/>
-        </w:rPr>
-        <w:t>fire!</w:t>
-      </w:r>
-    </w:p>
-    <w:p>
-      <w:pPr>
-        <w:pStyle w:val="Corpodeltesto"/>
-        <w:numPr>
-          <w:ilvl w:val="1"/>
-          <w:numId w:val="3"/>
-        </w:numPr>
-        <w:rPr/>
-      </w:pPr>
-      <w:r>
-        <w:rPr>
-          <w:u w:val="single"/>
-        </w:rPr>
-        <w:t>retreat!</w:t>
-      </w:r>
-    </w:p>
-    <w:p>
-      <w:pPr>
-        <w:pStyle w:val="Corpodeltesto"/>
-        <w:numPr>
-          <w:ilvl w:val="1"/>
-          <w:numId w:val="3"/>
-        </w:numPr>
-        <w:rPr/>
-      </w:pPr>
-      <w:r>
-        <w:rPr>
-          <w:u w:val="single"/>
-        </w:rPr>
-        <w:t>dance!</w:t>
-      </w:r>
-    </w:p>
-    <w:p>
-      <w:pPr>
-        <w:pStyle w:val="Corpodeltesto"/>
-        <w:numPr>
-          <w:ilvl w:val="1"/>
-          <w:numId w:val="3"/>
-        </w:numPr>
-        <w:rPr/>
-      </w:pPr>
-      <w:r>
-        <w:rPr/>
-        <w:t>general shouts and noises</w:t>
-      </w:r>
-    </w:p>
-    <w:p>
-      <w:pPr>
-        <w:pStyle w:val="Corpodeltesto"/>
-        <w:numPr>
-          <w:ilvl w:val="1"/>
-          <w:numId w:val="3"/>
-        </w:numPr>
-        <w:rPr/>
-      </w:pPr>
-      <w:r>
-        <w:rPr/>
-        <w:t>cheers</w:t>
-      </w:r>
-    </w:p>
-    <w:p>
-      <w:pPr>
-        <w:pStyle w:val="Corpodeltesto"/>
-        <w:numPr>
-          <w:ilvl w:val="1"/>
-          <w:numId w:val="3"/>
-        </w:numPr>
-        <w:rPr/>
-      </w:pPr>
-      <w:r>
-        <w:rPr/>
-        <w:t>boos</w:t>
-      </w:r>
-    </w:p>
-    <w:p>
-      <w:pPr>
-        <w:pStyle w:val="Corpodeltesto"/>
-        <w:numPr>
-          <w:ilvl w:val="0"/>
-          <w:numId w:val="3"/>
-        </w:numPr>
-        <w:rPr/>
-      </w:pPr>
-      <w:r>
-        <w:rPr/>
-        <w:t>menu theme</w:t>
-      </w:r>
-    </w:p>
-    <w:p>
-      <w:pPr>
-        <w:pStyle w:val="Corpodeltesto"/>
-        <w:numPr>
-          <w:ilvl w:val="0"/>
-          <w:numId w:val="3"/>
-        </w:numPr>
-        <w:rPr/>
-      </w:pPr>
-      <w:r>
-        <w:rPr>
-          <w:u w:val="single"/>
-        </w:rPr>
-        <w:t>out of combat theme</w:t>
-      </w:r>
-    </w:p>
-    <w:p>
-      <w:pPr>
-        <w:pStyle w:val="Corpodeltesto"/>
-        <w:numPr>
-          <w:ilvl w:val="0"/>
-          <w:numId w:val="3"/>
-        </w:numPr>
-        <w:rPr/>
-      </w:pPr>
-      <w:r>
-        <w:rPr>
-          <w:u w:val="single"/>
-        </w:rPr>
-        <w:t>combat theme</w:t>
-      </w:r>
-    </w:p>
-    <w:p>
-      <w:pPr>
-        <w:pStyle w:val="Corpodeltesto"/>
-        <w:numPr>
-          <w:ilvl w:val="0"/>
-          <w:numId w:val="3"/>
-        </w:numPr>
-        <w:rPr/>
-      </w:pPr>
-      <w:r>
-        <w:rPr/>
-        <w:t>boss theme</w:t>
+        <w:ind w:left="720" w:hanging="0"/>
+        <w:rPr/>
+      </w:pPr>
+      <w:r>
+        <w:rPr/>
+      </w:r>
+    </w:p>
+    <w:p>
+      <w:pPr>
+        <w:pStyle w:val="Corpodeltesto"/>
+        <w:rPr/>
+      </w:pPr>
+      <w:r>
+        <w:rPr/>
+        <w:t>Then he rolls again for a new target with a probability of 50%</w:t>
       </w:r>
     </w:p>
     <w:p>
@@ -2785,65 +2887,67 @@
       </w:pPr>
       <w:r>
         <w:rPr/>
-      </w:r>
-    </w:p>
-    <w:p>
-      <w:pPr>
-        <w:pStyle w:val="Titolo1"/>
-        <w:rPr/>
-      </w:pPr>
-      <w:r>
-        <w:rPr/>
         <w:t>Software</w:t>
       </w:r>
     </w:p>
     <w:p>
       <w:pPr>
         <w:pStyle w:val="Titolo2"/>
-        <w:rPr/>
-      </w:pPr>
-      <w:r>
-        <w:rPr/>
+        <w:rPr>
+          <w:color w:val="000000"/>
+        </w:rPr>
+      </w:pPr>
+      <w:r>
+        <w:rPr>
+          <w:color w:val="000000"/>
+        </w:rPr>
+        <w:t>Organization</w:t>
+      </w:r>
+    </w:p>
+    <w:p>
+      <w:pPr>
+        <w:pStyle w:val="Corpodeltesto"/>
+        <w:rPr/>
+      </w:pPr>
+      <w:r>
+        <w:rPr/>
+        <w:t>Trello (</w:t>
+      </w:r>
+      <w:hyperlink r:id="rId2">
+        <w:r>
+          <w:rPr>
+            <w:rStyle w:val="CollegamentoInternet"/>
+          </w:rPr>
+          <w:t>https://trello.com/b/i9OwcaBo/developers</w:t>
+        </w:r>
+      </w:hyperlink>
+      <w:r>
+        <w:rPr/>
+        <w:t>)</w:t>
+      </w:r>
+    </w:p>
+    <w:p>
+      <w:pPr>
+        <w:pStyle w:val="Corpodeltesto"/>
+        <w:rPr/>
+      </w:pPr>
+      <w:r>
+        <w:rPr/>
+        <w:t>Telegram</w:t>
       </w:r>
     </w:p>
     <w:p>
       <w:pPr>
         <w:pStyle w:val="Titolo2"/>
-        <w:rPr/>
-      </w:pPr>
-      <w:r>
-        <w:rPr/>
-        <w:t>General</w:t>
-      </w:r>
-    </w:p>
-    <w:p>
-      <w:pPr>
-        <w:pStyle w:val="Corpodeltesto"/>
-        <w:rPr/>
-      </w:pPr>
-      <w:r>
-        <w:rPr/>
-        <w:t>Trello</w:t>
-      </w:r>
-    </w:p>
-    <w:p>
-      <w:pPr>
-        <w:pStyle w:val="Corpodeltesto"/>
-        <w:rPr/>
-      </w:pPr>
-      <w:r>
-        <w:rPr/>
-        <w:t>Telegram / Slack</w:t>
-      </w:r>
-    </w:p>
-    <w:p>
-      <w:pPr>
-        <w:pStyle w:val="Titolo2"/>
-        <w:rPr/>
-      </w:pPr>
-      <w:r>
-        <w:rPr/>
-        <w:t>Programming</w:t>
+        <w:rPr>
+          <w:color w:val="000000"/>
+        </w:rPr>
+      </w:pPr>
+      <w:r>
+        <w:rPr>
+          <w:color w:val="000000"/>
+        </w:rPr>
+        <w:t>Development</w:t>
       </w:r>
     </w:p>
     <w:p>
@@ -2891,7 +2995,7 @@
       <w:pgNumType w:fmt="decimal"/>
       <w:formProt w:val="false"/>
       <w:textDirection w:val="lrTb"/>
-      <w:docGrid w:type="default" w:linePitch="600" w:charSpace="0"/>
+      <w:docGrid w:type="default" w:linePitch="600" w:charSpace="4294961151"/>
     </w:sectPr>
   </w:body>
 </w:document>
@@ -3381,7 +3485,6 @@
     <w:rPr>
       <w:rFonts w:ascii="Liberation Serif" w:hAnsi="Liberation Serif" w:eastAsia="SimSun" w:cs="Mangal"/>
       <w:color w:val="00000A"/>
-      <w:kern w:val="0"/>
       <w:sz w:val="24"/>
       <w:szCs w:val="24"/>
       <w:lang w:val="en-US" w:eastAsia="zh-CN" w:bidi="hi-IN"/>
@@ -4300,6 +4403,69 @@
       <w:rFonts w:cs="OpenSymbol"/>
     </w:rPr>
   </w:style>
+  <w:style w:type="character" w:styleId="ListLabel120">
+    <w:name w:val="ListLabel 120"/>
+    <w:qFormat/>
+    <w:rPr>
+      <w:rFonts w:cs="OpenSymbol"/>
+    </w:rPr>
+  </w:style>
+  <w:style w:type="character" w:styleId="ListLabel121">
+    <w:name w:val="ListLabel 121"/>
+    <w:qFormat/>
+    <w:rPr>
+      <w:rFonts w:cs="OpenSymbol"/>
+    </w:rPr>
+  </w:style>
+  <w:style w:type="character" w:styleId="ListLabel122">
+    <w:name w:val="ListLabel 122"/>
+    <w:qFormat/>
+    <w:rPr>
+      <w:rFonts w:cs="OpenSymbol"/>
+    </w:rPr>
+  </w:style>
+  <w:style w:type="character" w:styleId="ListLabel123">
+    <w:name w:val="ListLabel 123"/>
+    <w:qFormat/>
+    <w:rPr>
+      <w:rFonts w:cs="OpenSymbol"/>
+    </w:rPr>
+  </w:style>
+  <w:style w:type="character" w:styleId="ListLabel124">
+    <w:name w:val="ListLabel 124"/>
+    <w:qFormat/>
+    <w:rPr>
+      <w:rFonts w:cs="OpenSymbol"/>
+    </w:rPr>
+  </w:style>
+  <w:style w:type="character" w:styleId="ListLabel125">
+    <w:name w:val="ListLabel 125"/>
+    <w:qFormat/>
+    <w:rPr>
+      <w:rFonts w:cs="OpenSymbol"/>
+    </w:rPr>
+  </w:style>
+  <w:style w:type="character" w:styleId="ListLabel126">
+    <w:name w:val="ListLabel 126"/>
+    <w:qFormat/>
+    <w:rPr>
+      <w:rFonts w:cs="OpenSymbol"/>
+    </w:rPr>
+  </w:style>
+  <w:style w:type="character" w:styleId="ListLabel127">
+    <w:name w:val="ListLabel 127"/>
+    <w:qFormat/>
+    <w:rPr>
+      <w:rFonts w:cs="OpenSymbol"/>
+    </w:rPr>
+  </w:style>
+  <w:style w:type="character" w:styleId="ListLabel128">
+    <w:name w:val="ListLabel 128"/>
+    <w:qFormat/>
+    <w:rPr>
+      <w:rFonts w:cs="OpenSymbol"/>
+    </w:rPr>
+  </w:style>
   <w:style w:type="paragraph" w:styleId="Titolo">
     <w:name w:val="Titolo"/>
     <w:basedOn w:val="Normal"/>

</xml_diff>

<commit_message>
some corrections in gdd, tasks updated
</commit_message>
<xml_diff>
--- a/Documenti/Game Design Document.docx
+++ b/Documenti/Game Design Document.docx
@@ -653,7 +653,7 @@
       <w:tblPr>
         <w:tblW w:w="9975" w:type="dxa"/>
         <w:jc w:val="left"/>
-        <w:tblInd w:w="50" w:type="dxa"/>
+        <w:tblInd w:w="48" w:type="dxa"/>
         <w:tblBorders>
           <w:top w:val="single" w:sz="2" w:space="0" w:color="000001"/>
           <w:left w:val="single" w:sz="2" w:space="0" w:color="000001"/>
@@ -662,7 +662,7 @@
         </w:tblBorders>
         <w:tblCellMar>
           <w:top w:w="55" w:type="dxa"/>
-          <w:left w:w="47" w:type="dxa"/>
+          <w:left w:w="44" w:type="dxa"/>
           <w:bottom w:w="55" w:type="dxa"/>
           <w:right w:w="55" w:type="dxa"/>
         </w:tblCellMar>
@@ -685,7 +685,7 @@
             </w:tcBorders>
             <w:shd w:fill="auto" w:val="clear"/>
             <w:tcMar>
-              <w:left w:w="47" w:type="dxa"/>
+              <w:left w:w="44" w:type="dxa"/>
             </w:tcMar>
           </w:tcPr>
           <w:p>
@@ -710,7 +710,7 @@
             </w:tcBorders>
             <w:shd w:fill="auto" w:val="clear"/>
             <w:tcMar>
-              <w:left w:w="47" w:type="dxa"/>
+              <w:left w:w="44" w:type="dxa"/>
             </w:tcMar>
           </w:tcPr>
           <w:p>
@@ -737,7 +737,7 @@
             </w:tcBorders>
             <w:shd w:fill="auto" w:val="clear"/>
             <w:tcMar>
-              <w:left w:w="47" w:type="dxa"/>
+              <w:left w:w="44" w:type="dxa"/>
             </w:tcMar>
           </w:tcPr>
           <w:p>
@@ -765,7 +765,7 @@
             </w:tcBorders>
             <w:shd w:fill="auto" w:val="clear"/>
             <w:tcMar>
-              <w:left w:w="47" w:type="dxa"/>
+              <w:left w:w="44" w:type="dxa"/>
             </w:tcMar>
           </w:tcPr>
           <w:p>
@@ -790,7 +790,7 @@
             </w:tcBorders>
             <w:shd w:fill="auto" w:val="clear"/>
             <w:tcMar>
-              <w:left w:w="47" w:type="dxa"/>
+              <w:left w:w="44" w:type="dxa"/>
             </w:tcMar>
           </w:tcPr>
           <w:p>
@@ -817,7 +817,7 @@
             </w:tcBorders>
             <w:shd w:fill="auto" w:val="clear"/>
             <w:tcMar>
-              <w:left w:w="47" w:type="dxa"/>
+              <w:left w:w="44" w:type="dxa"/>
             </w:tcMar>
           </w:tcPr>
           <w:p>
@@ -845,7 +845,7 @@
             </w:tcBorders>
             <w:shd w:fill="auto" w:val="clear"/>
             <w:tcMar>
-              <w:left w:w="47" w:type="dxa"/>
+              <w:left w:w="44" w:type="dxa"/>
             </w:tcMar>
           </w:tcPr>
           <w:p>
@@ -870,7 +870,7 @@
             </w:tcBorders>
             <w:shd w:fill="auto" w:val="clear"/>
             <w:tcMar>
-              <w:left w:w="47" w:type="dxa"/>
+              <w:left w:w="44" w:type="dxa"/>
             </w:tcMar>
           </w:tcPr>
           <w:p>
@@ -897,7 +897,7 @@
             </w:tcBorders>
             <w:shd w:fill="auto" w:val="clear"/>
             <w:tcMar>
-              <w:left w:w="47" w:type="dxa"/>
+              <w:left w:w="44" w:type="dxa"/>
             </w:tcMar>
           </w:tcPr>
           <w:p>
@@ -925,7 +925,7 @@
             </w:tcBorders>
             <w:shd w:fill="auto" w:val="clear"/>
             <w:tcMar>
-              <w:left w:w="47" w:type="dxa"/>
+              <w:left w:w="44" w:type="dxa"/>
             </w:tcMar>
           </w:tcPr>
           <w:p>
@@ -950,7 +950,7 @@
             </w:tcBorders>
             <w:shd w:fill="auto" w:val="clear"/>
             <w:tcMar>
-              <w:left w:w="47" w:type="dxa"/>
+              <w:left w:w="44" w:type="dxa"/>
             </w:tcMar>
           </w:tcPr>
           <w:p>
@@ -977,7 +977,7 @@
             </w:tcBorders>
             <w:shd w:fill="auto" w:val="clear"/>
             <w:tcMar>
-              <w:left w:w="47" w:type="dxa"/>
+              <w:left w:w="44" w:type="dxa"/>
             </w:tcMar>
           </w:tcPr>
           <w:p>
@@ -1005,7 +1005,7 @@
             </w:tcBorders>
             <w:shd w:fill="auto" w:val="clear"/>
             <w:tcMar>
-              <w:left w:w="47" w:type="dxa"/>
+              <w:left w:w="44" w:type="dxa"/>
             </w:tcMar>
           </w:tcPr>
           <w:p>
@@ -1030,7 +1030,7 @@
             </w:tcBorders>
             <w:shd w:fill="auto" w:val="clear"/>
             <w:tcMar>
-              <w:left w:w="47" w:type="dxa"/>
+              <w:left w:w="44" w:type="dxa"/>
             </w:tcMar>
           </w:tcPr>
           <w:p>
@@ -1057,7 +1057,7 @@
             </w:tcBorders>
             <w:shd w:fill="auto" w:val="clear"/>
             <w:tcMar>
-              <w:left w:w="47" w:type="dxa"/>
+              <w:left w:w="44" w:type="dxa"/>
             </w:tcMar>
           </w:tcPr>
           <w:p>
@@ -1084,7 +1084,7 @@
             </w:tcBorders>
             <w:shd w:fill="auto" w:val="clear"/>
             <w:tcMar>
-              <w:left w:w="47" w:type="dxa"/>
+              <w:left w:w="44" w:type="dxa"/>
             </w:tcMar>
           </w:tcPr>
           <w:p>
@@ -1109,7 +1109,7 @@
             </w:tcBorders>
             <w:shd w:fill="auto" w:val="clear"/>
             <w:tcMar>
-              <w:left w:w="47" w:type="dxa"/>
+              <w:left w:w="44" w:type="dxa"/>
             </w:tcMar>
           </w:tcPr>
           <w:p>
@@ -1136,7 +1136,7 @@
             </w:tcBorders>
             <w:shd w:fill="auto" w:val="clear"/>
             <w:tcMar>
-              <w:left w:w="47" w:type="dxa"/>
+              <w:left w:w="44" w:type="dxa"/>
             </w:tcMar>
           </w:tcPr>
           <w:p>
@@ -1163,7 +1163,7 @@
             </w:tcBorders>
             <w:shd w:fill="auto" w:val="clear"/>
             <w:tcMar>
-              <w:left w:w="47" w:type="dxa"/>
+              <w:left w:w="44" w:type="dxa"/>
             </w:tcMar>
           </w:tcPr>
           <w:p>
@@ -1188,17 +1188,21 @@
             </w:tcBorders>
             <w:shd w:fill="auto" w:val="clear"/>
             <w:tcMar>
-              <w:left w:w="47" w:type="dxa"/>
-            </w:tcMar>
-          </w:tcPr>
-          <w:p>
-            <w:pPr>
-              <w:pStyle w:val="Contenutotabella"/>
-              <w:rPr/>
-            </w:pPr>
-            <w:r>
-              <w:rPr/>
-              <w:t>Right/Left</w:t>
+              <w:left w:w="44" w:type="dxa"/>
+            </w:tcMar>
+          </w:tcPr>
+          <w:p>
+            <w:pPr>
+              <w:pStyle w:val="Contenutotabella"/>
+              <w:rPr/>
+            </w:pPr>
+            <w:r>
+              <w:rPr/>
+              <w:t>R</w:t>
+            </w:r>
+            <w:r>
+              <w:rPr/>
+              <w:t>2</w:t>
             </w:r>
           </w:p>
         </w:tc>
@@ -1215,16 +1219,17 @@
             </w:tcBorders>
             <w:shd w:fill="auto" w:val="clear"/>
             <w:tcMar>
-              <w:left w:w="47" w:type="dxa"/>
-            </w:tcMar>
-          </w:tcPr>
-          <w:p>
-            <w:pPr>
-              <w:pStyle w:val="Contenutotabella"/>
-              <w:rPr/>
-            </w:pPr>
-            <w:r>
-              <w:rPr/>
+              <w:left w:w="44" w:type="dxa"/>
+            </w:tcMar>
+          </w:tcPr>
+          <w:p>
+            <w:pPr>
+              <w:pStyle w:val="Contenutotabella"/>
+              <w:rPr/>
+            </w:pPr>
+            <w:r>
+              <w:rPr/>
+              <w:t>Rotates groups to the right</w:t>
             </w:r>
           </w:p>
         </w:tc>
@@ -1242,7 +1247,7 @@
             </w:tcBorders>
             <w:shd w:fill="auto" w:val="clear"/>
             <w:tcMar>
-              <w:left w:w="47" w:type="dxa"/>
+              <w:left w:w="44" w:type="dxa"/>
             </w:tcMar>
           </w:tcPr>
           <w:p>
@@ -1267,17 +1272,17 @@
             </w:tcBorders>
             <w:shd w:fill="auto" w:val="clear"/>
             <w:tcMar>
-              <w:left w:w="47" w:type="dxa"/>
-            </w:tcMar>
-          </w:tcPr>
-          <w:p>
-            <w:pPr>
-              <w:pStyle w:val="Contenutotabella"/>
-              <w:rPr/>
-            </w:pPr>
-            <w:r>
-              <w:rPr/>
-              <w:t>Up/down</w:t>
+              <w:left w:w="44" w:type="dxa"/>
+            </w:tcMar>
+          </w:tcPr>
+          <w:p>
+            <w:pPr>
+              <w:pStyle w:val="Contenutotabella"/>
+              <w:rPr/>
+            </w:pPr>
+            <w:r>
+              <w:rPr/>
+              <w:t>L2</w:t>
             </w:r>
           </w:p>
         </w:tc>
@@ -1294,16 +1299,17 @@
             </w:tcBorders>
             <w:shd w:fill="auto" w:val="clear"/>
             <w:tcMar>
-              <w:left w:w="47" w:type="dxa"/>
-            </w:tcMar>
-          </w:tcPr>
-          <w:p>
-            <w:pPr>
-              <w:pStyle w:val="Contenutotabella"/>
-              <w:rPr/>
-            </w:pPr>
-            <w:r>
-              <w:rPr/>
+              <w:left w:w="44" w:type="dxa"/>
+            </w:tcMar>
+          </w:tcPr>
+          <w:p>
+            <w:pPr>
+              <w:pStyle w:val="Contenutotabella"/>
+              <w:rPr/>
+            </w:pPr>
+            <w:r>
+              <w:rPr/>
+              <w:t>Rotates orders to the top</w:t>
             </w:r>
           </w:p>
         </w:tc>
@@ -1321,7 +1327,7 @@
             </w:tcBorders>
             <w:shd w:fill="auto" w:val="clear"/>
             <w:tcMar>
-              <w:left w:w="47" w:type="dxa"/>
+              <w:left w:w="44" w:type="dxa"/>
             </w:tcMar>
           </w:tcPr>
           <w:p>
@@ -1346,7 +1352,7 @@
             </w:tcBorders>
             <w:shd w:fill="auto" w:val="clear"/>
             <w:tcMar>
-              <w:left w:w="47" w:type="dxa"/>
+              <w:left w:w="44" w:type="dxa"/>
             </w:tcMar>
           </w:tcPr>
           <w:p>
@@ -1373,7 +1379,7 @@
             </w:tcBorders>
             <w:shd w:fill="auto" w:val="clear"/>
             <w:tcMar>
-              <w:left w:w="47" w:type="dxa"/>
+              <w:left w:w="44" w:type="dxa"/>
             </w:tcMar>
           </w:tcPr>
           <w:p>
@@ -1401,7 +1407,7 @@
             </w:tcBorders>
             <w:shd w:fill="auto" w:val="clear"/>
             <w:tcMar>
-              <w:left w:w="47" w:type="dxa"/>
+              <w:left w:w="44" w:type="dxa"/>
             </w:tcMar>
           </w:tcPr>
           <w:p>
@@ -1426,7 +1432,7 @@
             </w:tcBorders>
             <w:shd w:fill="auto" w:val="clear"/>
             <w:tcMar>
-              <w:left w:w="47" w:type="dxa"/>
+              <w:left w:w="44" w:type="dxa"/>
             </w:tcMar>
           </w:tcPr>
           <w:p>
@@ -1453,7 +1459,7 @@
             </w:tcBorders>
             <w:shd w:fill="auto" w:val="clear"/>
             <w:tcMar>
-              <w:left w:w="47" w:type="dxa"/>
+              <w:left w:w="44" w:type="dxa"/>
             </w:tcMar>
           </w:tcPr>
           <w:p>
@@ -1499,7 +1505,7 @@
       <w:tblPr>
         <w:tblW w:w="9975" w:type="dxa"/>
         <w:jc w:val="left"/>
-        <w:tblInd w:w="50" w:type="dxa"/>
+        <w:tblInd w:w="48" w:type="dxa"/>
         <w:tblBorders>
           <w:top w:val="single" w:sz="2" w:space="0" w:color="000001"/>
           <w:left w:val="single" w:sz="2" w:space="0" w:color="000001"/>
@@ -1508,7 +1514,7 @@
         </w:tblBorders>
         <w:tblCellMar>
           <w:top w:w="55" w:type="dxa"/>
-          <w:left w:w="47" w:type="dxa"/>
+          <w:left w:w="44" w:type="dxa"/>
           <w:bottom w:w="55" w:type="dxa"/>
           <w:right w:w="55" w:type="dxa"/>
         </w:tblCellMar>
@@ -1533,7 +1539,7 @@
             </w:tcBorders>
             <w:shd w:fill="auto" w:val="clear"/>
             <w:tcMar>
-              <w:left w:w="47" w:type="dxa"/>
+              <w:left w:w="44" w:type="dxa"/>
             </w:tcMar>
           </w:tcPr>
           <w:p>
@@ -1572,7 +1578,7 @@
             </w:tcBorders>
             <w:shd w:fill="auto" w:val="clear"/>
             <w:tcMar>
-              <w:left w:w="47" w:type="dxa"/>
+              <w:left w:w="44" w:type="dxa"/>
             </w:tcMar>
           </w:tcPr>
           <w:p>
@@ -1611,7 +1617,7 @@
             </w:tcBorders>
             <w:shd w:fill="auto" w:val="clear"/>
             <w:tcMar>
-              <w:left w:w="47" w:type="dxa"/>
+              <w:left w:w="44" w:type="dxa"/>
             </w:tcMar>
           </w:tcPr>
           <w:p>
@@ -1650,7 +1656,7 @@
             </w:tcBorders>
             <w:shd w:fill="auto" w:val="clear"/>
             <w:tcMar>
-              <w:left w:w="47" w:type="dxa"/>
+              <w:left w:w="44" w:type="dxa"/>
             </w:tcMar>
           </w:tcPr>
           <w:p>
@@ -1691,7 +1697,7 @@
             </w:tcBorders>
             <w:shd w:fill="auto" w:val="clear"/>
             <w:tcMar>
-              <w:left w:w="47" w:type="dxa"/>
+              <w:left w:w="44" w:type="dxa"/>
             </w:tcMar>
           </w:tcPr>
           <w:p>
@@ -1733,7 +1739,7 @@
             </w:tcBorders>
             <w:shd w:fill="auto" w:val="clear"/>
             <w:tcMar>
-              <w:left w:w="47" w:type="dxa"/>
+              <w:left w:w="44" w:type="dxa"/>
             </w:tcMar>
           </w:tcPr>
           <w:p>
@@ -1758,7 +1764,7 @@
             </w:tcBorders>
             <w:shd w:fill="auto" w:val="clear"/>
             <w:tcMar>
-              <w:left w:w="47" w:type="dxa"/>
+              <w:left w:w="44" w:type="dxa"/>
             </w:tcMar>
           </w:tcPr>
           <w:p>
@@ -1783,7 +1789,7 @@
             </w:tcBorders>
             <w:shd w:fill="auto" w:val="clear"/>
             <w:tcMar>
-              <w:left w:w="47" w:type="dxa"/>
+              <w:left w:w="44" w:type="dxa"/>
             </w:tcMar>
           </w:tcPr>
           <w:p>
@@ -1808,7 +1814,7 @@
             </w:tcBorders>
             <w:shd w:fill="auto" w:val="clear"/>
             <w:tcMar>
-              <w:left w:w="47" w:type="dxa"/>
+              <w:left w:w="44" w:type="dxa"/>
             </w:tcMar>
           </w:tcPr>
           <w:p>
@@ -1835,7 +1841,7 @@
             </w:tcBorders>
             <w:shd w:fill="auto" w:val="clear"/>
             <w:tcMar>
-              <w:left w:w="47" w:type="dxa"/>
+              <w:left w:w="44" w:type="dxa"/>
             </w:tcMar>
           </w:tcPr>
           <w:p>
@@ -1863,7 +1869,7 @@
             </w:tcBorders>
             <w:shd w:fill="auto" w:val="clear"/>
             <w:tcMar>
-              <w:left w:w="47" w:type="dxa"/>
+              <w:left w:w="44" w:type="dxa"/>
             </w:tcMar>
           </w:tcPr>
           <w:p>
@@ -1888,7 +1894,7 @@
             </w:tcBorders>
             <w:shd w:fill="auto" w:val="clear"/>
             <w:tcMar>
-              <w:left w:w="47" w:type="dxa"/>
+              <w:left w:w="44" w:type="dxa"/>
             </w:tcMar>
           </w:tcPr>
           <w:p>
@@ -1913,7 +1919,7 @@
             </w:tcBorders>
             <w:shd w:fill="auto" w:val="clear"/>
             <w:tcMar>
-              <w:left w:w="47" w:type="dxa"/>
+              <w:left w:w="44" w:type="dxa"/>
             </w:tcMar>
           </w:tcPr>
           <w:p>
@@ -1938,7 +1944,7 @@
             </w:tcBorders>
             <w:shd w:fill="auto" w:val="clear"/>
             <w:tcMar>
-              <w:left w:w="47" w:type="dxa"/>
+              <w:left w:w="44" w:type="dxa"/>
             </w:tcMar>
           </w:tcPr>
           <w:p>
@@ -1965,7 +1971,7 @@
             </w:tcBorders>
             <w:shd w:fill="auto" w:val="clear"/>
             <w:tcMar>
-              <w:left w:w="47" w:type="dxa"/>
+              <w:left w:w="44" w:type="dxa"/>
             </w:tcMar>
           </w:tcPr>
           <w:p>
@@ -1993,7 +1999,7 @@
             </w:tcBorders>
             <w:shd w:fill="auto" w:val="clear"/>
             <w:tcMar>
-              <w:left w:w="47" w:type="dxa"/>
+              <w:left w:w="44" w:type="dxa"/>
             </w:tcMar>
           </w:tcPr>
           <w:p>
@@ -2018,7 +2024,7 @@
             </w:tcBorders>
             <w:shd w:fill="auto" w:val="clear"/>
             <w:tcMar>
-              <w:left w:w="47" w:type="dxa"/>
+              <w:left w:w="44" w:type="dxa"/>
             </w:tcMar>
           </w:tcPr>
           <w:p>
@@ -2043,7 +2049,7 @@
             </w:tcBorders>
             <w:shd w:fill="auto" w:val="clear"/>
             <w:tcMar>
-              <w:left w:w="47" w:type="dxa"/>
+              <w:left w:w="44" w:type="dxa"/>
             </w:tcMar>
           </w:tcPr>
           <w:p>
@@ -2068,7 +2074,7 @@
             </w:tcBorders>
             <w:shd w:fill="auto" w:val="clear"/>
             <w:tcMar>
-              <w:left w:w="47" w:type="dxa"/>
+              <w:left w:w="44" w:type="dxa"/>
             </w:tcMar>
           </w:tcPr>
           <w:p>
@@ -2095,7 +2101,7 @@
             </w:tcBorders>
             <w:shd w:fill="auto" w:val="clear"/>
             <w:tcMar>
-              <w:left w:w="47" w:type="dxa"/>
+              <w:left w:w="44" w:type="dxa"/>
             </w:tcMar>
           </w:tcPr>
           <w:p>
@@ -2123,7 +2129,7 @@
             </w:tcBorders>
             <w:shd w:fill="auto" w:val="clear"/>
             <w:tcMar>
-              <w:left w:w="47" w:type="dxa"/>
+              <w:left w:w="44" w:type="dxa"/>
             </w:tcMar>
           </w:tcPr>
           <w:p>
@@ -2148,7 +2154,7 @@
             </w:tcBorders>
             <w:shd w:fill="auto" w:val="clear"/>
             <w:tcMar>
-              <w:left w:w="47" w:type="dxa"/>
+              <w:left w:w="44" w:type="dxa"/>
             </w:tcMar>
           </w:tcPr>
           <w:p>
@@ -2173,7 +2179,7 @@
             </w:tcBorders>
             <w:shd w:fill="auto" w:val="clear"/>
             <w:tcMar>
-              <w:left w:w="47" w:type="dxa"/>
+              <w:left w:w="44" w:type="dxa"/>
             </w:tcMar>
           </w:tcPr>
           <w:p>
@@ -2198,7 +2204,7 @@
             </w:tcBorders>
             <w:shd w:fill="auto" w:val="clear"/>
             <w:tcMar>
-              <w:left w:w="47" w:type="dxa"/>
+              <w:left w:w="44" w:type="dxa"/>
             </w:tcMar>
           </w:tcPr>
           <w:p>
@@ -2225,7 +2231,7 @@
             </w:tcBorders>
             <w:shd w:fill="auto" w:val="clear"/>
             <w:tcMar>
-              <w:left w:w="47" w:type="dxa"/>
+              <w:left w:w="44" w:type="dxa"/>
             </w:tcMar>
           </w:tcPr>
           <w:p>
@@ -2269,36 +2275,40 @@
           <w:sz w:val="20"/>
           <w:szCs w:val="20"/>
         </w:rPr>
-        <w:t xml:space="preserve">[damage </w:t>
-      </w:r>
-      <w:r>
+        <w:t>[damage examples]</w:t>
+      </w:r>
+    </w:p>
+    <w:p>
+      <w:pPr>
+        <w:pStyle w:val="Normal"/>
         <w:rPr>
           <w:rFonts w:ascii="Arial" w:hAnsi="Arial"/>
           <w:sz w:val="20"/>
           <w:szCs w:val="20"/>
         </w:rPr>
-        <w:t>examples</w:t>
-      </w:r>
+      </w:pPr>
       <w:r>
         <w:rPr>
           <w:rFonts w:ascii="Arial" w:hAnsi="Arial"/>
           <w:sz w:val="20"/>
           <w:szCs w:val="20"/>
         </w:rPr>
-        <w:t>]</w:t>
       </w:r>
     </w:p>
     <w:p>
       <w:pPr>
         <w:pStyle w:val="Normal"/>
+        <w:rPr/>
+      </w:pPr>
+      <w:r>
         <w:rPr>
           <w:rFonts w:ascii="Arial" w:hAnsi="Arial"/>
           <w:sz w:val="20"/>
           <w:szCs w:val="20"/>
         </w:rPr>
-      </w:pPr>
-      <w:r>
-        <w:rPr/>
+        <w:t>4 groups attack: 34/s</w:t>
+        <w:tab/>
+        <w:tab/>
       </w:r>
     </w:p>
     <w:p>
@@ -2312,30 +2322,38 @@
           <w:sz w:val="20"/>
           <w:szCs w:val="20"/>
         </w:rPr>
-        <w:t>4 groups attack</w:t>
-      </w:r>
-      <w:r>
+        <w:t>no one buffs: +0 in total</w:t>
+      </w:r>
+    </w:p>
+    <w:p>
+      <w:pPr>
+        <w:pStyle w:val="Normal"/>
         <w:rPr>
           <w:rFonts w:ascii="Arial" w:hAnsi="Arial"/>
           <w:sz w:val="20"/>
           <w:szCs w:val="20"/>
         </w:rPr>
-        <w:t>: 34/</w:t>
-      </w:r>
+      </w:pPr>
       <w:r>
         <w:rPr>
           <w:rFonts w:ascii="Arial" w:hAnsi="Arial"/>
           <w:sz w:val="20"/>
           <w:szCs w:val="20"/>
         </w:rPr>
-        <w:t>s</w:t>
-      </w:r>
+      </w:r>
+    </w:p>
+    <w:p>
+      <w:pPr>
+        <w:pStyle w:val="Normal"/>
+        <w:rPr/>
+      </w:pPr>
       <w:r>
         <w:rPr>
           <w:rFonts w:ascii="Arial" w:hAnsi="Arial"/>
           <w:sz w:val="20"/>
           <w:szCs w:val="20"/>
         </w:rPr>
+        <w:t>3: 26</w:t>
         <w:tab/>
         <w:tab/>
       </w:r>
@@ -2351,36 +2369,40 @@
           <w:sz w:val="20"/>
           <w:szCs w:val="20"/>
         </w:rPr>
-        <w:t>no one buffs</w:t>
-      </w:r>
-      <w:r>
+        <w:t>1 group buffs: +10 in total</w:t>
+      </w:r>
+    </w:p>
+    <w:p>
+      <w:pPr>
+        <w:pStyle w:val="Normal"/>
         <w:rPr>
           <w:rFonts w:ascii="Arial" w:hAnsi="Arial"/>
           <w:sz w:val="20"/>
           <w:szCs w:val="20"/>
         </w:rPr>
-        <w:t xml:space="preserve">: +0 </w:t>
-      </w:r>
+      </w:pPr>
       <w:r>
         <w:rPr>
           <w:rFonts w:ascii="Arial" w:hAnsi="Arial"/>
           <w:sz w:val="20"/>
           <w:szCs w:val="20"/>
         </w:rPr>
-        <w:t>in total</w:t>
       </w:r>
     </w:p>
     <w:p>
       <w:pPr>
         <w:pStyle w:val="Normal"/>
+        <w:rPr/>
+      </w:pPr>
+      <w:r>
         <w:rPr>
           <w:rFonts w:ascii="Arial" w:hAnsi="Arial"/>
           <w:sz w:val="20"/>
           <w:szCs w:val="20"/>
         </w:rPr>
-      </w:pPr>
-      <w:r>
-        <w:rPr/>
+        <w:t>2: 18</w:t>
+        <w:tab/>
+        <w:tab/>
       </w:r>
     </w:p>
     <w:p>
@@ -2394,74 +2416,62 @@
           <w:sz w:val="20"/>
           <w:szCs w:val="20"/>
         </w:rPr>
-        <w:t>3: 26</w:t>
-        <w:tab/>
-        <w:tab/>
+        <w:t>2: +20</w:t>
       </w:r>
     </w:p>
     <w:p>
       <w:pPr>
         <w:pStyle w:val="Normal"/>
-        <w:rPr/>
-      </w:pPr>
-      <w:r>
         <w:rPr>
           <w:rFonts w:ascii="Arial" w:hAnsi="Arial"/>
           <w:sz w:val="20"/>
           <w:szCs w:val="20"/>
         </w:rPr>
-        <w:t>1 group buffs</w:t>
-      </w:r>
+      </w:pPr>
       <w:r>
         <w:rPr>
           <w:rFonts w:ascii="Arial" w:hAnsi="Arial"/>
           <w:sz w:val="20"/>
           <w:szCs w:val="20"/>
         </w:rPr>
-        <w:t xml:space="preserve">: +10 </w:t>
-      </w:r>
+      </w:r>
+    </w:p>
+    <w:p>
+      <w:pPr>
+        <w:pStyle w:val="Normal"/>
+        <w:rPr/>
+      </w:pPr>
       <w:r>
         <w:rPr>
           <w:rFonts w:ascii="Arial" w:hAnsi="Arial"/>
           <w:sz w:val="20"/>
           <w:szCs w:val="20"/>
         </w:rPr>
-        <w:t>in total</w:t>
+        <w:t>1: 10</w:t>
       </w:r>
     </w:p>
     <w:p>
       <w:pPr>
         <w:pStyle w:val="Normal"/>
+        <w:rPr/>
+      </w:pPr>
+      <w:r>
         <w:rPr>
           <w:rFonts w:ascii="Arial" w:hAnsi="Arial"/>
           <w:sz w:val="20"/>
           <w:szCs w:val="20"/>
         </w:rPr>
-      </w:pPr>
-      <w:r>
-        <w:rPr/>
+        <w:t>3: +30</w:t>
       </w:r>
     </w:p>
     <w:p>
       <w:pPr>
         <w:pStyle w:val="Normal"/>
-        <w:rPr/>
-      </w:pPr>
-      <w:r>
         <w:rPr>
           <w:rFonts w:ascii="Arial" w:hAnsi="Arial"/>
           <w:sz w:val="20"/>
           <w:szCs w:val="20"/>
         </w:rPr>
-        <w:t>2: 18</w:t>
-        <w:tab/>
-        <w:tab/>
-      </w:r>
-    </w:p>
-    <w:p>
-      <w:pPr>
-        <w:pStyle w:val="Normal"/>
-        <w:rPr/>
       </w:pPr>
       <w:r>
         <w:rPr>
@@ -2469,107 +2479,36 @@
           <w:sz w:val="20"/>
           <w:szCs w:val="20"/>
         </w:rPr>
-        <w:t>2</w:t>
-      </w:r>
+      </w:r>
+    </w:p>
+    <w:p>
+      <w:pPr>
+        <w:pStyle w:val="Normal"/>
+        <w:rPr/>
+      </w:pPr>
       <w:r>
         <w:rPr>
           <w:rFonts w:ascii="Arial" w:hAnsi="Arial"/>
           <w:sz w:val="20"/>
           <w:szCs w:val="20"/>
         </w:rPr>
-        <w:t>: +20</w:t>
+        <w:t>0: 2</w:t>
+        <w:tab/>
+        <w:tab/>
       </w:r>
     </w:p>
     <w:p>
       <w:pPr>
         <w:pStyle w:val="Normal"/>
+        <w:rPr/>
+      </w:pPr>
+      <w:r>
         <w:rPr>
           <w:rFonts w:ascii="Arial" w:hAnsi="Arial"/>
           <w:sz w:val="20"/>
           <w:szCs w:val="20"/>
         </w:rPr>
-      </w:pPr>
-      <w:r>
-        <w:rPr/>
-      </w:r>
-    </w:p>
-    <w:p>
-      <w:pPr>
-        <w:pStyle w:val="Normal"/>
-        <w:rPr/>
-      </w:pPr>
-      <w:r>
-        <w:rPr>
-          <w:rFonts w:ascii="Arial" w:hAnsi="Arial"/>
-          <w:sz w:val="20"/>
-          <w:szCs w:val="20"/>
-        </w:rPr>
-        <w:t>1: 10</w:t>
-      </w:r>
-    </w:p>
-    <w:p>
-      <w:pPr>
-        <w:pStyle w:val="Normal"/>
-        <w:rPr/>
-      </w:pPr>
-      <w:r>
-        <w:rPr>
-          <w:rFonts w:ascii="Arial" w:hAnsi="Arial"/>
-          <w:sz w:val="20"/>
-          <w:szCs w:val="20"/>
-        </w:rPr>
-        <w:t>3: +30</w:t>
-      </w:r>
-    </w:p>
-    <w:p>
-      <w:pPr>
-        <w:pStyle w:val="Normal"/>
-        <w:rPr>
-          <w:rFonts w:ascii="Arial" w:hAnsi="Arial"/>
-          <w:sz w:val="20"/>
-          <w:szCs w:val="20"/>
-        </w:rPr>
-      </w:pPr>
-      <w:r>
-        <w:rPr/>
-      </w:r>
-    </w:p>
-    <w:p>
-      <w:pPr>
-        <w:pStyle w:val="Normal"/>
-        <w:rPr/>
-      </w:pPr>
-      <w:r>
-        <w:rPr>
-          <w:rFonts w:ascii="Arial" w:hAnsi="Arial"/>
-          <w:sz w:val="20"/>
-          <w:szCs w:val="20"/>
-        </w:rPr>
-        <w:t>0: 2</w:t>
-        <w:tab/>
-        <w:tab/>
-      </w:r>
-    </w:p>
-    <w:p>
-      <w:pPr>
-        <w:pStyle w:val="Normal"/>
-        <w:rPr/>
-      </w:pPr>
-      <w:r>
-        <w:rPr>
-          <w:rFonts w:ascii="Arial" w:hAnsi="Arial"/>
-          <w:sz w:val="20"/>
-          <w:szCs w:val="20"/>
-        </w:rPr>
-        <w:t>4: +</w:t>
-      </w:r>
-      <w:r>
-        <w:rPr>
-          <w:rFonts w:ascii="Arial" w:hAnsi="Arial"/>
-          <w:sz w:val="20"/>
-          <w:szCs w:val="20"/>
-        </w:rPr>
-        <w:t>40</w:t>
+        <w:t>4: +40</w:t>
       </w:r>
     </w:p>
     <w:p>
@@ -2583,21 +2522,11 @@
         </w:rPr>
       </w:pPr>
       <w:r>
-        <w:rPr/>
-      </w:r>
-    </w:p>
-    <w:p>
-      <w:pPr>
-        <w:pStyle w:val="Corpodeltesto"/>
-        <w:rPr>
-          <w:b w:val="false"/>
+        <w:rPr>
           <w:b w:val="false"/>
           <w:bCs w:val="false"/>
           <w:color w:val="000000"/>
         </w:rPr>
-      </w:pPr>
-      <w:r>
-        <w:rPr/>
       </w:r>
     </w:p>
     <w:p>
@@ -2611,21 +2540,11 @@
         </w:rPr>
       </w:pPr>
       <w:r>
-        <w:rPr/>
-      </w:r>
-    </w:p>
-    <w:p>
-      <w:pPr>
-        <w:pStyle w:val="Corpodeltesto"/>
-        <w:rPr>
-          <w:b w:val="false"/>
+        <w:rPr>
           <w:b w:val="false"/>
           <w:bCs w:val="false"/>
           <w:color w:val="000000"/>
         </w:rPr>
-      </w:pPr>
-      <w:r>
-        <w:rPr/>
       </w:r>
     </w:p>
     <w:p>
@@ -2639,21 +2558,11 @@
         </w:rPr>
       </w:pPr>
       <w:r>
-        <w:rPr/>
-      </w:r>
-    </w:p>
-    <w:p>
-      <w:pPr>
-        <w:pStyle w:val="Corpodeltesto"/>
-        <w:rPr>
-          <w:b w:val="false"/>
+        <w:rPr>
           <w:b w:val="false"/>
           <w:bCs w:val="false"/>
           <w:color w:val="000000"/>
         </w:rPr>
-      </w:pPr>
-      <w:r>
-        <w:rPr/>
       </w:r>
     </w:p>
     <w:p>
@@ -2673,6 +2582,60 @@
           <w:color w:val="000000"/>
         </w:rPr>
       </w:r>
+    </w:p>
+    <w:p>
+      <w:pPr>
+        <w:pStyle w:val="Corpodeltesto"/>
+        <w:rPr>
+          <w:b w:val="false"/>
+          <w:b w:val="false"/>
+          <w:bCs w:val="false"/>
+          <w:color w:val="000000"/>
+        </w:rPr>
+      </w:pPr>
+      <w:r>
+        <w:rPr>
+          <w:b w:val="false"/>
+          <w:bCs w:val="false"/>
+          <w:color w:val="000000"/>
+        </w:rPr>
+      </w:r>
+    </w:p>
+    <w:p>
+      <w:pPr>
+        <w:pStyle w:val="Corpodeltesto"/>
+        <w:rPr>
+          <w:b w:val="false"/>
+          <w:b w:val="false"/>
+          <w:bCs w:val="false"/>
+          <w:color w:val="000000"/>
+        </w:rPr>
+      </w:pPr>
+      <w:r>
+        <w:rPr>
+          <w:b w:val="false"/>
+          <w:bCs w:val="false"/>
+          <w:color w:val="000000"/>
+        </w:rPr>
+      </w:r>
+    </w:p>
+    <w:p>
+      <w:pPr>
+        <w:pStyle w:val="Corpodeltesto"/>
+        <w:rPr>
+          <w:b w:val="false"/>
+          <w:b w:val="false"/>
+          <w:bCs w:val="false"/>
+          <w:color w:val="000000"/>
+        </w:rPr>
+      </w:pPr>
+      <w:r>
+        <w:rPr>
+          <w:b w:val="false"/>
+          <w:bCs w:val="false"/>
+          <w:color w:val="000000"/>
+        </w:rPr>
+      </w:r>
       <w:r>
         <w:br w:type="page"/>
       </w:r>
@@ -2684,15 +2647,7 @@
       </w:pPr>
       <w:r>
         <w:rPr/>
-        <w:t xml:space="preserve">Characters </w:t>
-      </w:r>
-      <w:r>
-        <w:rPr/>
-        <w:t xml:space="preserve">Stats and </w:t>
-      </w:r>
-      <w:r>
-        <w:rPr/>
-        <w:t>Behaviors</w:t>
+        <w:t>Characters Stats and Behaviors</w:t>
       </w:r>
     </w:p>
     <w:p>
@@ -2794,15 +2749,7 @@
       </w:pPr>
       <w:r>
         <w:rPr/>
-        <w:t xml:space="preserve">He choose a </w:t>
-      </w:r>
-      <w:r>
-        <w:rPr/>
-        <w:t xml:space="preserve">target between groups and the player with a probability proportionate to their aggro points. After 4-6 seconds he performs a </w:t>
-      </w:r>
-      <w:r>
-        <w:rPr/>
-        <w:t>random attack between these with a given probability:</w:t>
+        <w:t>He choose a target between groups and the player with a probability proportionate to their aggro points. After 4-6 seconds he performs a random attack between these with a given probability:</w:t>
       </w:r>
     </w:p>
     <w:p>
@@ -3478,7 +3425,7 @@
     <w:qFormat/>
     <w:pPr>
       <w:widowControl/>
-      <w:overflowPunct w:val="false"/>
+      <w:overflowPunct w:val="true"/>
       <w:bidi w:val="0"/>
       <w:jc w:val="left"/>
     </w:pPr>
@@ -4466,6 +4413,69 @@
       <w:rFonts w:cs="OpenSymbol"/>
     </w:rPr>
   </w:style>
+  <w:style w:type="character" w:styleId="ListLabel129">
+    <w:name w:val="ListLabel 129"/>
+    <w:qFormat/>
+    <w:rPr>
+      <w:rFonts w:cs="OpenSymbol"/>
+    </w:rPr>
+  </w:style>
+  <w:style w:type="character" w:styleId="ListLabel130">
+    <w:name w:val="ListLabel 130"/>
+    <w:qFormat/>
+    <w:rPr>
+      <w:rFonts w:cs="OpenSymbol"/>
+    </w:rPr>
+  </w:style>
+  <w:style w:type="character" w:styleId="ListLabel131">
+    <w:name w:val="ListLabel 131"/>
+    <w:qFormat/>
+    <w:rPr>
+      <w:rFonts w:cs="OpenSymbol"/>
+    </w:rPr>
+  </w:style>
+  <w:style w:type="character" w:styleId="ListLabel132">
+    <w:name w:val="ListLabel 132"/>
+    <w:qFormat/>
+    <w:rPr>
+      <w:rFonts w:cs="OpenSymbol"/>
+    </w:rPr>
+  </w:style>
+  <w:style w:type="character" w:styleId="ListLabel133">
+    <w:name w:val="ListLabel 133"/>
+    <w:qFormat/>
+    <w:rPr>
+      <w:rFonts w:cs="OpenSymbol"/>
+    </w:rPr>
+  </w:style>
+  <w:style w:type="character" w:styleId="ListLabel134">
+    <w:name w:val="ListLabel 134"/>
+    <w:qFormat/>
+    <w:rPr>
+      <w:rFonts w:cs="OpenSymbol"/>
+    </w:rPr>
+  </w:style>
+  <w:style w:type="character" w:styleId="ListLabel135">
+    <w:name w:val="ListLabel 135"/>
+    <w:qFormat/>
+    <w:rPr>
+      <w:rFonts w:cs="OpenSymbol"/>
+    </w:rPr>
+  </w:style>
+  <w:style w:type="character" w:styleId="ListLabel136">
+    <w:name w:val="ListLabel 136"/>
+    <w:qFormat/>
+    <w:rPr>
+      <w:rFonts w:cs="OpenSymbol"/>
+    </w:rPr>
+  </w:style>
+  <w:style w:type="character" w:styleId="ListLabel137">
+    <w:name w:val="ListLabel 137"/>
+    <w:qFormat/>
+    <w:rPr>
+      <w:rFonts w:cs="OpenSymbol"/>
+    </w:rPr>
+  </w:style>
   <w:style w:type="paragraph" w:styleId="Titolo">
     <w:name w:val="Titolo"/>
     <w:basedOn w:val="Normal"/>

</xml_diff>

<commit_message>
added some details on characters stats in the gdd
</commit_message>
<xml_diff>
--- a/Documenti/Game Design Document.docx
+++ b/Documenti/Game Design Document.docx
@@ -653,7 +653,7 @@
       <w:tblPr>
         <w:tblW w:w="9975" w:type="dxa"/>
         <w:jc w:val="left"/>
-        <w:tblInd w:w="48" w:type="dxa"/>
+        <w:tblInd w:w="46" w:type="dxa"/>
         <w:tblBorders>
           <w:top w:val="single" w:sz="2" w:space="0" w:color="000001"/>
           <w:left w:val="single" w:sz="2" w:space="0" w:color="000001"/>
@@ -662,7 +662,7 @@
         </w:tblBorders>
         <w:tblCellMar>
           <w:top w:w="55" w:type="dxa"/>
-          <w:left w:w="44" w:type="dxa"/>
+          <w:left w:w="41" w:type="dxa"/>
           <w:bottom w:w="55" w:type="dxa"/>
           <w:right w:w="55" w:type="dxa"/>
         </w:tblCellMar>
@@ -685,7 +685,7 @@
             </w:tcBorders>
             <w:shd w:fill="auto" w:val="clear"/>
             <w:tcMar>
-              <w:left w:w="44" w:type="dxa"/>
+              <w:left w:w="41" w:type="dxa"/>
             </w:tcMar>
           </w:tcPr>
           <w:p>
@@ -710,7 +710,7 @@
             </w:tcBorders>
             <w:shd w:fill="auto" w:val="clear"/>
             <w:tcMar>
-              <w:left w:w="44" w:type="dxa"/>
+              <w:left w:w="41" w:type="dxa"/>
             </w:tcMar>
           </w:tcPr>
           <w:p>
@@ -737,7 +737,7 @@
             </w:tcBorders>
             <w:shd w:fill="auto" w:val="clear"/>
             <w:tcMar>
-              <w:left w:w="44" w:type="dxa"/>
+              <w:left w:w="41" w:type="dxa"/>
             </w:tcMar>
           </w:tcPr>
           <w:p>
@@ -765,7 +765,7 @@
             </w:tcBorders>
             <w:shd w:fill="auto" w:val="clear"/>
             <w:tcMar>
-              <w:left w:w="44" w:type="dxa"/>
+              <w:left w:w="41" w:type="dxa"/>
             </w:tcMar>
           </w:tcPr>
           <w:p>
@@ -790,7 +790,7 @@
             </w:tcBorders>
             <w:shd w:fill="auto" w:val="clear"/>
             <w:tcMar>
-              <w:left w:w="44" w:type="dxa"/>
+              <w:left w:w="41" w:type="dxa"/>
             </w:tcMar>
           </w:tcPr>
           <w:p>
@@ -817,7 +817,7 @@
             </w:tcBorders>
             <w:shd w:fill="auto" w:val="clear"/>
             <w:tcMar>
-              <w:left w:w="44" w:type="dxa"/>
+              <w:left w:w="41" w:type="dxa"/>
             </w:tcMar>
           </w:tcPr>
           <w:p>
@@ -845,7 +845,7 @@
             </w:tcBorders>
             <w:shd w:fill="auto" w:val="clear"/>
             <w:tcMar>
-              <w:left w:w="44" w:type="dxa"/>
+              <w:left w:w="41" w:type="dxa"/>
             </w:tcMar>
           </w:tcPr>
           <w:p>
@@ -870,7 +870,7 @@
             </w:tcBorders>
             <w:shd w:fill="auto" w:val="clear"/>
             <w:tcMar>
-              <w:left w:w="44" w:type="dxa"/>
+              <w:left w:w="41" w:type="dxa"/>
             </w:tcMar>
           </w:tcPr>
           <w:p>
@@ -897,7 +897,7 @@
             </w:tcBorders>
             <w:shd w:fill="auto" w:val="clear"/>
             <w:tcMar>
-              <w:left w:w="44" w:type="dxa"/>
+              <w:left w:w="41" w:type="dxa"/>
             </w:tcMar>
           </w:tcPr>
           <w:p>
@@ -925,7 +925,7 @@
             </w:tcBorders>
             <w:shd w:fill="auto" w:val="clear"/>
             <w:tcMar>
-              <w:left w:w="44" w:type="dxa"/>
+              <w:left w:w="41" w:type="dxa"/>
             </w:tcMar>
           </w:tcPr>
           <w:p>
@@ -950,7 +950,7 @@
             </w:tcBorders>
             <w:shd w:fill="auto" w:val="clear"/>
             <w:tcMar>
-              <w:left w:w="44" w:type="dxa"/>
+              <w:left w:w="41" w:type="dxa"/>
             </w:tcMar>
           </w:tcPr>
           <w:p>
@@ -977,7 +977,7 @@
             </w:tcBorders>
             <w:shd w:fill="auto" w:val="clear"/>
             <w:tcMar>
-              <w:left w:w="44" w:type="dxa"/>
+              <w:left w:w="41" w:type="dxa"/>
             </w:tcMar>
           </w:tcPr>
           <w:p>
@@ -1005,7 +1005,7 @@
             </w:tcBorders>
             <w:shd w:fill="auto" w:val="clear"/>
             <w:tcMar>
-              <w:left w:w="44" w:type="dxa"/>
+              <w:left w:w="41" w:type="dxa"/>
             </w:tcMar>
           </w:tcPr>
           <w:p>
@@ -1030,7 +1030,7 @@
             </w:tcBorders>
             <w:shd w:fill="auto" w:val="clear"/>
             <w:tcMar>
-              <w:left w:w="44" w:type="dxa"/>
+              <w:left w:w="41" w:type="dxa"/>
             </w:tcMar>
           </w:tcPr>
           <w:p>
@@ -1057,7 +1057,7 @@
             </w:tcBorders>
             <w:shd w:fill="auto" w:val="clear"/>
             <w:tcMar>
-              <w:left w:w="44" w:type="dxa"/>
+              <w:left w:w="41" w:type="dxa"/>
             </w:tcMar>
           </w:tcPr>
           <w:p>
@@ -1084,7 +1084,7 @@
             </w:tcBorders>
             <w:shd w:fill="auto" w:val="clear"/>
             <w:tcMar>
-              <w:left w:w="44" w:type="dxa"/>
+              <w:left w:w="41" w:type="dxa"/>
             </w:tcMar>
           </w:tcPr>
           <w:p>
@@ -1109,7 +1109,7 @@
             </w:tcBorders>
             <w:shd w:fill="auto" w:val="clear"/>
             <w:tcMar>
-              <w:left w:w="44" w:type="dxa"/>
+              <w:left w:w="41" w:type="dxa"/>
             </w:tcMar>
           </w:tcPr>
           <w:p>
@@ -1136,7 +1136,7 @@
             </w:tcBorders>
             <w:shd w:fill="auto" w:val="clear"/>
             <w:tcMar>
-              <w:left w:w="44" w:type="dxa"/>
+              <w:left w:w="41" w:type="dxa"/>
             </w:tcMar>
           </w:tcPr>
           <w:p>
@@ -1163,7 +1163,7 @@
             </w:tcBorders>
             <w:shd w:fill="auto" w:val="clear"/>
             <w:tcMar>
-              <w:left w:w="44" w:type="dxa"/>
+              <w:left w:w="41" w:type="dxa"/>
             </w:tcMar>
           </w:tcPr>
           <w:p>
@@ -1188,21 +1188,17 @@
             </w:tcBorders>
             <w:shd w:fill="auto" w:val="clear"/>
             <w:tcMar>
-              <w:left w:w="44" w:type="dxa"/>
-            </w:tcMar>
-          </w:tcPr>
-          <w:p>
-            <w:pPr>
-              <w:pStyle w:val="Contenutotabella"/>
-              <w:rPr/>
-            </w:pPr>
-            <w:r>
-              <w:rPr/>
-              <w:t>R</w:t>
-            </w:r>
-            <w:r>
-              <w:rPr/>
-              <w:t>2</w:t>
+              <w:left w:w="41" w:type="dxa"/>
+            </w:tcMar>
+          </w:tcPr>
+          <w:p>
+            <w:pPr>
+              <w:pStyle w:val="Contenutotabella"/>
+              <w:rPr/>
+            </w:pPr>
+            <w:r>
+              <w:rPr/>
+              <w:t>R2</w:t>
             </w:r>
           </w:p>
         </w:tc>
@@ -1219,7 +1215,7 @@
             </w:tcBorders>
             <w:shd w:fill="auto" w:val="clear"/>
             <w:tcMar>
-              <w:left w:w="44" w:type="dxa"/>
+              <w:left w:w="41" w:type="dxa"/>
             </w:tcMar>
           </w:tcPr>
           <w:p>
@@ -1247,7 +1243,7 @@
             </w:tcBorders>
             <w:shd w:fill="auto" w:val="clear"/>
             <w:tcMar>
-              <w:left w:w="44" w:type="dxa"/>
+              <w:left w:w="41" w:type="dxa"/>
             </w:tcMar>
           </w:tcPr>
           <w:p>
@@ -1272,7 +1268,7 @@
             </w:tcBorders>
             <w:shd w:fill="auto" w:val="clear"/>
             <w:tcMar>
-              <w:left w:w="44" w:type="dxa"/>
+              <w:left w:w="41" w:type="dxa"/>
             </w:tcMar>
           </w:tcPr>
           <w:p>
@@ -1299,7 +1295,7 @@
             </w:tcBorders>
             <w:shd w:fill="auto" w:val="clear"/>
             <w:tcMar>
-              <w:left w:w="44" w:type="dxa"/>
+              <w:left w:w="41" w:type="dxa"/>
             </w:tcMar>
           </w:tcPr>
           <w:p>
@@ -1327,7 +1323,7 @@
             </w:tcBorders>
             <w:shd w:fill="auto" w:val="clear"/>
             <w:tcMar>
-              <w:left w:w="44" w:type="dxa"/>
+              <w:left w:w="41" w:type="dxa"/>
             </w:tcMar>
           </w:tcPr>
           <w:p>
@@ -1352,7 +1348,7 @@
             </w:tcBorders>
             <w:shd w:fill="auto" w:val="clear"/>
             <w:tcMar>
-              <w:left w:w="44" w:type="dxa"/>
+              <w:left w:w="41" w:type="dxa"/>
             </w:tcMar>
           </w:tcPr>
           <w:p>
@@ -1379,7 +1375,7 @@
             </w:tcBorders>
             <w:shd w:fill="auto" w:val="clear"/>
             <w:tcMar>
-              <w:left w:w="44" w:type="dxa"/>
+              <w:left w:w="41" w:type="dxa"/>
             </w:tcMar>
           </w:tcPr>
           <w:p>
@@ -1407,7 +1403,7 @@
             </w:tcBorders>
             <w:shd w:fill="auto" w:val="clear"/>
             <w:tcMar>
-              <w:left w:w="44" w:type="dxa"/>
+              <w:left w:w="41" w:type="dxa"/>
             </w:tcMar>
           </w:tcPr>
           <w:p>
@@ -1432,7 +1428,7 @@
             </w:tcBorders>
             <w:shd w:fill="auto" w:val="clear"/>
             <w:tcMar>
-              <w:left w:w="44" w:type="dxa"/>
+              <w:left w:w="41" w:type="dxa"/>
             </w:tcMar>
           </w:tcPr>
           <w:p>
@@ -1459,7 +1455,7 @@
             </w:tcBorders>
             <w:shd w:fill="auto" w:val="clear"/>
             <w:tcMar>
-              <w:left w:w="44" w:type="dxa"/>
+              <w:left w:w="41" w:type="dxa"/>
             </w:tcMar>
           </w:tcPr>
           <w:p>
@@ -1505,7 +1501,7 @@
       <w:tblPr>
         <w:tblW w:w="9975" w:type="dxa"/>
         <w:jc w:val="left"/>
-        <w:tblInd w:w="48" w:type="dxa"/>
+        <w:tblInd w:w="46" w:type="dxa"/>
         <w:tblBorders>
           <w:top w:val="single" w:sz="2" w:space="0" w:color="000001"/>
           <w:left w:val="single" w:sz="2" w:space="0" w:color="000001"/>
@@ -1514,7 +1510,7 @@
         </w:tblBorders>
         <w:tblCellMar>
           <w:top w:w="55" w:type="dxa"/>
-          <w:left w:w="44" w:type="dxa"/>
+          <w:left w:w="41" w:type="dxa"/>
           <w:bottom w:w="55" w:type="dxa"/>
           <w:right w:w="55" w:type="dxa"/>
         </w:tblCellMar>
@@ -1539,7 +1535,7 @@
             </w:tcBorders>
             <w:shd w:fill="auto" w:val="clear"/>
             <w:tcMar>
-              <w:left w:w="44" w:type="dxa"/>
+              <w:left w:w="41" w:type="dxa"/>
             </w:tcMar>
           </w:tcPr>
           <w:p>
@@ -1578,7 +1574,7 @@
             </w:tcBorders>
             <w:shd w:fill="auto" w:val="clear"/>
             <w:tcMar>
-              <w:left w:w="44" w:type="dxa"/>
+              <w:left w:w="41" w:type="dxa"/>
             </w:tcMar>
           </w:tcPr>
           <w:p>
@@ -1617,7 +1613,7 @@
             </w:tcBorders>
             <w:shd w:fill="auto" w:val="clear"/>
             <w:tcMar>
-              <w:left w:w="44" w:type="dxa"/>
+              <w:left w:w="41" w:type="dxa"/>
             </w:tcMar>
           </w:tcPr>
           <w:p>
@@ -1656,7 +1652,7 @@
             </w:tcBorders>
             <w:shd w:fill="auto" w:val="clear"/>
             <w:tcMar>
-              <w:left w:w="44" w:type="dxa"/>
+              <w:left w:w="41" w:type="dxa"/>
             </w:tcMar>
           </w:tcPr>
           <w:p>
@@ -1697,7 +1693,7 @@
             </w:tcBorders>
             <w:shd w:fill="auto" w:val="clear"/>
             <w:tcMar>
-              <w:left w:w="44" w:type="dxa"/>
+              <w:left w:w="41" w:type="dxa"/>
             </w:tcMar>
           </w:tcPr>
           <w:p>
@@ -1739,7 +1735,7 @@
             </w:tcBorders>
             <w:shd w:fill="auto" w:val="clear"/>
             <w:tcMar>
-              <w:left w:w="44" w:type="dxa"/>
+              <w:left w:w="41" w:type="dxa"/>
             </w:tcMar>
           </w:tcPr>
           <w:p>
@@ -1764,7 +1760,7 @@
             </w:tcBorders>
             <w:shd w:fill="auto" w:val="clear"/>
             <w:tcMar>
-              <w:left w:w="44" w:type="dxa"/>
+              <w:left w:w="41" w:type="dxa"/>
             </w:tcMar>
           </w:tcPr>
           <w:p>
@@ -1789,7 +1785,7 @@
             </w:tcBorders>
             <w:shd w:fill="auto" w:val="clear"/>
             <w:tcMar>
-              <w:left w:w="44" w:type="dxa"/>
+              <w:left w:w="41" w:type="dxa"/>
             </w:tcMar>
           </w:tcPr>
           <w:p>
@@ -1814,7 +1810,7 @@
             </w:tcBorders>
             <w:shd w:fill="auto" w:val="clear"/>
             <w:tcMar>
-              <w:left w:w="44" w:type="dxa"/>
+              <w:left w:w="41" w:type="dxa"/>
             </w:tcMar>
           </w:tcPr>
           <w:p>
@@ -1841,7 +1837,7 @@
             </w:tcBorders>
             <w:shd w:fill="auto" w:val="clear"/>
             <w:tcMar>
-              <w:left w:w="44" w:type="dxa"/>
+              <w:left w:w="41" w:type="dxa"/>
             </w:tcMar>
           </w:tcPr>
           <w:p>
@@ -1869,7 +1865,7 @@
             </w:tcBorders>
             <w:shd w:fill="auto" w:val="clear"/>
             <w:tcMar>
-              <w:left w:w="44" w:type="dxa"/>
+              <w:left w:w="41" w:type="dxa"/>
             </w:tcMar>
           </w:tcPr>
           <w:p>
@@ -1894,7 +1890,7 @@
             </w:tcBorders>
             <w:shd w:fill="auto" w:val="clear"/>
             <w:tcMar>
-              <w:left w:w="44" w:type="dxa"/>
+              <w:left w:w="41" w:type="dxa"/>
             </w:tcMar>
           </w:tcPr>
           <w:p>
@@ -1919,7 +1915,7 @@
             </w:tcBorders>
             <w:shd w:fill="auto" w:val="clear"/>
             <w:tcMar>
-              <w:left w:w="44" w:type="dxa"/>
+              <w:left w:w="41" w:type="dxa"/>
             </w:tcMar>
           </w:tcPr>
           <w:p>
@@ -1944,7 +1940,7 @@
             </w:tcBorders>
             <w:shd w:fill="auto" w:val="clear"/>
             <w:tcMar>
-              <w:left w:w="44" w:type="dxa"/>
+              <w:left w:w="41" w:type="dxa"/>
             </w:tcMar>
           </w:tcPr>
           <w:p>
@@ -1971,7 +1967,7 @@
             </w:tcBorders>
             <w:shd w:fill="auto" w:val="clear"/>
             <w:tcMar>
-              <w:left w:w="44" w:type="dxa"/>
+              <w:left w:w="41" w:type="dxa"/>
             </w:tcMar>
           </w:tcPr>
           <w:p>
@@ -1999,7 +1995,7 @@
             </w:tcBorders>
             <w:shd w:fill="auto" w:val="clear"/>
             <w:tcMar>
-              <w:left w:w="44" w:type="dxa"/>
+              <w:left w:w="41" w:type="dxa"/>
             </w:tcMar>
           </w:tcPr>
           <w:p>
@@ -2024,7 +2020,7 @@
             </w:tcBorders>
             <w:shd w:fill="auto" w:val="clear"/>
             <w:tcMar>
-              <w:left w:w="44" w:type="dxa"/>
+              <w:left w:w="41" w:type="dxa"/>
             </w:tcMar>
           </w:tcPr>
           <w:p>
@@ -2049,7 +2045,7 @@
             </w:tcBorders>
             <w:shd w:fill="auto" w:val="clear"/>
             <w:tcMar>
-              <w:left w:w="44" w:type="dxa"/>
+              <w:left w:w="41" w:type="dxa"/>
             </w:tcMar>
           </w:tcPr>
           <w:p>
@@ -2074,7 +2070,7 @@
             </w:tcBorders>
             <w:shd w:fill="auto" w:val="clear"/>
             <w:tcMar>
-              <w:left w:w="44" w:type="dxa"/>
+              <w:left w:w="41" w:type="dxa"/>
             </w:tcMar>
           </w:tcPr>
           <w:p>
@@ -2101,7 +2097,7 @@
             </w:tcBorders>
             <w:shd w:fill="auto" w:val="clear"/>
             <w:tcMar>
-              <w:left w:w="44" w:type="dxa"/>
+              <w:left w:w="41" w:type="dxa"/>
             </w:tcMar>
           </w:tcPr>
           <w:p>
@@ -2129,7 +2125,7 @@
             </w:tcBorders>
             <w:shd w:fill="auto" w:val="clear"/>
             <w:tcMar>
-              <w:left w:w="44" w:type="dxa"/>
+              <w:left w:w="41" w:type="dxa"/>
             </w:tcMar>
           </w:tcPr>
           <w:p>
@@ -2154,7 +2150,7 @@
             </w:tcBorders>
             <w:shd w:fill="auto" w:val="clear"/>
             <w:tcMar>
-              <w:left w:w="44" w:type="dxa"/>
+              <w:left w:w="41" w:type="dxa"/>
             </w:tcMar>
           </w:tcPr>
           <w:p>
@@ -2179,7 +2175,7 @@
             </w:tcBorders>
             <w:shd w:fill="auto" w:val="clear"/>
             <w:tcMar>
-              <w:left w:w="44" w:type="dxa"/>
+              <w:left w:w="41" w:type="dxa"/>
             </w:tcMar>
           </w:tcPr>
           <w:p>
@@ -2204,7 +2200,7 @@
             </w:tcBorders>
             <w:shd w:fill="auto" w:val="clear"/>
             <w:tcMar>
-              <w:left w:w="44" w:type="dxa"/>
+              <w:left w:w="41" w:type="dxa"/>
             </w:tcMar>
           </w:tcPr>
           <w:p>
@@ -2231,7 +2227,7 @@
             </w:tcBorders>
             <w:shd w:fill="auto" w:val="clear"/>
             <w:tcMar>
-              <w:left w:w="44" w:type="dxa"/>
+              <w:left w:w="41" w:type="dxa"/>
             </w:tcMar>
           </w:tcPr>
           <w:p>
@@ -2652,6 +2648,56 @@
     </w:p>
     <w:p>
       <w:pPr>
+        <w:pStyle w:val="Titolo1"/>
+        <w:rPr>
+          <w:color w:val="000000"/>
+          <w:sz w:val="26"/>
+          <w:szCs w:val="26"/>
+          <w:u w:val="none"/>
+        </w:rPr>
+      </w:pPr>
+      <w:r>
+        <w:rPr>
+          <w:color w:val="000000"/>
+          <w:sz w:val="26"/>
+          <w:szCs w:val="26"/>
+          <w:u w:val="none"/>
+        </w:rPr>
+        <w:t>Player Avatar</w:t>
+      </w:r>
+    </w:p>
+    <w:p>
+      <w:pPr>
+        <w:pStyle w:val="Corpodeltesto"/>
+        <w:rPr/>
+      </w:pPr>
+      <w:r>
+        <w:rPr/>
+        <w:t>The player has a kinematic movement.</w:t>
+      </w:r>
+    </w:p>
+    <w:p>
+      <w:pPr>
+        <w:pStyle w:val="Corpodeltesto"/>
+        <w:rPr/>
+      </w:pPr>
+      <w:r>
+        <w:rPr/>
+        <w:t>Player hits 100% of the time if the enemy hasn’t the shield raised and hits 0% of the time if the enemy has the shield raised.</w:t>
+      </w:r>
+    </w:p>
+    <w:p>
+      <w:pPr>
+        <w:pStyle w:val="Corpodeltesto"/>
+        <w:rPr/>
+      </w:pPr>
+      <w:r>
+        <w:rPr/>
+        <w:t>Player is hit 100% of the time if he hasn’t raised the shield and is hit 0% of the time if he has raised the shield.</w:t>
+      </w:r>
+    </w:p>
+    <w:p>
+      <w:pPr>
         <w:pStyle w:val="Titolo2"/>
         <w:rPr>
           <w:color w:val="000000"/>
@@ -2681,7 +2727,11 @@
       </w:pPr>
       <w:r>
         <w:rPr/>
-        <w:t>They die with 2 successful hits.</w:t>
+        <w:t xml:space="preserve">They die with 2 successful hits </w:t>
+      </w:r>
+      <w:r>
+        <w:rPr/>
+        <w:t>(also the player).</w:t>
       </w:r>
     </w:p>
     <w:p>
@@ -2692,6 +2742,16 @@
       <w:r>
         <w:rPr/>
         <w:t>A new demon joins the less numerous group (if they’re not full) every 30 seconds.</w:t>
+      </w:r>
+    </w:p>
+    <w:p>
+      <w:pPr>
+        <w:pStyle w:val="Corpodeltesto"/>
+        <w:rPr/>
+      </w:pPr>
+      <w:r>
+        <w:rPr/>
+        <w:t>A demon is hit 25% of the time if he hasn’t raised the shield and is hit 10% of the time if he has raised the shield.</w:t>
       </w:r>
     </w:p>
     <w:p>
@@ -2825,6 +2885,18 @@
       </w:pPr>
       <w:r>
         <w:rPr/>
+      </w:r>
+    </w:p>
+    <w:p>
+      <w:pPr>
+        <w:pStyle w:val="Titolo1"/>
+        <w:rPr/>
+      </w:pPr>
+      <w:r>
+        <w:rPr/>
+      </w:r>
+      <w:r>
+        <w:br w:type="page"/>
       </w:r>
     </w:p>
     <w:p>
@@ -2910,25 +2982,6 @@
     <w:p>
       <w:pPr>
         <w:pStyle w:val="Corpodeltesto"/>
-        <w:rPr/>
-      </w:pPr>
-      <w:r>
-        <w:rPr/>
-      </w:r>
-    </w:p>
-    <w:p>
-      <w:pPr>
-        <w:pStyle w:val="Corpodeltesto"/>
-        <w:rPr/>
-      </w:pPr>
-      <w:r>
-        <w:rPr/>
-      </w:r>
-    </w:p>
-    <w:p>
-      <w:pPr>
-        <w:pStyle w:val="Normal"/>
-        <w:jc w:val="left"/>
         <w:rPr/>
       </w:pPr>
       <w:r>
@@ -3425,7 +3478,7 @@
     <w:qFormat/>
     <w:pPr>
       <w:widowControl/>
-      <w:overflowPunct w:val="true"/>
+      <w:overflowPunct w:val="false"/>
       <w:bidi w:val="0"/>
       <w:jc w:val="left"/>
     </w:pPr>
@@ -4476,6 +4529,69 @@
       <w:rFonts w:cs="OpenSymbol"/>
     </w:rPr>
   </w:style>
+  <w:style w:type="character" w:styleId="ListLabel138">
+    <w:name w:val="ListLabel 138"/>
+    <w:qFormat/>
+    <w:rPr>
+      <w:rFonts w:cs="OpenSymbol"/>
+    </w:rPr>
+  </w:style>
+  <w:style w:type="character" w:styleId="ListLabel139">
+    <w:name w:val="ListLabel 139"/>
+    <w:qFormat/>
+    <w:rPr>
+      <w:rFonts w:cs="OpenSymbol"/>
+    </w:rPr>
+  </w:style>
+  <w:style w:type="character" w:styleId="ListLabel140">
+    <w:name w:val="ListLabel 140"/>
+    <w:qFormat/>
+    <w:rPr>
+      <w:rFonts w:cs="OpenSymbol"/>
+    </w:rPr>
+  </w:style>
+  <w:style w:type="character" w:styleId="ListLabel141">
+    <w:name w:val="ListLabel 141"/>
+    <w:qFormat/>
+    <w:rPr>
+      <w:rFonts w:cs="OpenSymbol"/>
+    </w:rPr>
+  </w:style>
+  <w:style w:type="character" w:styleId="ListLabel142">
+    <w:name w:val="ListLabel 142"/>
+    <w:qFormat/>
+    <w:rPr>
+      <w:rFonts w:cs="OpenSymbol"/>
+    </w:rPr>
+  </w:style>
+  <w:style w:type="character" w:styleId="ListLabel143">
+    <w:name w:val="ListLabel 143"/>
+    <w:qFormat/>
+    <w:rPr>
+      <w:rFonts w:cs="OpenSymbol"/>
+    </w:rPr>
+  </w:style>
+  <w:style w:type="character" w:styleId="ListLabel144">
+    <w:name w:val="ListLabel 144"/>
+    <w:qFormat/>
+    <w:rPr>
+      <w:rFonts w:cs="OpenSymbol"/>
+    </w:rPr>
+  </w:style>
+  <w:style w:type="character" w:styleId="ListLabel145">
+    <w:name w:val="ListLabel 145"/>
+    <w:qFormat/>
+    <w:rPr>
+      <w:rFonts w:cs="OpenSymbol"/>
+    </w:rPr>
+  </w:style>
+  <w:style w:type="character" w:styleId="ListLabel146">
+    <w:name w:val="ListLabel 146"/>
+    <w:qFormat/>
+    <w:rPr>
+      <w:rFonts w:cs="OpenSymbol"/>
+    </w:rPr>
+  </w:style>
   <w:style w:type="paragraph" w:styleId="Titolo">
     <w:name w:val="Titolo"/>
     <w:basedOn w:val="Normal"/>

</xml_diff>

<commit_message>
boss faces manually, folders updated, gdd updated
</commit_message>
<xml_diff>
--- a/Documenti/Game Design Document.docx
+++ b/Documenti/Game Design Document.docx
@@ -653,7 +653,7 @@
       <w:tblPr>
         <w:tblW w:w="9975" w:type="dxa"/>
         <w:jc w:val="left"/>
-        <w:tblInd w:w="46" w:type="dxa"/>
+        <w:tblInd w:w="44" w:type="dxa"/>
         <w:tblBorders>
           <w:top w:val="single" w:sz="2" w:space="0" w:color="000001"/>
           <w:left w:val="single" w:sz="2" w:space="0" w:color="000001"/>
@@ -662,7 +662,7 @@
         </w:tblBorders>
         <w:tblCellMar>
           <w:top w:w="55" w:type="dxa"/>
-          <w:left w:w="41" w:type="dxa"/>
+          <w:left w:w="38" w:type="dxa"/>
           <w:bottom w:w="55" w:type="dxa"/>
           <w:right w:w="55" w:type="dxa"/>
         </w:tblCellMar>
@@ -685,7 +685,7 @@
             </w:tcBorders>
             <w:shd w:fill="auto" w:val="clear"/>
             <w:tcMar>
-              <w:left w:w="41" w:type="dxa"/>
+              <w:left w:w="38" w:type="dxa"/>
             </w:tcMar>
           </w:tcPr>
           <w:p>
@@ -710,7 +710,7 @@
             </w:tcBorders>
             <w:shd w:fill="auto" w:val="clear"/>
             <w:tcMar>
-              <w:left w:w="41" w:type="dxa"/>
+              <w:left w:w="38" w:type="dxa"/>
             </w:tcMar>
           </w:tcPr>
           <w:p>
@@ -737,7 +737,7 @@
             </w:tcBorders>
             <w:shd w:fill="auto" w:val="clear"/>
             <w:tcMar>
-              <w:left w:w="41" w:type="dxa"/>
+              <w:left w:w="38" w:type="dxa"/>
             </w:tcMar>
           </w:tcPr>
           <w:p>
@@ -765,7 +765,7 @@
             </w:tcBorders>
             <w:shd w:fill="auto" w:val="clear"/>
             <w:tcMar>
-              <w:left w:w="41" w:type="dxa"/>
+              <w:left w:w="38" w:type="dxa"/>
             </w:tcMar>
           </w:tcPr>
           <w:p>
@@ -790,7 +790,7 @@
             </w:tcBorders>
             <w:shd w:fill="auto" w:val="clear"/>
             <w:tcMar>
-              <w:left w:w="41" w:type="dxa"/>
+              <w:left w:w="38" w:type="dxa"/>
             </w:tcMar>
           </w:tcPr>
           <w:p>
@@ -817,7 +817,7 @@
             </w:tcBorders>
             <w:shd w:fill="auto" w:val="clear"/>
             <w:tcMar>
-              <w:left w:w="41" w:type="dxa"/>
+              <w:left w:w="38" w:type="dxa"/>
             </w:tcMar>
           </w:tcPr>
           <w:p>
@@ -845,7 +845,7 @@
             </w:tcBorders>
             <w:shd w:fill="auto" w:val="clear"/>
             <w:tcMar>
-              <w:left w:w="41" w:type="dxa"/>
+              <w:left w:w="38" w:type="dxa"/>
             </w:tcMar>
           </w:tcPr>
           <w:p>
@@ -870,7 +870,7 @@
             </w:tcBorders>
             <w:shd w:fill="auto" w:val="clear"/>
             <w:tcMar>
-              <w:left w:w="41" w:type="dxa"/>
+              <w:left w:w="38" w:type="dxa"/>
             </w:tcMar>
           </w:tcPr>
           <w:p>
@@ -897,7 +897,7 @@
             </w:tcBorders>
             <w:shd w:fill="auto" w:val="clear"/>
             <w:tcMar>
-              <w:left w:w="41" w:type="dxa"/>
+              <w:left w:w="38" w:type="dxa"/>
             </w:tcMar>
           </w:tcPr>
           <w:p>
@@ -925,7 +925,7 @@
             </w:tcBorders>
             <w:shd w:fill="auto" w:val="clear"/>
             <w:tcMar>
-              <w:left w:w="41" w:type="dxa"/>
+              <w:left w:w="38" w:type="dxa"/>
             </w:tcMar>
           </w:tcPr>
           <w:p>
@@ -950,7 +950,7 @@
             </w:tcBorders>
             <w:shd w:fill="auto" w:val="clear"/>
             <w:tcMar>
-              <w:left w:w="41" w:type="dxa"/>
+              <w:left w:w="38" w:type="dxa"/>
             </w:tcMar>
           </w:tcPr>
           <w:p>
@@ -977,7 +977,7 @@
             </w:tcBorders>
             <w:shd w:fill="auto" w:val="clear"/>
             <w:tcMar>
-              <w:left w:w="41" w:type="dxa"/>
+              <w:left w:w="38" w:type="dxa"/>
             </w:tcMar>
           </w:tcPr>
           <w:p>
@@ -1005,7 +1005,7 @@
             </w:tcBorders>
             <w:shd w:fill="auto" w:val="clear"/>
             <w:tcMar>
-              <w:left w:w="41" w:type="dxa"/>
+              <w:left w:w="38" w:type="dxa"/>
             </w:tcMar>
           </w:tcPr>
           <w:p>
@@ -1030,7 +1030,7 @@
             </w:tcBorders>
             <w:shd w:fill="auto" w:val="clear"/>
             <w:tcMar>
-              <w:left w:w="41" w:type="dxa"/>
+              <w:left w:w="38" w:type="dxa"/>
             </w:tcMar>
           </w:tcPr>
           <w:p>
@@ -1057,7 +1057,7 @@
             </w:tcBorders>
             <w:shd w:fill="auto" w:val="clear"/>
             <w:tcMar>
-              <w:left w:w="41" w:type="dxa"/>
+              <w:left w:w="38" w:type="dxa"/>
             </w:tcMar>
           </w:tcPr>
           <w:p>
@@ -1084,7 +1084,7 @@
             </w:tcBorders>
             <w:shd w:fill="auto" w:val="clear"/>
             <w:tcMar>
-              <w:left w:w="41" w:type="dxa"/>
+              <w:left w:w="38" w:type="dxa"/>
             </w:tcMar>
           </w:tcPr>
           <w:p>
@@ -1109,7 +1109,7 @@
             </w:tcBorders>
             <w:shd w:fill="auto" w:val="clear"/>
             <w:tcMar>
-              <w:left w:w="41" w:type="dxa"/>
+              <w:left w:w="38" w:type="dxa"/>
             </w:tcMar>
           </w:tcPr>
           <w:p>
@@ -1136,7 +1136,7 @@
             </w:tcBorders>
             <w:shd w:fill="auto" w:val="clear"/>
             <w:tcMar>
-              <w:left w:w="41" w:type="dxa"/>
+              <w:left w:w="38" w:type="dxa"/>
             </w:tcMar>
           </w:tcPr>
           <w:p>
@@ -1163,7 +1163,7 @@
             </w:tcBorders>
             <w:shd w:fill="auto" w:val="clear"/>
             <w:tcMar>
-              <w:left w:w="41" w:type="dxa"/>
+              <w:left w:w="38" w:type="dxa"/>
             </w:tcMar>
           </w:tcPr>
           <w:p>
@@ -1188,7 +1188,7 @@
             </w:tcBorders>
             <w:shd w:fill="auto" w:val="clear"/>
             <w:tcMar>
-              <w:left w:w="41" w:type="dxa"/>
+              <w:left w:w="38" w:type="dxa"/>
             </w:tcMar>
           </w:tcPr>
           <w:p>
@@ -1215,7 +1215,7 @@
             </w:tcBorders>
             <w:shd w:fill="auto" w:val="clear"/>
             <w:tcMar>
-              <w:left w:w="41" w:type="dxa"/>
+              <w:left w:w="38" w:type="dxa"/>
             </w:tcMar>
           </w:tcPr>
           <w:p>
@@ -1243,7 +1243,7 @@
             </w:tcBorders>
             <w:shd w:fill="auto" w:val="clear"/>
             <w:tcMar>
-              <w:left w:w="41" w:type="dxa"/>
+              <w:left w:w="38" w:type="dxa"/>
             </w:tcMar>
           </w:tcPr>
           <w:p>
@@ -1268,7 +1268,7 @@
             </w:tcBorders>
             <w:shd w:fill="auto" w:val="clear"/>
             <w:tcMar>
-              <w:left w:w="41" w:type="dxa"/>
+              <w:left w:w="38" w:type="dxa"/>
             </w:tcMar>
           </w:tcPr>
           <w:p>
@@ -1295,7 +1295,7 @@
             </w:tcBorders>
             <w:shd w:fill="auto" w:val="clear"/>
             <w:tcMar>
-              <w:left w:w="41" w:type="dxa"/>
+              <w:left w:w="38" w:type="dxa"/>
             </w:tcMar>
           </w:tcPr>
           <w:p>
@@ -1323,7 +1323,7 @@
             </w:tcBorders>
             <w:shd w:fill="auto" w:val="clear"/>
             <w:tcMar>
-              <w:left w:w="41" w:type="dxa"/>
+              <w:left w:w="38" w:type="dxa"/>
             </w:tcMar>
           </w:tcPr>
           <w:p>
@@ -1348,7 +1348,7 @@
             </w:tcBorders>
             <w:shd w:fill="auto" w:val="clear"/>
             <w:tcMar>
-              <w:left w:w="41" w:type="dxa"/>
+              <w:left w:w="38" w:type="dxa"/>
             </w:tcMar>
           </w:tcPr>
           <w:p>
@@ -1375,7 +1375,7 @@
             </w:tcBorders>
             <w:shd w:fill="auto" w:val="clear"/>
             <w:tcMar>
-              <w:left w:w="41" w:type="dxa"/>
+              <w:left w:w="38" w:type="dxa"/>
             </w:tcMar>
           </w:tcPr>
           <w:p>
@@ -1403,7 +1403,7 @@
             </w:tcBorders>
             <w:shd w:fill="auto" w:val="clear"/>
             <w:tcMar>
-              <w:left w:w="41" w:type="dxa"/>
+              <w:left w:w="38" w:type="dxa"/>
             </w:tcMar>
           </w:tcPr>
           <w:p>
@@ -1428,7 +1428,7 @@
             </w:tcBorders>
             <w:shd w:fill="auto" w:val="clear"/>
             <w:tcMar>
-              <w:left w:w="41" w:type="dxa"/>
+              <w:left w:w="38" w:type="dxa"/>
             </w:tcMar>
           </w:tcPr>
           <w:p>
@@ -1455,7 +1455,7 @@
             </w:tcBorders>
             <w:shd w:fill="auto" w:val="clear"/>
             <w:tcMar>
-              <w:left w:w="41" w:type="dxa"/>
+              <w:left w:w="38" w:type="dxa"/>
             </w:tcMar>
           </w:tcPr>
           <w:p>
@@ -1501,7 +1501,7 @@
       <w:tblPr>
         <w:tblW w:w="9975" w:type="dxa"/>
         <w:jc w:val="left"/>
-        <w:tblInd w:w="46" w:type="dxa"/>
+        <w:tblInd w:w="44" w:type="dxa"/>
         <w:tblBorders>
           <w:top w:val="single" w:sz="2" w:space="0" w:color="000001"/>
           <w:left w:val="single" w:sz="2" w:space="0" w:color="000001"/>
@@ -1510,7 +1510,7 @@
         </w:tblBorders>
         <w:tblCellMar>
           <w:top w:w="55" w:type="dxa"/>
-          <w:left w:w="41" w:type="dxa"/>
+          <w:left w:w="38" w:type="dxa"/>
           <w:bottom w:w="55" w:type="dxa"/>
           <w:right w:w="55" w:type="dxa"/>
         </w:tblCellMar>
@@ -1535,7 +1535,7 @@
             </w:tcBorders>
             <w:shd w:fill="auto" w:val="clear"/>
             <w:tcMar>
-              <w:left w:w="41" w:type="dxa"/>
+              <w:left w:w="38" w:type="dxa"/>
             </w:tcMar>
           </w:tcPr>
           <w:p>
@@ -1574,7 +1574,7 @@
             </w:tcBorders>
             <w:shd w:fill="auto" w:val="clear"/>
             <w:tcMar>
-              <w:left w:w="41" w:type="dxa"/>
+              <w:left w:w="38" w:type="dxa"/>
             </w:tcMar>
           </w:tcPr>
           <w:p>
@@ -1613,7 +1613,7 @@
             </w:tcBorders>
             <w:shd w:fill="auto" w:val="clear"/>
             <w:tcMar>
-              <w:left w:w="41" w:type="dxa"/>
+              <w:left w:w="38" w:type="dxa"/>
             </w:tcMar>
           </w:tcPr>
           <w:p>
@@ -1652,7 +1652,7 @@
             </w:tcBorders>
             <w:shd w:fill="auto" w:val="clear"/>
             <w:tcMar>
-              <w:left w:w="41" w:type="dxa"/>
+              <w:left w:w="38" w:type="dxa"/>
             </w:tcMar>
           </w:tcPr>
           <w:p>
@@ -1693,7 +1693,7 @@
             </w:tcBorders>
             <w:shd w:fill="auto" w:val="clear"/>
             <w:tcMar>
-              <w:left w:w="41" w:type="dxa"/>
+              <w:left w:w="38" w:type="dxa"/>
             </w:tcMar>
           </w:tcPr>
           <w:p>
@@ -1735,7 +1735,7 @@
             </w:tcBorders>
             <w:shd w:fill="auto" w:val="clear"/>
             <w:tcMar>
-              <w:left w:w="41" w:type="dxa"/>
+              <w:left w:w="38" w:type="dxa"/>
             </w:tcMar>
           </w:tcPr>
           <w:p>
@@ -1760,7 +1760,7 @@
             </w:tcBorders>
             <w:shd w:fill="auto" w:val="clear"/>
             <w:tcMar>
-              <w:left w:w="41" w:type="dxa"/>
+              <w:left w:w="38" w:type="dxa"/>
             </w:tcMar>
           </w:tcPr>
           <w:p>
@@ -1785,7 +1785,7 @@
             </w:tcBorders>
             <w:shd w:fill="auto" w:val="clear"/>
             <w:tcMar>
-              <w:left w:w="41" w:type="dxa"/>
+              <w:left w:w="38" w:type="dxa"/>
             </w:tcMar>
           </w:tcPr>
           <w:p>
@@ -1810,7 +1810,7 @@
             </w:tcBorders>
             <w:shd w:fill="auto" w:val="clear"/>
             <w:tcMar>
-              <w:left w:w="41" w:type="dxa"/>
+              <w:left w:w="38" w:type="dxa"/>
             </w:tcMar>
           </w:tcPr>
           <w:p>
@@ -1837,7 +1837,7 @@
             </w:tcBorders>
             <w:shd w:fill="auto" w:val="clear"/>
             <w:tcMar>
-              <w:left w:w="41" w:type="dxa"/>
+              <w:left w:w="38" w:type="dxa"/>
             </w:tcMar>
           </w:tcPr>
           <w:p>
@@ -1865,7 +1865,7 @@
             </w:tcBorders>
             <w:shd w:fill="auto" w:val="clear"/>
             <w:tcMar>
-              <w:left w:w="41" w:type="dxa"/>
+              <w:left w:w="38" w:type="dxa"/>
             </w:tcMar>
           </w:tcPr>
           <w:p>
@@ -1890,7 +1890,7 @@
             </w:tcBorders>
             <w:shd w:fill="auto" w:val="clear"/>
             <w:tcMar>
-              <w:left w:w="41" w:type="dxa"/>
+              <w:left w:w="38" w:type="dxa"/>
             </w:tcMar>
           </w:tcPr>
           <w:p>
@@ -1915,7 +1915,7 @@
             </w:tcBorders>
             <w:shd w:fill="auto" w:val="clear"/>
             <w:tcMar>
-              <w:left w:w="41" w:type="dxa"/>
+              <w:left w:w="38" w:type="dxa"/>
             </w:tcMar>
           </w:tcPr>
           <w:p>
@@ -1940,7 +1940,7 @@
             </w:tcBorders>
             <w:shd w:fill="auto" w:val="clear"/>
             <w:tcMar>
-              <w:left w:w="41" w:type="dxa"/>
+              <w:left w:w="38" w:type="dxa"/>
             </w:tcMar>
           </w:tcPr>
           <w:p>
@@ -1967,7 +1967,7 @@
             </w:tcBorders>
             <w:shd w:fill="auto" w:val="clear"/>
             <w:tcMar>
-              <w:left w:w="41" w:type="dxa"/>
+              <w:left w:w="38" w:type="dxa"/>
             </w:tcMar>
           </w:tcPr>
           <w:p>
@@ -1995,7 +1995,7 @@
             </w:tcBorders>
             <w:shd w:fill="auto" w:val="clear"/>
             <w:tcMar>
-              <w:left w:w="41" w:type="dxa"/>
+              <w:left w:w="38" w:type="dxa"/>
             </w:tcMar>
           </w:tcPr>
           <w:p>
@@ -2020,7 +2020,7 @@
             </w:tcBorders>
             <w:shd w:fill="auto" w:val="clear"/>
             <w:tcMar>
-              <w:left w:w="41" w:type="dxa"/>
+              <w:left w:w="38" w:type="dxa"/>
             </w:tcMar>
           </w:tcPr>
           <w:p>
@@ -2045,7 +2045,7 @@
             </w:tcBorders>
             <w:shd w:fill="auto" w:val="clear"/>
             <w:tcMar>
-              <w:left w:w="41" w:type="dxa"/>
+              <w:left w:w="38" w:type="dxa"/>
             </w:tcMar>
           </w:tcPr>
           <w:p>
@@ -2070,7 +2070,7 @@
             </w:tcBorders>
             <w:shd w:fill="auto" w:val="clear"/>
             <w:tcMar>
-              <w:left w:w="41" w:type="dxa"/>
+              <w:left w:w="38" w:type="dxa"/>
             </w:tcMar>
           </w:tcPr>
           <w:p>
@@ -2097,7 +2097,7 @@
             </w:tcBorders>
             <w:shd w:fill="auto" w:val="clear"/>
             <w:tcMar>
-              <w:left w:w="41" w:type="dxa"/>
+              <w:left w:w="38" w:type="dxa"/>
             </w:tcMar>
           </w:tcPr>
           <w:p>
@@ -2125,7 +2125,7 @@
             </w:tcBorders>
             <w:shd w:fill="auto" w:val="clear"/>
             <w:tcMar>
-              <w:left w:w="41" w:type="dxa"/>
+              <w:left w:w="38" w:type="dxa"/>
             </w:tcMar>
           </w:tcPr>
           <w:p>
@@ -2150,7 +2150,7 @@
             </w:tcBorders>
             <w:shd w:fill="auto" w:val="clear"/>
             <w:tcMar>
-              <w:left w:w="41" w:type="dxa"/>
+              <w:left w:w="38" w:type="dxa"/>
             </w:tcMar>
           </w:tcPr>
           <w:p>
@@ -2175,7 +2175,7 @@
             </w:tcBorders>
             <w:shd w:fill="auto" w:val="clear"/>
             <w:tcMar>
-              <w:left w:w="41" w:type="dxa"/>
+              <w:left w:w="38" w:type="dxa"/>
             </w:tcMar>
           </w:tcPr>
           <w:p>
@@ -2200,7 +2200,7 @@
             </w:tcBorders>
             <w:shd w:fill="auto" w:val="clear"/>
             <w:tcMar>
-              <w:left w:w="41" w:type="dxa"/>
+              <w:left w:w="38" w:type="dxa"/>
             </w:tcMar>
           </w:tcPr>
           <w:p>
@@ -2227,7 +2227,7 @@
             </w:tcBorders>
             <w:shd w:fill="auto" w:val="clear"/>
             <w:tcMar>
-              <w:left w:w="41" w:type="dxa"/>
+              <w:left w:w="38" w:type="dxa"/>
             </w:tcMar>
           </w:tcPr>
           <w:p>
@@ -2727,11 +2727,7 @@
       </w:pPr>
       <w:r>
         <w:rPr/>
-        <w:t xml:space="preserve">They die with 2 successful hits </w:t>
-      </w:r>
-      <w:r>
-        <w:rPr/>
-        <w:t>(also the player).</w:t>
+        <w:t>They die with 2 successful hits (also the player).</w:t>
       </w:r>
     </w:p>
     <w:p>
@@ -2752,6 +2748,16 @@
       <w:r>
         <w:rPr/>
         <w:t>A demon is hit 25% of the time if he hasn’t raised the shield and is hit 10% of the time if he has raised the shield.</w:t>
+      </w:r>
+    </w:p>
+    <w:p>
+      <w:pPr>
+        <w:pStyle w:val="Corpodeltesto"/>
+        <w:rPr/>
+      </w:pPr>
+      <w:r>
+        <w:rPr/>
+        <w:t>Repulsion behavior from bigger demons.</w:t>
       </w:r>
     </w:p>
     <w:p>
@@ -3478,7 +3484,7 @@
     <w:qFormat/>
     <w:pPr>
       <w:widowControl/>
-      <w:overflowPunct w:val="false"/>
+      <w:overflowPunct w:val="true"/>
       <w:bidi w:val="0"/>
       <w:jc w:val="left"/>
     </w:pPr>
@@ -4592,6 +4598,69 @@
       <w:rFonts w:cs="OpenSymbol"/>
     </w:rPr>
   </w:style>
+  <w:style w:type="character" w:styleId="ListLabel147">
+    <w:name w:val="ListLabel 147"/>
+    <w:qFormat/>
+    <w:rPr>
+      <w:rFonts w:cs="OpenSymbol"/>
+    </w:rPr>
+  </w:style>
+  <w:style w:type="character" w:styleId="ListLabel148">
+    <w:name w:val="ListLabel 148"/>
+    <w:qFormat/>
+    <w:rPr>
+      <w:rFonts w:cs="OpenSymbol"/>
+    </w:rPr>
+  </w:style>
+  <w:style w:type="character" w:styleId="ListLabel149">
+    <w:name w:val="ListLabel 149"/>
+    <w:qFormat/>
+    <w:rPr>
+      <w:rFonts w:cs="OpenSymbol"/>
+    </w:rPr>
+  </w:style>
+  <w:style w:type="character" w:styleId="ListLabel150">
+    <w:name w:val="ListLabel 150"/>
+    <w:qFormat/>
+    <w:rPr>
+      <w:rFonts w:cs="OpenSymbol"/>
+    </w:rPr>
+  </w:style>
+  <w:style w:type="character" w:styleId="ListLabel151">
+    <w:name w:val="ListLabel 151"/>
+    <w:qFormat/>
+    <w:rPr>
+      <w:rFonts w:cs="OpenSymbol"/>
+    </w:rPr>
+  </w:style>
+  <w:style w:type="character" w:styleId="ListLabel152">
+    <w:name w:val="ListLabel 152"/>
+    <w:qFormat/>
+    <w:rPr>
+      <w:rFonts w:cs="OpenSymbol"/>
+    </w:rPr>
+  </w:style>
+  <w:style w:type="character" w:styleId="ListLabel153">
+    <w:name w:val="ListLabel 153"/>
+    <w:qFormat/>
+    <w:rPr>
+      <w:rFonts w:cs="OpenSymbol"/>
+    </w:rPr>
+  </w:style>
+  <w:style w:type="character" w:styleId="ListLabel154">
+    <w:name w:val="ListLabel 154"/>
+    <w:qFormat/>
+    <w:rPr>
+      <w:rFonts w:cs="OpenSymbol"/>
+    </w:rPr>
+  </w:style>
+  <w:style w:type="character" w:styleId="ListLabel155">
+    <w:name w:val="ListLabel 155"/>
+    <w:qFormat/>
+    <w:rPr>
+      <w:rFonts w:cs="OpenSymbol"/>
+    </w:rPr>
+  </w:style>
   <w:style w:type="paragraph" w:styleId="Titolo">
     <w:name w:val="Titolo"/>
     <w:basedOn w:val="Normal"/>

</xml_diff>

<commit_message>
demons move to target. mutual repulsion, merged demonBehavior script
</commit_message>
<xml_diff>
--- a/Documenti/Game Design Document.docx
+++ b/Documenti/Game Design Document.docx
@@ -653,7 +653,7 @@
       <w:tblPr>
         <w:tblW w:w="9975" w:type="dxa"/>
         <w:jc w:val="left"/>
-        <w:tblInd w:w="44" w:type="dxa"/>
+        <w:tblInd w:w="42" w:type="dxa"/>
         <w:tblBorders>
           <w:top w:val="single" w:sz="2" w:space="0" w:color="000001"/>
           <w:left w:val="single" w:sz="2" w:space="0" w:color="000001"/>
@@ -662,7 +662,7 @@
         </w:tblBorders>
         <w:tblCellMar>
           <w:top w:w="55" w:type="dxa"/>
-          <w:left w:w="38" w:type="dxa"/>
+          <w:left w:w="35" w:type="dxa"/>
           <w:bottom w:w="55" w:type="dxa"/>
           <w:right w:w="55" w:type="dxa"/>
         </w:tblCellMar>
@@ -685,7 +685,7 @@
             </w:tcBorders>
             <w:shd w:fill="auto" w:val="clear"/>
             <w:tcMar>
-              <w:left w:w="38" w:type="dxa"/>
+              <w:left w:w="35" w:type="dxa"/>
             </w:tcMar>
           </w:tcPr>
           <w:p>
@@ -710,7 +710,7 @@
             </w:tcBorders>
             <w:shd w:fill="auto" w:val="clear"/>
             <w:tcMar>
-              <w:left w:w="38" w:type="dxa"/>
+              <w:left w:w="35" w:type="dxa"/>
             </w:tcMar>
           </w:tcPr>
           <w:p>
@@ -737,7 +737,7 @@
             </w:tcBorders>
             <w:shd w:fill="auto" w:val="clear"/>
             <w:tcMar>
-              <w:left w:w="38" w:type="dxa"/>
+              <w:left w:w="35" w:type="dxa"/>
             </w:tcMar>
           </w:tcPr>
           <w:p>
@@ -765,7 +765,7 @@
             </w:tcBorders>
             <w:shd w:fill="auto" w:val="clear"/>
             <w:tcMar>
-              <w:left w:w="38" w:type="dxa"/>
+              <w:left w:w="35" w:type="dxa"/>
             </w:tcMar>
           </w:tcPr>
           <w:p>
@@ -790,7 +790,7 @@
             </w:tcBorders>
             <w:shd w:fill="auto" w:val="clear"/>
             <w:tcMar>
-              <w:left w:w="38" w:type="dxa"/>
+              <w:left w:w="35" w:type="dxa"/>
             </w:tcMar>
           </w:tcPr>
           <w:p>
@@ -817,7 +817,7 @@
             </w:tcBorders>
             <w:shd w:fill="auto" w:val="clear"/>
             <w:tcMar>
-              <w:left w:w="38" w:type="dxa"/>
+              <w:left w:w="35" w:type="dxa"/>
             </w:tcMar>
           </w:tcPr>
           <w:p>
@@ -845,7 +845,7 @@
             </w:tcBorders>
             <w:shd w:fill="auto" w:val="clear"/>
             <w:tcMar>
-              <w:left w:w="38" w:type="dxa"/>
+              <w:left w:w="35" w:type="dxa"/>
             </w:tcMar>
           </w:tcPr>
           <w:p>
@@ -870,7 +870,7 @@
             </w:tcBorders>
             <w:shd w:fill="auto" w:val="clear"/>
             <w:tcMar>
-              <w:left w:w="38" w:type="dxa"/>
+              <w:left w:w="35" w:type="dxa"/>
             </w:tcMar>
           </w:tcPr>
           <w:p>
@@ -897,7 +897,7 @@
             </w:tcBorders>
             <w:shd w:fill="auto" w:val="clear"/>
             <w:tcMar>
-              <w:left w:w="38" w:type="dxa"/>
+              <w:left w:w="35" w:type="dxa"/>
             </w:tcMar>
           </w:tcPr>
           <w:p>
@@ -925,7 +925,7 @@
             </w:tcBorders>
             <w:shd w:fill="auto" w:val="clear"/>
             <w:tcMar>
-              <w:left w:w="38" w:type="dxa"/>
+              <w:left w:w="35" w:type="dxa"/>
             </w:tcMar>
           </w:tcPr>
           <w:p>
@@ -950,7 +950,7 @@
             </w:tcBorders>
             <w:shd w:fill="auto" w:val="clear"/>
             <w:tcMar>
-              <w:left w:w="38" w:type="dxa"/>
+              <w:left w:w="35" w:type="dxa"/>
             </w:tcMar>
           </w:tcPr>
           <w:p>
@@ -977,7 +977,7 @@
             </w:tcBorders>
             <w:shd w:fill="auto" w:val="clear"/>
             <w:tcMar>
-              <w:left w:w="38" w:type="dxa"/>
+              <w:left w:w="35" w:type="dxa"/>
             </w:tcMar>
           </w:tcPr>
           <w:p>
@@ -1005,7 +1005,7 @@
             </w:tcBorders>
             <w:shd w:fill="auto" w:val="clear"/>
             <w:tcMar>
-              <w:left w:w="38" w:type="dxa"/>
+              <w:left w:w="35" w:type="dxa"/>
             </w:tcMar>
           </w:tcPr>
           <w:p>
@@ -1030,7 +1030,7 @@
             </w:tcBorders>
             <w:shd w:fill="auto" w:val="clear"/>
             <w:tcMar>
-              <w:left w:w="38" w:type="dxa"/>
+              <w:left w:w="35" w:type="dxa"/>
             </w:tcMar>
           </w:tcPr>
           <w:p>
@@ -1057,7 +1057,7 @@
             </w:tcBorders>
             <w:shd w:fill="auto" w:val="clear"/>
             <w:tcMar>
-              <w:left w:w="38" w:type="dxa"/>
+              <w:left w:w="35" w:type="dxa"/>
             </w:tcMar>
           </w:tcPr>
           <w:p>
@@ -1084,7 +1084,7 @@
             </w:tcBorders>
             <w:shd w:fill="auto" w:val="clear"/>
             <w:tcMar>
-              <w:left w:w="38" w:type="dxa"/>
+              <w:left w:w="35" w:type="dxa"/>
             </w:tcMar>
           </w:tcPr>
           <w:p>
@@ -1109,7 +1109,7 @@
             </w:tcBorders>
             <w:shd w:fill="auto" w:val="clear"/>
             <w:tcMar>
-              <w:left w:w="38" w:type="dxa"/>
+              <w:left w:w="35" w:type="dxa"/>
             </w:tcMar>
           </w:tcPr>
           <w:p>
@@ -1136,7 +1136,7 @@
             </w:tcBorders>
             <w:shd w:fill="auto" w:val="clear"/>
             <w:tcMar>
-              <w:left w:w="38" w:type="dxa"/>
+              <w:left w:w="35" w:type="dxa"/>
             </w:tcMar>
           </w:tcPr>
           <w:p>
@@ -1163,7 +1163,7 @@
             </w:tcBorders>
             <w:shd w:fill="auto" w:val="clear"/>
             <w:tcMar>
-              <w:left w:w="38" w:type="dxa"/>
+              <w:left w:w="35" w:type="dxa"/>
             </w:tcMar>
           </w:tcPr>
           <w:p>
@@ -1188,7 +1188,7 @@
             </w:tcBorders>
             <w:shd w:fill="auto" w:val="clear"/>
             <w:tcMar>
-              <w:left w:w="38" w:type="dxa"/>
+              <w:left w:w="35" w:type="dxa"/>
             </w:tcMar>
           </w:tcPr>
           <w:p>
@@ -1215,7 +1215,7 @@
             </w:tcBorders>
             <w:shd w:fill="auto" w:val="clear"/>
             <w:tcMar>
-              <w:left w:w="38" w:type="dxa"/>
+              <w:left w:w="35" w:type="dxa"/>
             </w:tcMar>
           </w:tcPr>
           <w:p>
@@ -1243,7 +1243,7 @@
             </w:tcBorders>
             <w:shd w:fill="auto" w:val="clear"/>
             <w:tcMar>
-              <w:left w:w="38" w:type="dxa"/>
+              <w:left w:w="35" w:type="dxa"/>
             </w:tcMar>
           </w:tcPr>
           <w:p>
@@ -1268,7 +1268,7 @@
             </w:tcBorders>
             <w:shd w:fill="auto" w:val="clear"/>
             <w:tcMar>
-              <w:left w:w="38" w:type="dxa"/>
+              <w:left w:w="35" w:type="dxa"/>
             </w:tcMar>
           </w:tcPr>
           <w:p>
@@ -1295,7 +1295,7 @@
             </w:tcBorders>
             <w:shd w:fill="auto" w:val="clear"/>
             <w:tcMar>
-              <w:left w:w="38" w:type="dxa"/>
+              <w:left w:w="35" w:type="dxa"/>
             </w:tcMar>
           </w:tcPr>
           <w:p>
@@ -1323,7 +1323,7 @@
             </w:tcBorders>
             <w:shd w:fill="auto" w:val="clear"/>
             <w:tcMar>
-              <w:left w:w="38" w:type="dxa"/>
+              <w:left w:w="35" w:type="dxa"/>
             </w:tcMar>
           </w:tcPr>
           <w:p>
@@ -1348,7 +1348,7 @@
             </w:tcBorders>
             <w:shd w:fill="auto" w:val="clear"/>
             <w:tcMar>
-              <w:left w:w="38" w:type="dxa"/>
+              <w:left w:w="35" w:type="dxa"/>
             </w:tcMar>
           </w:tcPr>
           <w:p>
@@ -1375,7 +1375,7 @@
             </w:tcBorders>
             <w:shd w:fill="auto" w:val="clear"/>
             <w:tcMar>
-              <w:left w:w="38" w:type="dxa"/>
+              <w:left w:w="35" w:type="dxa"/>
             </w:tcMar>
           </w:tcPr>
           <w:p>
@@ -1403,7 +1403,7 @@
             </w:tcBorders>
             <w:shd w:fill="auto" w:val="clear"/>
             <w:tcMar>
-              <w:left w:w="38" w:type="dxa"/>
+              <w:left w:w="35" w:type="dxa"/>
             </w:tcMar>
           </w:tcPr>
           <w:p>
@@ -1428,7 +1428,7 @@
             </w:tcBorders>
             <w:shd w:fill="auto" w:val="clear"/>
             <w:tcMar>
-              <w:left w:w="38" w:type="dxa"/>
+              <w:left w:w="35" w:type="dxa"/>
             </w:tcMar>
           </w:tcPr>
           <w:p>
@@ -1455,7 +1455,7 @@
             </w:tcBorders>
             <w:shd w:fill="auto" w:val="clear"/>
             <w:tcMar>
-              <w:left w:w="38" w:type="dxa"/>
+              <w:left w:w="35" w:type="dxa"/>
             </w:tcMar>
           </w:tcPr>
           <w:p>
@@ -1501,7 +1501,7 @@
       <w:tblPr>
         <w:tblW w:w="9975" w:type="dxa"/>
         <w:jc w:val="left"/>
-        <w:tblInd w:w="44" w:type="dxa"/>
+        <w:tblInd w:w="42" w:type="dxa"/>
         <w:tblBorders>
           <w:top w:val="single" w:sz="2" w:space="0" w:color="000001"/>
           <w:left w:val="single" w:sz="2" w:space="0" w:color="000001"/>
@@ -1510,7 +1510,7 @@
         </w:tblBorders>
         <w:tblCellMar>
           <w:top w:w="55" w:type="dxa"/>
-          <w:left w:w="38" w:type="dxa"/>
+          <w:left w:w="35" w:type="dxa"/>
           <w:bottom w:w="55" w:type="dxa"/>
           <w:right w:w="55" w:type="dxa"/>
         </w:tblCellMar>
@@ -1535,7 +1535,7 @@
             </w:tcBorders>
             <w:shd w:fill="auto" w:val="clear"/>
             <w:tcMar>
-              <w:left w:w="38" w:type="dxa"/>
+              <w:left w:w="35" w:type="dxa"/>
             </w:tcMar>
           </w:tcPr>
           <w:p>
@@ -1574,7 +1574,7 @@
             </w:tcBorders>
             <w:shd w:fill="auto" w:val="clear"/>
             <w:tcMar>
-              <w:left w:w="38" w:type="dxa"/>
+              <w:left w:w="35" w:type="dxa"/>
             </w:tcMar>
           </w:tcPr>
           <w:p>
@@ -1613,7 +1613,7 @@
             </w:tcBorders>
             <w:shd w:fill="auto" w:val="clear"/>
             <w:tcMar>
-              <w:left w:w="38" w:type="dxa"/>
+              <w:left w:w="35" w:type="dxa"/>
             </w:tcMar>
           </w:tcPr>
           <w:p>
@@ -1652,7 +1652,7 @@
             </w:tcBorders>
             <w:shd w:fill="auto" w:val="clear"/>
             <w:tcMar>
-              <w:left w:w="38" w:type="dxa"/>
+              <w:left w:w="35" w:type="dxa"/>
             </w:tcMar>
           </w:tcPr>
           <w:p>
@@ -1693,7 +1693,7 @@
             </w:tcBorders>
             <w:shd w:fill="auto" w:val="clear"/>
             <w:tcMar>
-              <w:left w:w="38" w:type="dxa"/>
+              <w:left w:w="35" w:type="dxa"/>
             </w:tcMar>
           </w:tcPr>
           <w:p>
@@ -1735,7 +1735,7 @@
             </w:tcBorders>
             <w:shd w:fill="auto" w:val="clear"/>
             <w:tcMar>
-              <w:left w:w="38" w:type="dxa"/>
+              <w:left w:w="35" w:type="dxa"/>
             </w:tcMar>
           </w:tcPr>
           <w:p>
@@ -1760,7 +1760,7 @@
             </w:tcBorders>
             <w:shd w:fill="auto" w:val="clear"/>
             <w:tcMar>
-              <w:left w:w="38" w:type="dxa"/>
+              <w:left w:w="35" w:type="dxa"/>
             </w:tcMar>
           </w:tcPr>
           <w:p>
@@ -1785,7 +1785,7 @@
             </w:tcBorders>
             <w:shd w:fill="auto" w:val="clear"/>
             <w:tcMar>
-              <w:left w:w="38" w:type="dxa"/>
+              <w:left w:w="35" w:type="dxa"/>
             </w:tcMar>
           </w:tcPr>
           <w:p>
@@ -1810,7 +1810,7 @@
             </w:tcBorders>
             <w:shd w:fill="auto" w:val="clear"/>
             <w:tcMar>
-              <w:left w:w="38" w:type="dxa"/>
+              <w:left w:w="35" w:type="dxa"/>
             </w:tcMar>
           </w:tcPr>
           <w:p>
@@ -1837,7 +1837,7 @@
             </w:tcBorders>
             <w:shd w:fill="auto" w:val="clear"/>
             <w:tcMar>
-              <w:left w:w="38" w:type="dxa"/>
+              <w:left w:w="35" w:type="dxa"/>
             </w:tcMar>
           </w:tcPr>
           <w:p>
@@ -1865,7 +1865,7 @@
             </w:tcBorders>
             <w:shd w:fill="auto" w:val="clear"/>
             <w:tcMar>
-              <w:left w:w="38" w:type="dxa"/>
+              <w:left w:w="35" w:type="dxa"/>
             </w:tcMar>
           </w:tcPr>
           <w:p>
@@ -1890,7 +1890,7 @@
             </w:tcBorders>
             <w:shd w:fill="auto" w:val="clear"/>
             <w:tcMar>
-              <w:left w:w="38" w:type="dxa"/>
+              <w:left w:w="35" w:type="dxa"/>
             </w:tcMar>
           </w:tcPr>
           <w:p>
@@ -1915,7 +1915,7 @@
             </w:tcBorders>
             <w:shd w:fill="auto" w:val="clear"/>
             <w:tcMar>
-              <w:left w:w="38" w:type="dxa"/>
+              <w:left w:w="35" w:type="dxa"/>
             </w:tcMar>
           </w:tcPr>
           <w:p>
@@ -1940,7 +1940,7 @@
             </w:tcBorders>
             <w:shd w:fill="auto" w:val="clear"/>
             <w:tcMar>
-              <w:left w:w="38" w:type="dxa"/>
+              <w:left w:w="35" w:type="dxa"/>
             </w:tcMar>
           </w:tcPr>
           <w:p>
@@ -1967,7 +1967,7 @@
             </w:tcBorders>
             <w:shd w:fill="auto" w:val="clear"/>
             <w:tcMar>
-              <w:left w:w="38" w:type="dxa"/>
+              <w:left w:w="35" w:type="dxa"/>
             </w:tcMar>
           </w:tcPr>
           <w:p>
@@ -1995,7 +1995,7 @@
             </w:tcBorders>
             <w:shd w:fill="auto" w:val="clear"/>
             <w:tcMar>
-              <w:left w:w="38" w:type="dxa"/>
+              <w:left w:w="35" w:type="dxa"/>
             </w:tcMar>
           </w:tcPr>
           <w:p>
@@ -2020,7 +2020,7 @@
             </w:tcBorders>
             <w:shd w:fill="auto" w:val="clear"/>
             <w:tcMar>
-              <w:left w:w="38" w:type="dxa"/>
+              <w:left w:w="35" w:type="dxa"/>
             </w:tcMar>
           </w:tcPr>
           <w:p>
@@ -2045,7 +2045,7 @@
             </w:tcBorders>
             <w:shd w:fill="auto" w:val="clear"/>
             <w:tcMar>
-              <w:left w:w="38" w:type="dxa"/>
+              <w:left w:w="35" w:type="dxa"/>
             </w:tcMar>
           </w:tcPr>
           <w:p>
@@ -2070,7 +2070,7 @@
             </w:tcBorders>
             <w:shd w:fill="auto" w:val="clear"/>
             <w:tcMar>
-              <w:left w:w="38" w:type="dxa"/>
+              <w:left w:w="35" w:type="dxa"/>
             </w:tcMar>
           </w:tcPr>
           <w:p>
@@ -2097,7 +2097,7 @@
             </w:tcBorders>
             <w:shd w:fill="auto" w:val="clear"/>
             <w:tcMar>
-              <w:left w:w="38" w:type="dxa"/>
+              <w:left w:w="35" w:type="dxa"/>
             </w:tcMar>
           </w:tcPr>
           <w:p>
@@ -2125,7 +2125,7 @@
             </w:tcBorders>
             <w:shd w:fill="auto" w:val="clear"/>
             <w:tcMar>
-              <w:left w:w="38" w:type="dxa"/>
+              <w:left w:w="35" w:type="dxa"/>
             </w:tcMar>
           </w:tcPr>
           <w:p>
@@ -2150,7 +2150,7 @@
             </w:tcBorders>
             <w:shd w:fill="auto" w:val="clear"/>
             <w:tcMar>
-              <w:left w:w="38" w:type="dxa"/>
+              <w:left w:w="35" w:type="dxa"/>
             </w:tcMar>
           </w:tcPr>
           <w:p>
@@ -2175,7 +2175,7 @@
             </w:tcBorders>
             <w:shd w:fill="auto" w:val="clear"/>
             <w:tcMar>
-              <w:left w:w="38" w:type="dxa"/>
+              <w:left w:w="35" w:type="dxa"/>
             </w:tcMar>
           </w:tcPr>
           <w:p>
@@ -2200,7 +2200,7 @@
             </w:tcBorders>
             <w:shd w:fill="auto" w:val="clear"/>
             <w:tcMar>
-              <w:left w:w="38" w:type="dxa"/>
+              <w:left w:w="35" w:type="dxa"/>
             </w:tcMar>
           </w:tcPr>
           <w:p>
@@ -2227,7 +2227,7 @@
             </w:tcBorders>
             <w:shd w:fill="auto" w:val="clear"/>
             <w:tcMar>
-              <w:left w:w="38" w:type="dxa"/>
+              <w:left w:w="35" w:type="dxa"/>
             </w:tcMar>
           </w:tcPr>
           <w:p>
@@ -3484,7 +3484,7 @@
     <w:qFormat/>
     <w:pPr>
       <w:widowControl/>
-      <w:overflowPunct w:val="true"/>
+      <w:overflowPunct w:val="false"/>
       <w:bidi w:val="0"/>
       <w:jc w:val="left"/>
     </w:pPr>
@@ -4661,6 +4661,69 @@
       <w:rFonts w:cs="OpenSymbol"/>
     </w:rPr>
   </w:style>
+  <w:style w:type="character" w:styleId="ListLabel156">
+    <w:name w:val="ListLabel 156"/>
+    <w:qFormat/>
+    <w:rPr>
+      <w:rFonts w:cs="OpenSymbol"/>
+    </w:rPr>
+  </w:style>
+  <w:style w:type="character" w:styleId="ListLabel157">
+    <w:name w:val="ListLabel 157"/>
+    <w:qFormat/>
+    <w:rPr>
+      <w:rFonts w:cs="OpenSymbol"/>
+    </w:rPr>
+  </w:style>
+  <w:style w:type="character" w:styleId="ListLabel158">
+    <w:name w:val="ListLabel 158"/>
+    <w:qFormat/>
+    <w:rPr>
+      <w:rFonts w:cs="OpenSymbol"/>
+    </w:rPr>
+  </w:style>
+  <w:style w:type="character" w:styleId="ListLabel159">
+    <w:name w:val="ListLabel 159"/>
+    <w:qFormat/>
+    <w:rPr>
+      <w:rFonts w:cs="OpenSymbol"/>
+    </w:rPr>
+  </w:style>
+  <w:style w:type="character" w:styleId="ListLabel160">
+    <w:name w:val="ListLabel 160"/>
+    <w:qFormat/>
+    <w:rPr>
+      <w:rFonts w:cs="OpenSymbol"/>
+    </w:rPr>
+  </w:style>
+  <w:style w:type="character" w:styleId="ListLabel161">
+    <w:name w:val="ListLabel 161"/>
+    <w:qFormat/>
+    <w:rPr>
+      <w:rFonts w:cs="OpenSymbol"/>
+    </w:rPr>
+  </w:style>
+  <w:style w:type="character" w:styleId="ListLabel162">
+    <w:name w:val="ListLabel 162"/>
+    <w:qFormat/>
+    <w:rPr>
+      <w:rFonts w:cs="OpenSymbol"/>
+    </w:rPr>
+  </w:style>
+  <w:style w:type="character" w:styleId="ListLabel163">
+    <w:name w:val="ListLabel 163"/>
+    <w:qFormat/>
+    <w:rPr>
+      <w:rFonts w:cs="OpenSymbol"/>
+    </w:rPr>
+  </w:style>
+  <w:style w:type="character" w:styleId="ListLabel164">
+    <w:name w:val="ListLabel 164"/>
+    <w:qFormat/>
+    <w:rPr>
+      <w:rFonts w:cs="OpenSymbol"/>
+    </w:rPr>
+  </w:style>
   <w:style w:type="paragraph" w:styleId="Titolo">
     <w:name w:val="Titolo"/>
     <w:basedOn w:val="Normal"/>

</xml_diff>

<commit_message>
level script small modifications, enemies now can target also the player
</commit_message>
<xml_diff>
--- a/Documenti/Game Design Document.docx
+++ b/Documenti/Game Design Document.docx
@@ -427,7 +427,11 @@
       </w:pPr>
       <w:r>
         <w:rPr/>
-        <w:t>Arena with a small group of demons that will shout something like “Damn traitors! We will kill you for our lord” to the horde. Fight against this small group of demons. After the fight, 3 impressed demons will join the horde (maximum is still 13 demons)</w:t>
+        <w:t>In the middle of the path leading to the first a</w:t>
+      </w:r>
+      <w:r>
+        <w:rPr/>
+        <w:t>rena, a small group of demons will shout something like “Damn traitors! We will kill you for our lord” to the horde. Fight against this small group of demons. After the fight, 3 impressed demons will join the horde (maximum is still 13 demons)</w:t>
       </w:r>
     </w:p>
     <w:p>
@@ -441,7 +445,11 @@
       </w:pPr>
       <w:r>
         <w:rPr/>
-        <w:t>Another empty path.</w:t>
+        <w:t>At the end of this short corridor, there’s an a</w:t>
+      </w:r>
+      <w:r>
+        <w:rPr/>
+        <w:t>rena with a demon that looks stupid. This demon attacks always the same group of the horde and will change target when its life drops under a given percentage. It can also perform a special attack that hits everyone. Fight against the stupid demon to teach player the importance to change the groups strategies. After the fight, 7 impressed demons will join the horde (maximum is now 17 demons)</w:t>
       </w:r>
     </w:p>
     <w:p>
@@ -455,7 +463,7 @@
       </w:pPr>
       <w:r>
         <w:rPr/>
-        <w:t>Arena with a demon that looks stupid. This demon attacks always the same group of the horde and will change target when its life drops under a given percentage. It can also perform a special attack that hits everyone. Fight against the stupid demon to teach player the importance to change the groups strategies. After the fight, 7 impressed demons will join the horde (maximum is now 17 demons)</w:t>
+        <w:t>Another empty path.</w:t>
       </w:r>
     </w:p>
     <w:p>
@@ -469,20 +477,6 @@
       </w:pPr>
       <w:r>
         <w:rPr/>
-        <w:t>Another empty path.</w:t>
-      </w:r>
-    </w:p>
-    <w:p>
-      <w:pPr>
-        <w:pStyle w:val="Corpodeltesto"/>
-        <w:numPr>
-          <w:ilvl w:val="0"/>
-          <w:numId w:val="2"/>
-        </w:numPr>
-        <w:rPr/>
-      </w:pPr>
-      <w:r>
-        <w:rPr/>
         <w:t>Final boss.</w:t>
       </w:r>
     </w:p>
@@ -502,7 +496,11 @@
       </w:pPr>
       <w:r>
         <w:rPr/>
-        <w:t>Every fight starts when the player steps on a determined zone of the map.</w:t>
+        <w:t xml:space="preserve">Every fight starts when the player steps on a determined zone of the map. </w:t>
+      </w:r>
+      <w:r>
+        <w:rPr/>
+        <w:t>Also enemies are instantiated when the player steps in those zone.</w:t>
       </w:r>
       <w:r>
         <w:br w:type="page"/>
@@ -653,7 +651,7 @@
       <w:tblPr>
         <w:tblW w:w="9975" w:type="dxa"/>
         <w:jc w:val="left"/>
-        <w:tblInd w:w="42" w:type="dxa"/>
+        <w:tblInd w:w="40" w:type="dxa"/>
         <w:tblBorders>
           <w:top w:val="single" w:sz="2" w:space="0" w:color="000001"/>
           <w:left w:val="single" w:sz="2" w:space="0" w:color="000001"/>
@@ -662,7 +660,7 @@
         </w:tblBorders>
         <w:tblCellMar>
           <w:top w:w="55" w:type="dxa"/>
-          <w:left w:w="35" w:type="dxa"/>
+          <w:left w:w="32" w:type="dxa"/>
           <w:bottom w:w="55" w:type="dxa"/>
           <w:right w:w="55" w:type="dxa"/>
         </w:tblCellMar>
@@ -685,7 +683,7 @@
             </w:tcBorders>
             <w:shd w:fill="auto" w:val="clear"/>
             <w:tcMar>
-              <w:left w:w="35" w:type="dxa"/>
+              <w:left w:w="32" w:type="dxa"/>
             </w:tcMar>
           </w:tcPr>
           <w:p>
@@ -710,7 +708,7 @@
             </w:tcBorders>
             <w:shd w:fill="auto" w:val="clear"/>
             <w:tcMar>
-              <w:left w:w="35" w:type="dxa"/>
+              <w:left w:w="32" w:type="dxa"/>
             </w:tcMar>
           </w:tcPr>
           <w:p>
@@ -737,7 +735,7 @@
             </w:tcBorders>
             <w:shd w:fill="auto" w:val="clear"/>
             <w:tcMar>
-              <w:left w:w="35" w:type="dxa"/>
+              <w:left w:w="32" w:type="dxa"/>
             </w:tcMar>
           </w:tcPr>
           <w:p>
@@ -765,7 +763,7 @@
             </w:tcBorders>
             <w:shd w:fill="auto" w:val="clear"/>
             <w:tcMar>
-              <w:left w:w="35" w:type="dxa"/>
+              <w:left w:w="32" w:type="dxa"/>
             </w:tcMar>
           </w:tcPr>
           <w:p>
@@ -790,7 +788,7 @@
             </w:tcBorders>
             <w:shd w:fill="auto" w:val="clear"/>
             <w:tcMar>
-              <w:left w:w="35" w:type="dxa"/>
+              <w:left w:w="32" w:type="dxa"/>
             </w:tcMar>
           </w:tcPr>
           <w:p>
@@ -817,7 +815,7 @@
             </w:tcBorders>
             <w:shd w:fill="auto" w:val="clear"/>
             <w:tcMar>
-              <w:left w:w="35" w:type="dxa"/>
+              <w:left w:w="32" w:type="dxa"/>
             </w:tcMar>
           </w:tcPr>
           <w:p>
@@ -845,7 +843,7 @@
             </w:tcBorders>
             <w:shd w:fill="auto" w:val="clear"/>
             <w:tcMar>
-              <w:left w:w="35" w:type="dxa"/>
+              <w:left w:w="32" w:type="dxa"/>
             </w:tcMar>
           </w:tcPr>
           <w:p>
@@ -870,7 +868,7 @@
             </w:tcBorders>
             <w:shd w:fill="auto" w:val="clear"/>
             <w:tcMar>
-              <w:left w:w="35" w:type="dxa"/>
+              <w:left w:w="32" w:type="dxa"/>
             </w:tcMar>
           </w:tcPr>
           <w:p>
@@ -897,7 +895,7 @@
             </w:tcBorders>
             <w:shd w:fill="auto" w:val="clear"/>
             <w:tcMar>
-              <w:left w:w="35" w:type="dxa"/>
+              <w:left w:w="32" w:type="dxa"/>
             </w:tcMar>
           </w:tcPr>
           <w:p>
@@ -925,7 +923,7 @@
             </w:tcBorders>
             <w:shd w:fill="auto" w:val="clear"/>
             <w:tcMar>
-              <w:left w:w="35" w:type="dxa"/>
+              <w:left w:w="32" w:type="dxa"/>
             </w:tcMar>
           </w:tcPr>
           <w:p>
@@ -950,7 +948,7 @@
             </w:tcBorders>
             <w:shd w:fill="auto" w:val="clear"/>
             <w:tcMar>
-              <w:left w:w="35" w:type="dxa"/>
+              <w:left w:w="32" w:type="dxa"/>
             </w:tcMar>
           </w:tcPr>
           <w:p>
@@ -977,7 +975,7 @@
             </w:tcBorders>
             <w:shd w:fill="auto" w:val="clear"/>
             <w:tcMar>
-              <w:left w:w="35" w:type="dxa"/>
+              <w:left w:w="32" w:type="dxa"/>
             </w:tcMar>
           </w:tcPr>
           <w:p>
@@ -1005,7 +1003,7 @@
             </w:tcBorders>
             <w:shd w:fill="auto" w:val="clear"/>
             <w:tcMar>
-              <w:left w:w="35" w:type="dxa"/>
+              <w:left w:w="32" w:type="dxa"/>
             </w:tcMar>
           </w:tcPr>
           <w:p>
@@ -1030,7 +1028,7 @@
             </w:tcBorders>
             <w:shd w:fill="auto" w:val="clear"/>
             <w:tcMar>
-              <w:left w:w="35" w:type="dxa"/>
+              <w:left w:w="32" w:type="dxa"/>
             </w:tcMar>
           </w:tcPr>
           <w:p>
@@ -1057,7 +1055,7 @@
             </w:tcBorders>
             <w:shd w:fill="auto" w:val="clear"/>
             <w:tcMar>
-              <w:left w:w="35" w:type="dxa"/>
+              <w:left w:w="32" w:type="dxa"/>
             </w:tcMar>
           </w:tcPr>
           <w:p>
@@ -1084,7 +1082,7 @@
             </w:tcBorders>
             <w:shd w:fill="auto" w:val="clear"/>
             <w:tcMar>
-              <w:left w:w="35" w:type="dxa"/>
+              <w:left w:w="32" w:type="dxa"/>
             </w:tcMar>
           </w:tcPr>
           <w:p>
@@ -1109,7 +1107,7 @@
             </w:tcBorders>
             <w:shd w:fill="auto" w:val="clear"/>
             <w:tcMar>
-              <w:left w:w="35" w:type="dxa"/>
+              <w:left w:w="32" w:type="dxa"/>
             </w:tcMar>
           </w:tcPr>
           <w:p>
@@ -1136,7 +1134,7 @@
             </w:tcBorders>
             <w:shd w:fill="auto" w:val="clear"/>
             <w:tcMar>
-              <w:left w:w="35" w:type="dxa"/>
+              <w:left w:w="32" w:type="dxa"/>
             </w:tcMar>
           </w:tcPr>
           <w:p>
@@ -1163,7 +1161,7 @@
             </w:tcBorders>
             <w:shd w:fill="auto" w:val="clear"/>
             <w:tcMar>
-              <w:left w:w="35" w:type="dxa"/>
+              <w:left w:w="32" w:type="dxa"/>
             </w:tcMar>
           </w:tcPr>
           <w:p>
@@ -1188,7 +1186,7 @@
             </w:tcBorders>
             <w:shd w:fill="auto" w:val="clear"/>
             <w:tcMar>
-              <w:left w:w="35" w:type="dxa"/>
+              <w:left w:w="32" w:type="dxa"/>
             </w:tcMar>
           </w:tcPr>
           <w:p>
@@ -1215,7 +1213,7 @@
             </w:tcBorders>
             <w:shd w:fill="auto" w:val="clear"/>
             <w:tcMar>
-              <w:left w:w="35" w:type="dxa"/>
+              <w:left w:w="32" w:type="dxa"/>
             </w:tcMar>
           </w:tcPr>
           <w:p>
@@ -1243,7 +1241,7 @@
             </w:tcBorders>
             <w:shd w:fill="auto" w:val="clear"/>
             <w:tcMar>
-              <w:left w:w="35" w:type="dxa"/>
+              <w:left w:w="32" w:type="dxa"/>
             </w:tcMar>
           </w:tcPr>
           <w:p>
@@ -1268,7 +1266,7 @@
             </w:tcBorders>
             <w:shd w:fill="auto" w:val="clear"/>
             <w:tcMar>
-              <w:left w:w="35" w:type="dxa"/>
+              <w:left w:w="32" w:type="dxa"/>
             </w:tcMar>
           </w:tcPr>
           <w:p>
@@ -1295,7 +1293,7 @@
             </w:tcBorders>
             <w:shd w:fill="auto" w:val="clear"/>
             <w:tcMar>
-              <w:left w:w="35" w:type="dxa"/>
+              <w:left w:w="32" w:type="dxa"/>
             </w:tcMar>
           </w:tcPr>
           <w:p>
@@ -1323,7 +1321,7 @@
             </w:tcBorders>
             <w:shd w:fill="auto" w:val="clear"/>
             <w:tcMar>
-              <w:left w:w="35" w:type="dxa"/>
+              <w:left w:w="32" w:type="dxa"/>
             </w:tcMar>
           </w:tcPr>
           <w:p>
@@ -1348,7 +1346,7 @@
             </w:tcBorders>
             <w:shd w:fill="auto" w:val="clear"/>
             <w:tcMar>
-              <w:left w:w="35" w:type="dxa"/>
+              <w:left w:w="32" w:type="dxa"/>
             </w:tcMar>
           </w:tcPr>
           <w:p>
@@ -1375,7 +1373,7 @@
             </w:tcBorders>
             <w:shd w:fill="auto" w:val="clear"/>
             <w:tcMar>
-              <w:left w:w="35" w:type="dxa"/>
+              <w:left w:w="32" w:type="dxa"/>
             </w:tcMar>
           </w:tcPr>
           <w:p>
@@ -1403,7 +1401,7 @@
             </w:tcBorders>
             <w:shd w:fill="auto" w:val="clear"/>
             <w:tcMar>
-              <w:left w:w="35" w:type="dxa"/>
+              <w:left w:w="32" w:type="dxa"/>
             </w:tcMar>
           </w:tcPr>
           <w:p>
@@ -1428,7 +1426,7 @@
             </w:tcBorders>
             <w:shd w:fill="auto" w:val="clear"/>
             <w:tcMar>
-              <w:left w:w="35" w:type="dxa"/>
+              <w:left w:w="32" w:type="dxa"/>
             </w:tcMar>
           </w:tcPr>
           <w:p>
@@ -1455,7 +1453,7 @@
             </w:tcBorders>
             <w:shd w:fill="auto" w:val="clear"/>
             <w:tcMar>
-              <w:left w:w="35" w:type="dxa"/>
+              <w:left w:w="32" w:type="dxa"/>
             </w:tcMar>
           </w:tcPr>
           <w:p>
@@ -1501,7 +1499,7 @@
       <w:tblPr>
         <w:tblW w:w="9975" w:type="dxa"/>
         <w:jc w:val="left"/>
-        <w:tblInd w:w="42" w:type="dxa"/>
+        <w:tblInd w:w="40" w:type="dxa"/>
         <w:tblBorders>
           <w:top w:val="single" w:sz="2" w:space="0" w:color="000001"/>
           <w:left w:val="single" w:sz="2" w:space="0" w:color="000001"/>
@@ -1510,7 +1508,7 @@
         </w:tblBorders>
         <w:tblCellMar>
           <w:top w:w="55" w:type="dxa"/>
-          <w:left w:w="35" w:type="dxa"/>
+          <w:left w:w="32" w:type="dxa"/>
           <w:bottom w:w="55" w:type="dxa"/>
           <w:right w:w="55" w:type="dxa"/>
         </w:tblCellMar>
@@ -1535,7 +1533,7 @@
             </w:tcBorders>
             <w:shd w:fill="auto" w:val="clear"/>
             <w:tcMar>
-              <w:left w:w="35" w:type="dxa"/>
+              <w:left w:w="32" w:type="dxa"/>
             </w:tcMar>
           </w:tcPr>
           <w:p>
@@ -1574,7 +1572,7 @@
             </w:tcBorders>
             <w:shd w:fill="auto" w:val="clear"/>
             <w:tcMar>
-              <w:left w:w="35" w:type="dxa"/>
+              <w:left w:w="32" w:type="dxa"/>
             </w:tcMar>
           </w:tcPr>
           <w:p>
@@ -1613,7 +1611,7 @@
             </w:tcBorders>
             <w:shd w:fill="auto" w:val="clear"/>
             <w:tcMar>
-              <w:left w:w="35" w:type="dxa"/>
+              <w:left w:w="32" w:type="dxa"/>
             </w:tcMar>
           </w:tcPr>
           <w:p>
@@ -1652,7 +1650,7 @@
             </w:tcBorders>
             <w:shd w:fill="auto" w:val="clear"/>
             <w:tcMar>
-              <w:left w:w="35" w:type="dxa"/>
+              <w:left w:w="32" w:type="dxa"/>
             </w:tcMar>
           </w:tcPr>
           <w:p>
@@ -1693,7 +1691,7 @@
             </w:tcBorders>
             <w:shd w:fill="auto" w:val="clear"/>
             <w:tcMar>
-              <w:left w:w="35" w:type="dxa"/>
+              <w:left w:w="32" w:type="dxa"/>
             </w:tcMar>
           </w:tcPr>
           <w:p>
@@ -1735,7 +1733,7 @@
             </w:tcBorders>
             <w:shd w:fill="auto" w:val="clear"/>
             <w:tcMar>
-              <w:left w:w="35" w:type="dxa"/>
+              <w:left w:w="32" w:type="dxa"/>
             </w:tcMar>
           </w:tcPr>
           <w:p>
@@ -1760,7 +1758,7 @@
             </w:tcBorders>
             <w:shd w:fill="auto" w:val="clear"/>
             <w:tcMar>
-              <w:left w:w="35" w:type="dxa"/>
+              <w:left w:w="32" w:type="dxa"/>
             </w:tcMar>
           </w:tcPr>
           <w:p>
@@ -1785,7 +1783,7 @@
             </w:tcBorders>
             <w:shd w:fill="auto" w:val="clear"/>
             <w:tcMar>
-              <w:left w:w="35" w:type="dxa"/>
+              <w:left w:w="32" w:type="dxa"/>
             </w:tcMar>
           </w:tcPr>
           <w:p>
@@ -1810,7 +1808,7 @@
             </w:tcBorders>
             <w:shd w:fill="auto" w:val="clear"/>
             <w:tcMar>
-              <w:left w:w="35" w:type="dxa"/>
+              <w:left w:w="32" w:type="dxa"/>
             </w:tcMar>
           </w:tcPr>
           <w:p>
@@ -1837,7 +1835,7 @@
             </w:tcBorders>
             <w:shd w:fill="auto" w:val="clear"/>
             <w:tcMar>
-              <w:left w:w="35" w:type="dxa"/>
+              <w:left w:w="32" w:type="dxa"/>
             </w:tcMar>
           </w:tcPr>
           <w:p>
@@ -1865,7 +1863,7 @@
             </w:tcBorders>
             <w:shd w:fill="auto" w:val="clear"/>
             <w:tcMar>
-              <w:left w:w="35" w:type="dxa"/>
+              <w:left w:w="32" w:type="dxa"/>
             </w:tcMar>
           </w:tcPr>
           <w:p>
@@ -1890,7 +1888,7 @@
             </w:tcBorders>
             <w:shd w:fill="auto" w:val="clear"/>
             <w:tcMar>
-              <w:left w:w="35" w:type="dxa"/>
+              <w:left w:w="32" w:type="dxa"/>
             </w:tcMar>
           </w:tcPr>
           <w:p>
@@ -1915,7 +1913,7 @@
             </w:tcBorders>
             <w:shd w:fill="auto" w:val="clear"/>
             <w:tcMar>
-              <w:left w:w="35" w:type="dxa"/>
+              <w:left w:w="32" w:type="dxa"/>
             </w:tcMar>
           </w:tcPr>
           <w:p>
@@ -1940,7 +1938,7 @@
             </w:tcBorders>
             <w:shd w:fill="auto" w:val="clear"/>
             <w:tcMar>
-              <w:left w:w="35" w:type="dxa"/>
+              <w:left w:w="32" w:type="dxa"/>
             </w:tcMar>
           </w:tcPr>
           <w:p>
@@ -1967,7 +1965,7 @@
             </w:tcBorders>
             <w:shd w:fill="auto" w:val="clear"/>
             <w:tcMar>
-              <w:left w:w="35" w:type="dxa"/>
+              <w:left w:w="32" w:type="dxa"/>
             </w:tcMar>
           </w:tcPr>
           <w:p>
@@ -1995,7 +1993,7 @@
             </w:tcBorders>
             <w:shd w:fill="auto" w:val="clear"/>
             <w:tcMar>
-              <w:left w:w="35" w:type="dxa"/>
+              <w:left w:w="32" w:type="dxa"/>
             </w:tcMar>
           </w:tcPr>
           <w:p>
@@ -2020,7 +2018,7 @@
             </w:tcBorders>
             <w:shd w:fill="auto" w:val="clear"/>
             <w:tcMar>
-              <w:left w:w="35" w:type="dxa"/>
+              <w:left w:w="32" w:type="dxa"/>
             </w:tcMar>
           </w:tcPr>
           <w:p>
@@ -2045,7 +2043,7 @@
             </w:tcBorders>
             <w:shd w:fill="auto" w:val="clear"/>
             <w:tcMar>
-              <w:left w:w="35" w:type="dxa"/>
+              <w:left w:w="32" w:type="dxa"/>
             </w:tcMar>
           </w:tcPr>
           <w:p>
@@ -2070,7 +2068,7 @@
             </w:tcBorders>
             <w:shd w:fill="auto" w:val="clear"/>
             <w:tcMar>
-              <w:left w:w="35" w:type="dxa"/>
+              <w:left w:w="32" w:type="dxa"/>
             </w:tcMar>
           </w:tcPr>
           <w:p>
@@ -2097,7 +2095,7 @@
             </w:tcBorders>
             <w:shd w:fill="auto" w:val="clear"/>
             <w:tcMar>
-              <w:left w:w="35" w:type="dxa"/>
+              <w:left w:w="32" w:type="dxa"/>
             </w:tcMar>
           </w:tcPr>
           <w:p>
@@ -2125,7 +2123,7 @@
             </w:tcBorders>
             <w:shd w:fill="auto" w:val="clear"/>
             <w:tcMar>
-              <w:left w:w="35" w:type="dxa"/>
+              <w:left w:w="32" w:type="dxa"/>
             </w:tcMar>
           </w:tcPr>
           <w:p>
@@ -2150,7 +2148,7 @@
             </w:tcBorders>
             <w:shd w:fill="auto" w:val="clear"/>
             <w:tcMar>
-              <w:left w:w="35" w:type="dxa"/>
+              <w:left w:w="32" w:type="dxa"/>
             </w:tcMar>
           </w:tcPr>
           <w:p>
@@ -2175,7 +2173,7 @@
             </w:tcBorders>
             <w:shd w:fill="auto" w:val="clear"/>
             <w:tcMar>
-              <w:left w:w="35" w:type="dxa"/>
+              <w:left w:w="32" w:type="dxa"/>
             </w:tcMar>
           </w:tcPr>
           <w:p>
@@ -2200,7 +2198,7 @@
             </w:tcBorders>
             <w:shd w:fill="auto" w:val="clear"/>
             <w:tcMar>
-              <w:left w:w="35" w:type="dxa"/>
+              <w:left w:w="32" w:type="dxa"/>
             </w:tcMar>
           </w:tcPr>
           <w:p>
@@ -2227,7 +2225,7 @@
             </w:tcBorders>
             <w:shd w:fill="auto" w:val="clear"/>
             <w:tcMar>
-              <w:left w:w="35" w:type="dxa"/>
+              <w:left w:w="32" w:type="dxa"/>
             </w:tcMar>
           </w:tcPr>
           <w:p>
@@ -3484,7 +3482,7 @@
     <w:qFormat/>
     <w:pPr>
       <w:widowControl/>
-      <w:overflowPunct w:val="false"/>
+      <w:overflowPunct w:val="true"/>
       <w:bidi w:val="0"/>
       <w:jc w:val="left"/>
     </w:pPr>
@@ -4724,6 +4722,69 @@
       <w:rFonts w:cs="OpenSymbol"/>
     </w:rPr>
   </w:style>
+  <w:style w:type="character" w:styleId="ListLabel165">
+    <w:name w:val="ListLabel 165"/>
+    <w:qFormat/>
+    <w:rPr>
+      <w:rFonts w:cs="OpenSymbol"/>
+    </w:rPr>
+  </w:style>
+  <w:style w:type="character" w:styleId="ListLabel166">
+    <w:name w:val="ListLabel 166"/>
+    <w:qFormat/>
+    <w:rPr>
+      <w:rFonts w:cs="OpenSymbol"/>
+    </w:rPr>
+  </w:style>
+  <w:style w:type="character" w:styleId="ListLabel167">
+    <w:name w:val="ListLabel 167"/>
+    <w:qFormat/>
+    <w:rPr>
+      <w:rFonts w:cs="OpenSymbol"/>
+    </w:rPr>
+  </w:style>
+  <w:style w:type="character" w:styleId="ListLabel168">
+    <w:name w:val="ListLabel 168"/>
+    <w:qFormat/>
+    <w:rPr>
+      <w:rFonts w:cs="OpenSymbol"/>
+    </w:rPr>
+  </w:style>
+  <w:style w:type="character" w:styleId="ListLabel169">
+    <w:name w:val="ListLabel 169"/>
+    <w:qFormat/>
+    <w:rPr>
+      <w:rFonts w:cs="OpenSymbol"/>
+    </w:rPr>
+  </w:style>
+  <w:style w:type="character" w:styleId="ListLabel170">
+    <w:name w:val="ListLabel 170"/>
+    <w:qFormat/>
+    <w:rPr>
+      <w:rFonts w:cs="OpenSymbol"/>
+    </w:rPr>
+  </w:style>
+  <w:style w:type="character" w:styleId="ListLabel171">
+    <w:name w:val="ListLabel 171"/>
+    <w:qFormat/>
+    <w:rPr>
+      <w:rFonts w:cs="OpenSymbol"/>
+    </w:rPr>
+  </w:style>
+  <w:style w:type="character" w:styleId="ListLabel172">
+    <w:name w:val="ListLabel 172"/>
+    <w:qFormat/>
+    <w:rPr>
+      <w:rFonts w:cs="OpenSymbol"/>
+    </w:rPr>
+  </w:style>
+  <w:style w:type="character" w:styleId="ListLabel173">
+    <w:name w:val="ListLabel 173"/>
+    <w:qFormat/>
+    <w:rPr>
+      <w:rFonts w:cs="OpenSymbol"/>
+    </w:rPr>
+  </w:style>
   <w:style w:type="paragraph" w:styleId="Titolo">
     <w:name w:val="Titolo"/>
     <w:basedOn w:val="Normal"/>

</xml_diff>